<commit_message>
Added no name and added list feature
</commit_message>
<xml_diff>
--- a/Report.docx
+++ b/Report.docx
@@ -12,11 +12,80 @@
         <w:t>Intro:</w:t>
       </w:r>
     </w:p>
+    <w:p>
+      <w:r>
+        <w:t xml:space="preserve">We have been tasked with </w:t>
+      </w:r>
+      <w:r>
+        <w:t xml:space="preserve">cresting a </w:t>
+      </w:r>
+      <w:r>
+        <w:t>python</w:t>
+      </w:r>
+      <w:r>
+        <w:t xml:space="preserve"> file sharing application </w:t>
+      </w:r>
+      <w:r>
+        <w:t xml:space="preserve">with the aim of teaching us about </w:t>
+      </w:r>
+      <w:r>
+        <w:t>basics of protocol design and socket programmin</w:t>
+      </w:r>
+      <w:r>
+        <w:t>g for TCP connections</w:t>
+      </w:r>
+      <w:r>
+        <w:t>.</w:t>
+      </w:r>
+      <w:r>
+        <w:t xml:space="preserve"> The brief </w:t>
+      </w:r>
+      <w:r>
+        <w:t xml:space="preserve">provided to students </w:t>
+      </w:r>
+      <w:r>
+        <w:t xml:space="preserve">specifies a client-server architecture and </w:t>
+      </w:r>
+      <w:r>
+        <w:t xml:space="preserve">suggests features to add. </w:t>
+      </w:r>
+      <w:r>
+        <w:t xml:space="preserve">This is a report summing up the </w:t>
+      </w:r>
+      <w:r>
+        <w:t>functionality</w:t>
+      </w:r>
+      <w:r>
+        <w:t xml:space="preserve"> and protocol specification of </w:t>
+      </w:r>
+      <w:r>
+        <w:t xml:space="preserve">said </w:t>
+      </w:r>
+      <w:r>
+        <w:t>application.</w:t>
+      </w:r>
+    </w:p>
     <w:p/>
     <w:p>
+      <w:pPr>
+        <w:rPr>
+          <w:b/>
+          <w:bCs/>
+        </w:rPr>
+      </w:pPr>
+    </w:p>
+    <w:p>
+      <w:pPr>
+        <w:rPr>
+          <w:b/>
+          <w:bCs/>
+        </w:rPr>
+      </w:pPr>
       <w:r>
         <w:rPr>
           <w:rFonts w:ascii="Calibri" w:hAnsi="Calibri" w:cs="Calibri"/>
+          <w:b/>
+          <w:bCs/>
           <w:color w:val="000000"/>
           <w:shd w:val="clear" w:color="auto" w:fill="FFFFFF"/>
         </w:rPr>
@@ -24,61 +93,79 @@
       </w:r>
     </w:p>
     <w:p>
-      <w:pPr>
-        <w:pStyle w:val="ListParagraph"/>
-        <w:numPr>
-          <w:ilvl w:val="0"/>
-          <w:numId w:val="1"/>
-        </w:numPr>
-      </w:pPr>
+      <w:r>
+        <w:t xml:space="preserve">Client commands -  </w:t>
+      </w:r>
       <w:r>
         <w:t>Get, Post, Help, List</w:t>
       </w:r>
     </w:p>
     <w:p>
-      <w:pPr>
-        <w:pStyle w:val="ListParagraph"/>
-        <w:numPr>
-          <w:ilvl w:val="0"/>
-          <w:numId w:val="1"/>
-        </w:numPr>
-      </w:pPr>
       <w:r>
         <w:t>Encryption</w:t>
       </w:r>
-    </w:p>
-    <w:p>
-      <w:pPr>
-        <w:pStyle w:val="ListParagraph"/>
-        <w:numPr>
-          <w:ilvl w:val="0"/>
-          <w:numId w:val="1"/>
-        </w:numPr>
-      </w:pPr>
+      <w:r>
+        <w:t xml:space="preserve"> – to protect </w:t>
+      </w:r>
+      <w:r>
+        <w:t xml:space="preserve">the files as they are being sent </w:t>
+      </w:r>
+      <w:r>
+        <w:t xml:space="preserve">between the client and server, this application has implemented </w:t>
+      </w:r>
+      <w:r>
+        <w:t xml:space="preserve">end-to-end </w:t>
+      </w:r>
+      <w:r>
+        <w:t>encryption.</w:t>
+      </w:r>
+    </w:p>
+    <w:p>
       <w:r>
         <w:t>Reliable data transfer</w:t>
       </w:r>
-    </w:p>
-    <w:p>
-      <w:pPr>
-        <w:pStyle w:val="ListParagraph"/>
-        <w:numPr>
-          <w:ilvl w:val="0"/>
-          <w:numId w:val="1"/>
-        </w:numPr>
-      </w:pPr>
+      <w:r>
+        <w:t xml:space="preserve"> – Despite TCP </w:t>
+      </w:r>
+      <w:r>
+        <w:t xml:space="preserve">having its own integrated solutions to reliable data </w:t>
+      </w:r>
+      <w:r>
+        <w:t>transfer</w:t>
+      </w:r>
+      <w:r>
+        <w:t xml:space="preserve">, as per the assignment </w:t>
+      </w:r>
+      <w:r>
+        <w:t>brief,</w:t>
+      </w:r>
+      <w:r>
+        <w:t xml:space="preserve"> we have </w:t>
+      </w:r>
+      <w:r>
+        <w:t>implemented our own solution…</w:t>
+      </w:r>
+      <w:r>
+        <w:t xml:space="preserve"> (timers </w:t>
+      </w:r>
+      <w:proofErr w:type="spellStart"/>
+      <w:r>
+        <w:t>ect</w:t>
+      </w:r>
+      <w:proofErr w:type="spellEnd"/>
+      <w:r>
+        <w:t>.)</w:t>
+      </w:r>
+    </w:p>
+    <w:p>
       <w:r>
         <w:t>Data storage</w:t>
       </w:r>
-    </w:p>
-    <w:p>
-      <w:pPr>
-        <w:pStyle w:val="ListParagraph"/>
-        <w:numPr>
-          <w:ilvl w:val="0"/>
-          <w:numId w:val="1"/>
-        </w:numPr>
-      </w:pPr>
+      <w:r>
+        <w:t xml:space="preserve"> (server storage file and specifying client directory)</w:t>
+      </w:r>
+    </w:p>
+    <w:p>
       <w:r>
         <w:t>File protection</w:t>
       </w:r>
@@ -86,93 +173,272 @@
         <w:t xml:space="preserve"> and access</w:t>
       </w:r>
       <w:r>
-        <w:t xml:space="preserve"> (change password?)</w:t>
-      </w:r>
-    </w:p>
-    <w:p>
-      <w:pPr>
-        <w:pStyle w:val="ListParagraph"/>
-        <w:numPr>
-          <w:ilvl w:val="0"/>
-          <w:numId w:val="1"/>
-        </w:numPr>
-      </w:pPr>
+        <w:t xml:space="preserve"> (</w:t>
+      </w:r>
+      <w:proofErr w:type="spellStart"/>
+      <w:r>
+        <w:t>passowrds</w:t>
+      </w:r>
+      <w:proofErr w:type="spellEnd"/>
+      <w:r>
+        <w:t>)</w:t>
+      </w:r>
+    </w:p>
+    <w:p>
       <w:r>
         <w:t>GUI</w:t>
       </w:r>
     </w:p>
+    <w:p>
+      <w:r>
+        <w:t xml:space="preserve">Checksum: </w:t>
+      </w:r>
+      <w:r>
+        <w:t>Th</w:t>
+      </w:r>
+      <w:r>
+        <w:t>is</w:t>
+      </w:r>
+      <w:r>
+        <w:t xml:space="preserve"> system should </w:t>
+      </w:r>
+      <w:proofErr w:type="spellStart"/>
+      <w:r>
+        <w:t>include</w:t>
+      </w:r>
+      <w:r>
+        <w:t>s</w:t>
+      </w:r>
+      <w:proofErr w:type="spellEnd"/>
+      <w:r>
+        <w:t xml:space="preserve"> a file validation </w:t>
+      </w:r>
+      <w:r>
+        <w:t>system</w:t>
+      </w:r>
+      <w:r>
+        <w:t>….</w:t>
+      </w:r>
+    </w:p>
+    <w:p>
+      <w:pPr>
+        <w:rPr>
+          <w:color w:val="A6A6A6" w:themeColor="background1" w:themeShade="A6"/>
+        </w:rPr>
+      </w:pPr>
+      <w:r>
+        <w:rPr>
+          <w:color w:val="A6A6A6" w:themeColor="background1" w:themeShade="A6"/>
+        </w:rPr>
+        <w:t>, where the sender includes extra validation information within each message, and where the receiver is able to check that a file is exactly as it was sent by the source (i.e., file has not been altered in transit).</w:t>
+      </w:r>
+    </w:p>
+    <w:p>
+      <w:r>
+        <w:t>This is achieved by using a xxx checksum…</w:t>
+      </w:r>
+    </w:p>
     <w:p/>
+    <w:p>
+      <w:pPr>
+        <w:rPr>
+          <w:rFonts w:ascii="Calibri" w:hAnsi="Calibri" w:cs="Calibri"/>
+          <w:b/>
+          <w:bCs/>
+          <w:shd w:val="clear" w:color="auto" w:fill="FFFFFF"/>
+        </w:rPr>
+      </w:pPr>
+      <w:r>
+        <w:rPr>
+          <w:rFonts w:ascii="Calibri" w:hAnsi="Calibri" w:cs="Calibri"/>
+          <w:b/>
+          <w:bCs/>
+          <w:shd w:val="clear" w:color="auto" w:fill="FFFFFF"/>
+        </w:rPr>
+        <w:t>Specification (Protocol design &amp; specification (sequence diagrams &amp; message formats/structure))</w:t>
+      </w:r>
+    </w:p>
+    <w:p>
+      <w:pPr>
+        <w:rPr>
+          <w:rFonts w:ascii="Calibri" w:hAnsi="Calibri" w:cs="Calibri"/>
+          <w:b/>
+          <w:bCs/>
+          <w:color w:val="A6A6A6" w:themeColor="background1" w:themeShade="A6"/>
+          <w:shd w:val="clear" w:color="auto" w:fill="FFFFFF"/>
+        </w:rPr>
+      </w:pPr>
+      <w:r>
+        <w:rPr>
+          <w:rFonts w:ascii="Calibri" w:hAnsi="Calibri" w:cs="Calibri"/>
+          <w:b/>
+          <w:bCs/>
+          <w:color w:val="A6A6A6" w:themeColor="background1" w:themeShade="A6"/>
+          <w:shd w:val="clear" w:color="auto" w:fill="FFFFFF"/>
+        </w:rPr>
+        <w:t>Key phrase</w:t>
+      </w:r>
+      <w:r>
+        <w:rPr>
+          <w:rFonts w:ascii="Calibri" w:hAnsi="Calibri" w:cs="Calibri"/>
+          <w:b/>
+          <w:bCs/>
+          <w:color w:val="A6A6A6" w:themeColor="background1" w:themeShade="A6"/>
+          <w:shd w:val="clear" w:color="auto" w:fill="FFFFFF"/>
+        </w:rPr>
+        <w:t>s:</w:t>
+      </w:r>
+    </w:p>
+    <w:p>
+      <w:pPr>
+        <w:rPr>
+          <w:color w:val="A6A6A6" w:themeColor="background1" w:themeShade="A6"/>
+        </w:rPr>
+      </w:pPr>
+      <w:r>
+        <w:rPr>
+          <w:color w:val="A6A6A6" w:themeColor="background1" w:themeShade="A6"/>
+        </w:rPr>
+        <w:t>defining the framework of communication</w:t>
+      </w:r>
+    </w:p>
+    <w:p>
+      <w:pPr>
+        <w:rPr>
+          <w:color w:val="A6A6A6" w:themeColor="background1" w:themeShade="A6"/>
+        </w:rPr>
+      </w:pPr>
+      <w:r>
+        <w:rPr>
+          <w:color w:val="A6A6A6" w:themeColor="background1" w:themeShade="A6"/>
+        </w:rPr>
+        <w:t>specifying requirements and constraints</w:t>
+      </w:r>
+      <w:r>
+        <w:rPr>
+          <w:color w:val="A6A6A6" w:themeColor="background1" w:themeShade="A6"/>
+        </w:rPr>
+        <w:t xml:space="preserve"> (i.e. reliability and </w:t>
+      </w:r>
+      <w:r>
+        <w:rPr>
+          <w:color w:val="A6A6A6" w:themeColor="background1" w:themeShade="A6"/>
+        </w:rPr>
+        <w:t>authentication)</w:t>
+      </w:r>
+    </w:p>
+    <w:p>
+      <w:pPr>
+        <w:rPr>
+          <w:color w:val="A6A6A6" w:themeColor="background1" w:themeShade="A6"/>
+        </w:rPr>
+      </w:pPr>
+      <w:r>
+        <w:rPr>
+          <w:color w:val="A6A6A6" w:themeColor="background1" w:themeShade="A6"/>
+        </w:rPr>
+        <w:t>defining the types and structure of messages</w:t>
+      </w:r>
+      <w:r>
+        <w:rPr>
+          <w:color w:val="A6A6A6" w:themeColor="background1" w:themeShade="A6"/>
+        </w:rPr>
+        <w:t xml:space="preserve"> (three types: </w:t>
+      </w:r>
+      <w:r>
+        <w:rPr>
+          <w:color w:val="A6A6A6" w:themeColor="background1" w:themeShade="A6"/>
+        </w:rPr>
+        <w:t>commands, data transfer, and control</w:t>
+      </w:r>
+      <w:r>
+        <w:rPr>
+          <w:color w:val="A6A6A6" w:themeColor="background1" w:themeShade="A6"/>
+        </w:rPr>
+        <w:t>)</w:t>
+      </w:r>
+    </w:p>
+    <w:p>
+      <w:pPr>
+        <w:rPr>
+          <w:color w:val="A6A6A6" w:themeColor="background1" w:themeShade="A6"/>
+        </w:rPr>
+      </w:pPr>
+      <w:r>
+        <w:rPr>
+          <w:color w:val="A6A6A6" w:themeColor="background1" w:themeShade="A6"/>
+        </w:rPr>
+        <w:t>communication rules that specify the sequence of messages at every stage of communication</w:t>
+      </w:r>
+    </w:p>
+    <w:p>
+      <w:pPr>
+        <w:rPr>
+          <w:color w:val="A6A6A6" w:themeColor="background1" w:themeShade="A6"/>
+        </w:rPr>
+      </w:pPr>
+      <w:r>
+        <w:rPr>
+          <w:color w:val="A6A6A6" w:themeColor="background1" w:themeShade="A6"/>
+        </w:rPr>
+        <w:t xml:space="preserve">clearly specifying messages and reactions for every communication scenario. You will need to represent such rules with sequence diagrams (at </w:t>
+      </w:r>
+      <w:proofErr w:type="spellStart"/>
+      <w:r>
+        <w:rPr>
+          <w:color w:val="A6A6A6" w:themeColor="background1" w:themeShade="A6"/>
+        </w:rPr>
+        <w:t>lease</w:t>
+      </w:r>
+      <w:proofErr w:type="spellEnd"/>
+      <w:r>
+        <w:rPr>
+          <w:color w:val="A6A6A6" w:themeColor="background1" w:themeShade="A6"/>
+        </w:rPr>
+        <w:t xml:space="preserve"> two sequence diagrams will be required, one for upload process, and another for download process).</w:t>
+      </w:r>
+    </w:p>
     <w:p/>
     <w:p>
-      <w:pPr>
-        <w:rPr>
-          <w:rFonts w:ascii="Calibri" w:hAnsi="Calibri" w:cs="Calibri"/>
-          <w:color w:val="000000"/>
-          <w:shd w:val="clear" w:color="auto" w:fill="FFFFFF"/>
-        </w:rPr>
-      </w:pPr>
-      <w:r>
-        <w:rPr>
-          <w:rFonts w:ascii="Calibri" w:hAnsi="Calibri" w:cs="Calibri"/>
-          <w:color w:val="000000"/>
-          <w:shd w:val="clear" w:color="auto" w:fill="FFFFFF"/>
-        </w:rPr>
-        <w:t>Specification (Protocol design &amp; specification (sequence diagrams &amp; message formats/structure))</w:t>
-      </w:r>
-    </w:p>
-    <w:p>
-      <w:pPr>
-        <w:rPr>
-          <w:rFonts w:ascii="Calibri" w:hAnsi="Calibri" w:cs="Calibri"/>
-          <w:color w:val="000000"/>
-          <w:shd w:val="clear" w:color="auto" w:fill="FFFFFF"/>
-        </w:rPr>
-      </w:pPr>
-    </w:p>
-    <w:p>
-      <w:pPr>
-        <w:pStyle w:val="ListParagraph"/>
-        <w:numPr>
-          <w:ilvl w:val="0"/>
-          <w:numId w:val="1"/>
-        </w:numPr>
-      </w:pPr>
+      <w:r>
+        <w:lastRenderedPageBreak/>
+        <w:t xml:space="preserve">As per the description brief, this application </w:t>
+      </w:r>
+      <w:r>
+        <w:t xml:space="preserve">uses </w:t>
+      </w:r>
       <w:r>
         <w:t>Client-Server</w:t>
       </w:r>
-    </w:p>
-    <w:p>
-      <w:pPr>
-        <w:pStyle w:val="ListParagraph"/>
-        <w:numPr>
-          <w:ilvl w:val="0"/>
-          <w:numId w:val="1"/>
-        </w:numPr>
-      </w:pPr>
+      <w:r>
+        <w:t xml:space="preserve"> architecture. Here the server contains all the files</w:t>
+      </w:r>
+      <w:r>
+        <w:t xml:space="preserve"> and the clients </w:t>
+      </w:r>
+    </w:p>
+    <w:p>
       <w:r>
         <w:t>Reliable Data transfer</w:t>
       </w:r>
     </w:p>
     <w:p>
-      <w:pPr>
-        <w:pStyle w:val="ListParagraph"/>
-        <w:numPr>
-          <w:ilvl w:val="0"/>
-          <w:numId w:val="1"/>
-        </w:numPr>
-      </w:pPr>
       <w:r>
         <w:t>Message Header</w:t>
       </w:r>
-    </w:p>
-    <w:p>
-      <w:pPr>
-        <w:pStyle w:val="ListParagraph"/>
-        <w:numPr>
-          <w:ilvl w:val="0"/>
-          <w:numId w:val="1"/>
-        </w:numPr>
-      </w:pPr>
+      <w:r>
+        <w:t xml:space="preserve"> format</w:t>
+      </w:r>
+    </w:p>
+    <w:p>
+      <w:r>
+        <w:t>Server Sequence diagram</w:t>
+      </w:r>
+    </w:p>
+    <w:p>
+      <w:r>
+        <w:t>Client Sequence diagram</w:t>
+      </w:r>
     </w:p>
     <w:sectPr>
       <w:pgSz w:w="11906" w:h="16838"/>
@@ -1040,21 +1306,6 @@
 </file>
 
 <file path=customXml/item1.xml><?xml version="1.0" encoding="utf-8"?>
-<p:properties xmlns:p="http://schemas.microsoft.com/office/2006/metadata/properties" xmlns:xsi="http://www.w3.org/2001/XMLSchema-instance" xmlns:pc="http://schemas.microsoft.com/office/infopath/2007/PartnerControls">
-  <documentManagement/>
-</p:properties>
-</file>
-
-<file path=customXml/item2.xml><?xml version="1.0" encoding="utf-8"?>
-<?mso-contentType ?>
-<FormTemplates xmlns="http://schemas.microsoft.com/sharepoint/v3/contenttype/forms">
-  <Display>DocumentLibraryForm</Display>
-  <Edit>DocumentLibraryForm</Edit>
-  <New>DocumentLibraryForm</New>
-</FormTemplates>
-</file>
-
-<file path=customXml/item3.xml><?xml version="1.0" encoding="utf-8"?>
 <ct:contentTypeSchema xmlns:ct="http://schemas.microsoft.com/office/2006/metadata/contentType" xmlns:ma="http://schemas.microsoft.com/office/2006/metadata/properties/metaAttributes" ct:_="" ma:_="" ma:contentTypeName="Document" ma:contentTypeID="0x010100C5160C7227C78642AEAF6CF4CB9CD076" ma:contentTypeVersion="4" ma:contentTypeDescription="Create a new document." ma:contentTypeScope="" ma:versionID="d3b7f5177e40d5adb9aab8f0a5c3d702">
   <xsd:schema xmlns:xsd="http://www.w3.org/2001/XMLSchema" xmlns:xs="http://www.w3.org/2001/XMLSchema" xmlns:p="http://schemas.microsoft.com/office/2006/metadata/properties" xmlns:ns3="25d605d2-99e3-4aae-bf59-35521fddccb1" targetNamespace="http://schemas.microsoft.com/office/2006/metadata/properties" ma:root="true" ma:fieldsID="44e1f34c96230a118fb04595592882dc" ns3:_="">
     <xsd:import namespace="25d605d2-99e3-4aae-bf59-35521fddccb1"/>
@@ -1200,31 +1451,22 @@
 </ct:contentTypeSchema>
 </file>
 
-<file path=customXml/itemProps1.xml><?xml version="1.0" encoding="utf-8"?>
-<ds:datastoreItem xmlns:ds="http://schemas.openxmlformats.org/officeDocument/2006/customXml" ds:itemID="{54E0B503-0B94-4057-A6F3-55C038523B46}">
-  <ds:schemaRefs>
-    <ds:schemaRef ds:uri="http://www.w3.org/XML/1998/namespace"/>
-    <ds:schemaRef ds:uri="http://purl.org/dc/elements/1.1/"/>
-    <ds:schemaRef ds:uri="25d605d2-99e3-4aae-bf59-35521fddccb1"/>
-    <ds:schemaRef ds:uri="http://schemas.microsoft.com/office/2006/metadata/properties"/>
-    <ds:schemaRef ds:uri="http://purl.org/dc/dcmitype/"/>
-    <ds:schemaRef ds:uri="http://schemas.microsoft.com/office/infopath/2007/PartnerControls"/>
-    <ds:schemaRef ds:uri="http://schemas.microsoft.com/office/2006/documentManagement/types"/>
-    <ds:schemaRef ds:uri="http://schemas.openxmlformats.org/package/2006/metadata/core-properties"/>
-    <ds:schemaRef ds:uri="http://purl.org/dc/terms/"/>
-  </ds:schemaRefs>
-</ds:datastoreItem>
+<file path=customXml/item2.xml><?xml version="1.0" encoding="utf-8"?>
+<?mso-contentType ?>
+<FormTemplates xmlns="http://schemas.microsoft.com/sharepoint/v3/contenttype/forms">
+  <Display>DocumentLibraryForm</Display>
+  <Edit>DocumentLibraryForm</Edit>
+  <New>DocumentLibraryForm</New>
+</FormTemplates>
 </file>
 
-<file path=customXml/itemProps2.xml><?xml version="1.0" encoding="utf-8"?>
-<ds:datastoreItem xmlns:ds="http://schemas.openxmlformats.org/officeDocument/2006/customXml" ds:itemID="{542DDC17-DDA8-4833-9C4A-6A41CDA9793B}">
-  <ds:schemaRefs>
-    <ds:schemaRef ds:uri="http://schemas.microsoft.com/sharepoint/v3/contenttype/forms"/>
-  </ds:schemaRefs>
-</ds:datastoreItem>
+<file path=customXml/item3.xml><?xml version="1.0" encoding="utf-8"?>
+<p:properties xmlns:p="http://schemas.microsoft.com/office/2006/metadata/properties" xmlns:xsi="http://www.w3.org/2001/XMLSchema-instance" xmlns:pc="http://schemas.microsoft.com/office/infopath/2007/PartnerControls">
+  <documentManagement/>
+</p:properties>
 </file>
 
-<file path=customXml/itemProps3.xml><?xml version="1.0" encoding="utf-8"?>
+<file path=customXml/itemProps1.xml><?xml version="1.0" encoding="utf-8"?>
 <ds:datastoreItem xmlns:ds="http://schemas.openxmlformats.org/officeDocument/2006/customXml" ds:itemID="{ADB9F822-96AA-4BB2-973E-57A523B899B6}">
   <ds:schemaRefs>
     <ds:schemaRef ds:uri="http://schemas.microsoft.com/office/2006/metadata/contentType"/>
@@ -1240,4 +1482,21 @@
     <ds:schemaRef ds:uri="http://schemas.microsoft.com/internal/obd"/>
   </ds:schemaRefs>
 </ds:datastoreItem>
+</file>
+
+<file path=customXml/itemProps2.xml><?xml version="1.0" encoding="utf-8"?>
+<ds:datastoreItem xmlns:ds="http://schemas.openxmlformats.org/officeDocument/2006/customXml" ds:itemID="{542DDC17-DDA8-4833-9C4A-6A41CDA9793B}">
+  <ds:schemaRefs>
+    <ds:schemaRef ds:uri="http://schemas.microsoft.com/sharepoint/v3/contenttype/forms"/>
+  </ds:schemaRefs>
+</ds:datastoreItem>
+</file>
+
+<file path=customXml/itemProps3.xml><?xml version="1.0" encoding="utf-8"?>
+<ds:datastoreItem xmlns:ds="http://schemas.openxmlformats.org/officeDocument/2006/customXml" ds:itemID="{54E0B503-0B94-4057-A6F3-55C038523B46}">
+  <ds:schemaRefs>
+    <ds:schemaRef ds:uri="http://schemas.microsoft.com/office/2006/metadata/properties"/>
+    <ds:schemaRef ds:uri="http://schemas.microsoft.com/office/infopath/2007/PartnerControls"/>
+  </ds:schemaRefs>
+</ds:datastoreItem>
 </file>
</xml_diff>

<commit_message>
caught error if file name typed in wrong
</commit_message>
<xml_diff>
--- a/Report.docx
+++ b/Report.docx
@@ -26,10 +26,7 @@
         <w:t xml:space="preserve"> file sharing application </w:t>
       </w:r>
       <w:r>
-        <w:t xml:space="preserve">with the aim of teaching us about </w:t>
-      </w:r>
-      <w:r>
-        <w:t>basics of protocol design and socket programmin</w:t>
+        <w:t>with the aim of teaching us about basics of protocol design and socket programmin</w:t>
       </w:r>
       <w:r>
         <w:t>g for TCP connections</w:t>
@@ -146,15 +143,7 @@
         <w:t>implemented our own solution…</w:t>
       </w:r>
       <w:r>
-        <w:t xml:space="preserve"> (timers </w:t>
-      </w:r>
-      <w:proofErr w:type="spellStart"/>
-      <w:r>
-        <w:t>ect</w:t>
-      </w:r>
-      <w:proofErr w:type="spellEnd"/>
-      <w:r>
-        <w:t>.)</w:t>
+        <w:t xml:space="preserve"> (timers ect.)</w:t>
       </w:r>
     </w:p>
     <w:p>
@@ -175,13 +164,8 @@
       <w:r>
         <w:t xml:space="preserve"> (</w:t>
       </w:r>
-      <w:proofErr w:type="spellStart"/>
-      <w:r>
-        <w:t>passowrds</w:t>
-      </w:r>
-      <w:proofErr w:type="spellEnd"/>
-      <w:r>
-        <w:t>)</w:t>
+      <w:r>
+        <w:t>passowrds)</w:t>
       </w:r>
     </w:p>
     <w:p>
@@ -200,16 +184,11 @@
         <w:t>is</w:t>
       </w:r>
       <w:r>
-        <w:t xml:space="preserve"> system should </w:t>
-      </w:r>
-      <w:proofErr w:type="spellStart"/>
-      <w:r>
-        <w:t>include</w:t>
+        <w:t xml:space="preserve"> system should include</w:t>
       </w:r>
       <w:r>
         <w:t>s</w:t>
       </w:r>
-      <w:proofErr w:type="spellEnd"/>
       <w:r>
         <w:t xml:space="preserve"> a file validation </w:t>
       </w:r>
@@ -236,6 +215,17 @@
     <w:p>
       <w:r>
         <w:t>This is achieved by using a xxx checksum…</w:t>
+      </w:r>
+    </w:p>
+    <w:p/>
+    <w:p>
+      <w:r>
+        <w:t>Loading bar</w:t>
+      </w:r>
+    </w:p>
+    <w:p>
+      <w:r>
+        <w:t>Stress testing – talk about gigo</w:t>
       </w:r>
     </w:p>
     <w:p/>
@@ -312,13 +302,7 @@
         <w:rPr>
           <w:color w:val="A6A6A6" w:themeColor="background1" w:themeShade="A6"/>
         </w:rPr>
-        <w:t>specifying requirements and constraints</w:t>
-      </w:r>
-      <w:r>
-        <w:rPr>
-          <w:color w:val="A6A6A6" w:themeColor="background1" w:themeShade="A6"/>
-        </w:rPr>
-        <w:t xml:space="preserve"> (i.e. reliability and </w:t>
+        <w:t xml:space="preserve">specifying requirements and constraints (i.e. reliability and </w:t>
       </w:r>
       <w:r>
         <w:rPr>
@@ -337,25 +321,13 @@
         <w:rPr>
           <w:color w:val="A6A6A6" w:themeColor="background1" w:themeShade="A6"/>
         </w:rPr>
-        <w:t>defining the types and structure of messages</w:t>
-      </w:r>
-      <w:r>
-        <w:rPr>
-          <w:color w:val="A6A6A6" w:themeColor="background1" w:themeShade="A6"/>
-        </w:rPr>
-        <w:t xml:space="preserve"> (three types: </w:t>
-      </w:r>
-      <w:r>
-        <w:rPr>
-          <w:color w:val="A6A6A6" w:themeColor="background1" w:themeShade="A6"/>
-        </w:rPr>
-        <w:t>commands, data transfer, and control</w:t>
-      </w:r>
-      <w:r>
-        <w:rPr>
-          <w:color w:val="A6A6A6" w:themeColor="background1" w:themeShade="A6"/>
-        </w:rPr>
-        <w:t>)</w:t>
+        <w:t xml:space="preserve">defining the types and structure of messages (three types: </w:t>
+      </w:r>
+      <w:r>
+        <w:rPr>
+          <w:color w:val="A6A6A6" w:themeColor="background1" w:themeShade="A6"/>
+        </w:rPr>
+        <w:t>commands, data transfer, and control)</w:t>
       </w:r>
     </w:p>
     <w:p>
@@ -381,27 +353,13 @@
         <w:rPr>
           <w:color w:val="A6A6A6" w:themeColor="background1" w:themeShade="A6"/>
         </w:rPr>
-        <w:t xml:space="preserve">clearly specifying messages and reactions for every communication scenario. You will need to represent such rules with sequence diagrams (at </w:t>
-      </w:r>
-      <w:proofErr w:type="spellStart"/>
-      <w:r>
-        <w:rPr>
-          <w:color w:val="A6A6A6" w:themeColor="background1" w:themeShade="A6"/>
-        </w:rPr>
-        <w:t>lease</w:t>
-      </w:r>
-      <w:proofErr w:type="spellEnd"/>
-      <w:r>
-        <w:rPr>
-          <w:color w:val="A6A6A6" w:themeColor="background1" w:themeShade="A6"/>
-        </w:rPr>
-        <w:t xml:space="preserve"> two sequence diagrams will be required, one for upload process, and another for download process).</w:t>
+        <w:lastRenderedPageBreak/>
+        <w:t>clearly specifying messages and reactions for every communication scenario. You will need to represent such rules with sequence diagrams (at lease two sequence diagrams will be required, one for upload process, and another for download process).</w:t>
       </w:r>
     </w:p>
     <w:p/>
     <w:p>
       <w:r>
-        <w:lastRenderedPageBreak/>
         <w:t xml:space="preserve">As per the description brief, this application </w:t>
       </w:r>
       <w:r>
@@ -1306,6 +1264,21 @@
 </file>
 
 <file path=customXml/item1.xml><?xml version="1.0" encoding="utf-8"?>
+<p:properties xmlns:p="http://schemas.microsoft.com/office/2006/metadata/properties" xmlns:xsi="http://www.w3.org/2001/XMLSchema-instance" xmlns:pc="http://schemas.microsoft.com/office/infopath/2007/PartnerControls">
+  <documentManagement/>
+</p:properties>
+</file>
+
+<file path=customXml/item2.xml><?xml version="1.0" encoding="utf-8"?>
+<?mso-contentType ?>
+<FormTemplates xmlns="http://schemas.microsoft.com/sharepoint/v3/contenttype/forms">
+  <Display>DocumentLibraryForm</Display>
+  <Edit>DocumentLibraryForm</Edit>
+  <New>DocumentLibraryForm</New>
+</FormTemplates>
+</file>
+
+<file path=customXml/item3.xml><?xml version="1.0" encoding="utf-8"?>
 <ct:contentTypeSchema xmlns:ct="http://schemas.microsoft.com/office/2006/metadata/contentType" xmlns:ma="http://schemas.microsoft.com/office/2006/metadata/properties/metaAttributes" ct:_="" ma:_="" ma:contentTypeName="Document" ma:contentTypeID="0x010100C5160C7227C78642AEAF6CF4CB9CD076" ma:contentTypeVersion="4" ma:contentTypeDescription="Create a new document." ma:contentTypeScope="" ma:versionID="d3b7f5177e40d5adb9aab8f0a5c3d702">
   <xsd:schema xmlns:xsd="http://www.w3.org/2001/XMLSchema" xmlns:xs="http://www.w3.org/2001/XMLSchema" xmlns:p="http://schemas.microsoft.com/office/2006/metadata/properties" xmlns:ns3="25d605d2-99e3-4aae-bf59-35521fddccb1" targetNamespace="http://schemas.microsoft.com/office/2006/metadata/properties" ma:root="true" ma:fieldsID="44e1f34c96230a118fb04595592882dc" ns3:_="">
     <xsd:import namespace="25d605d2-99e3-4aae-bf59-35521fddccb1"/>
@@ -1451,22 +1424,24 @@
 </ct:contentTypeSchema>
 </file>
 
-<file path=customXml/item2.xml><?xml version="1.0" encoding="utf-8"?>
-<?mso-contentType ?>
-<FormTemplates xmlns="http://schemas.microsoft.com/sharepoint/v3/contenttype/forms">
-  <Display>DocumentLibraryForm</Display>
-  <Edit>DocumentLibraryForm</Edit>
-  <New>DocumentLibraryForm</New>
-</FormTemplates>
+<file path=customXml/itemProps1.xml><?xml version="1.0" encoding="utf-8"?>
+<ds:datastoreItem xmlns:ds="http://schemas.openxmlformats.org/officeDocument/2006/customXml" ds:itemID="{54E0B503-0B94-4057-A6F3-55C038523B46}">
+  <ds:schemaRefs>
+    <ds:schemaRef ds:uri="http://schemas.microsoft.com/office/2006/metadata/properties"/>
+    <ds:schemaRef ds:uri="http://schemas.microsoft.com/office/infopath/2007/PartnerControls"/>
+  </ds:schemaRefs>
+</ds:datastoreItem>
 </file>
 
-<file path=customXml/item3.xml><?xml version="1.0" encoding="utf-8"?>
-<p:properties xmlns:p="http://schemas.microsoft.com/office/2006/metadata/properties" xmlns:xsi="http://www.w3.org/2001/XMLSchema-instance" xmlns:pc="http://schemas.microsoft.com/office/infopath/2007/PartnerControls">
-  <documentManagement/>
-</p:properties>
+<file path=customXml/itemProps2.xml><?xml version="1.0" encoding="utf-8"?>
+<ds:datastoreItem xmlns:ds="http://schemas.openxmlformats.org/officeDocument/2006/customXml" ds:itemID="{542DDC17-DDA8-4833-9C4A-6A41CDA9793B}">
+  <ds:schemaRefs>
+    <ds:schemaRef ds:uri="http://schemas.microsoft.com/sharepoint/v3/contenttype/forms"/>
+  </ds:schemaRefs>
+</ds:datastoreItem>
 </file>
 
-<file path=customXml/itemProps1.xml><?xml version="1.0" encoding="utf-8"?>
+<file path=customXml/itemProps3.xml><?xml version="1.0" encoding="utf-8"?>
 <ds:datastoreItem xmlns:ds="http://schemas.openxmlformats.org/officeDocument/2006/customXml" ds:itemID="{ADB9F822-96AA-4BB2-973E-57A523B899B6}">
   <ds:schemaRefs>
     <ds:schemaRef ds:uri="http://schemas.microsoft.com/office/2006/metadata/contentType"/>
@@ -1482,21 +1457,4 @@
     <ds:schemaRef ds:uri="http://schemas.microsoft.com/internal/obd"/>
   </ds:schemaRefs>
 </ds:datastoreItem>
-</file>
-
-<file path=customXml/itemProps2.xml><?xml version="1.0" encoding="utf-8"?>
-<ds:datastoreItem xmlns:ds="http://schemas.openxmlformats.org/officeDocument/2006/customXml" ds:itemID="{542DDC17-DDA8-4833-9C4A-6A41CDA9793B}">
-  <ds:schemaRefs>
-    <ds:schemaRef ds:uri="http://schemas.microsoft.com/sharepoint/v3/contenttype/forms"/>
-  </ds:schemaRefs>
-</ds:datastoreItem>
-</file>
-
-<file path=customXml/itemProps3.xml><?xml version="1.0" encoding="utf-8"?>
-<ds:datastoreItem xmlns:ds="http://schemas.openxmlformats.org/officeDocument/2006/customXml" ds:itemID="{54E0B503-0B94-4057-A6F3-55C038523B46}">
-  <ds:schemaRefs>
-    <ds:schemaRef ds:uri="http://schemas.microsoft.com/office/2006/metadata/properties"/>
-    <ds:schemaRef ds:uri="http://schemas.microsoft.com/office/infopath/2007/PartnerControls"/>
-  </ds:schemaRefs>
-</ds:datastoreItem>
 </file>
</xml_diff>

<commit_message>
Added a lot to the report
</commit_message>
<xml_diff>
--- a/Report.docx
+++ b/Report.docx
@@ -3,12 +3,40 @@
 <w:document xmlns:wpc="http://schemas.microsoft.com/office/word/2010/wordprocessingCanvas" xmlns:cx="http://schemas.microsoft.com/office/drawing/2014/chartex" xmlns:cx1="http://schemas.microsoft.com/office/drawing/2015/9/8/chartex" xmlns:cx2="http://schemas.microsoft.com/office/drawing/2015/10/21/chartex" xmlns:cx3="http://schemas.microsoft.com/office/drawing/2016/5/9/chartex" xmlns:cx4="http://schemas.microsoft.com/office/drawing/2016/5/10/chartex" xmlns:cx5="http://schemas.microsoft.com/office/drawing/2016/5/11/chartex" xmlns:cx6="http://schemas.microsoft.com/office/drawing/2016/5/12/chartex" xmlns:cx7="http://schemas.microsoft.com/office/drawing/2016/5/13/chartex" xmlns:cx8="http://schemas.microsoft.com/office/drawing/2016/5/14/chartex" xmlns:mc="http://schemas.openxmlformats.org/markup-compatibility/2006" xmlns:aink="http://schemas.microsoft.com/office/drawing/2016/ink" xmlns:am3d="http://schemas.microsoft.com/office/drawing/2017/model3d" xmlns:o="urn:schemas-microsoft-com:office:office" xmlns:oel="http://schemas.microsoft.com/office/2019/extlst" xmlns:r="http://schemas.openxmlformats.org/officeDocument/2006/relationships" xmlns:m="http://schemas.openxmlformats.org/officeDocument/2006/math" xmlns:v="urn:schemas-microsoft-com:vml" xmlns:wp14="http://schemas.microsoft.com/office/word/2010/wordprocessingDrawing" xmlns:wp="http://schemas.openxmlformats.org/drawingml/2006/wordprocessingDrawing" xmlns:w10="urn:schemas-microsoft-com:office:word" xmlns:w="http://schemas.openxmlformats.org/wordprocessingml/2006/main" xmlns:w14="http://schemas.microsoft.com/office/word/2010/wordml" xmlns:w15="http://schemas.microsoft.com/office/word/2012/wordml" xmlns:w16cex="http://schemas.microsoft.com/office/word/2018/wordml/cex" xmlns:w16cid="http://schemas.microsoft.com/office/word/2016/wordml/cid" xmlns:w16="http://schemas.microsoft.com/office/word/2018/wordml" xmlns:w16sdtdh="http://schemas.microsoft.com/office/word/2020/wordml/sdtdatahash" xmlns:w16se="http://schemas.microsoft.com/office/word/2015/wordml/symex" xmlns:wpg="http://schemas.microsoft.com/office/word/2010/wordprocessingGroup" xmlns:wpi="http://schemas.microsoft.com/office/word/2010/wordprocessingInk" xmlns:wne="http://schemas.microsoft.com/office/word/2006/wordml" xmlns:wps="http://schemas.microsoft.com/office/word/2010/wordprocessingShape" mc:Ignorable="w14 w15 w16se w16cid w16 w16cex w16sdtdh wp14">
   <w:body>
     <w:p>
-      <w:r>
+      <w:pPr>
+        <w:rPr>
+          <w:b/>
+          <w:bCs/>
+          <w:sz w:val="28"/>
+          <w:szCs w:val="28"/>
+          <w:u w:val="single"/>
+        </w:rPr>
+      </w:pPr>
+      <w:r>
+        <w:rPr>
+          <w:b/>
+          <w:bCs/>
+          <w:sz w:val="28"/>
+          <w:szCs w:val="28"/>
+          <w:u w:val="single"/>
+        </w:rPr>
         <w:t>Assignment 1 – Report</w:t>
       </w:r>
     </w:p>
     <w:p>
-      <w:r>
+      <w:pPr>
+        <w:rPr>
+          <w:b/>
+          <w:bCs/>
+          <w:u w:val="single"/>
+        </w:rPr>
+      </w:pPr>
+      <w:r>
+        <w:rPr>
+          <w:b/>
+          <w:bCs/>
+          <w:u w:val="single"/>
+        </w:rPr>
         <w:t>Intro:</w:t>
       </w:r>
     </w:p>
@@ -74,35 +102,213 @@
     <w:p>
       <w:pPr>
         <w:rPr>
-          <w:b/>
-          <w:bCs/>
-        </w:rPr>
-      </w:pPr>
-      <w:r>
-        <w:rPr>
           <w:rFonts w:ascii="Calibri" w:hAnsi="Calibri" w:cs="Calibri"/>
           <w:b/>
           <w:bCs/>
           <w:color w:val="000000"/>
+          <w:sz w:val="28"/>
+          <w:szCs w:val="28"/>
+          <w:u w:val="single"/>
           <w:shd w:val="clear" w:color="auto" w:fill="FFFFFF"/>
         </w:rPr>
+      </w:pPr>
+      <w:r>
+        <w:rPr>
+          <w:rFonts w:ascii="Calibri" w:hAnsi="Calibri" w:cs="Calibri"/>
+          <w:b/>
+          <w:bCs/>
+          <w:color w:val="000000"/>
+          <w:sz w:val="28"/>
+          <w:szCs w:val="28"/>
+          <w:u w:val="single"/>
+          <w:shd w:val="clear" w:color="auto" w:fill="FFFFFF"/>
+        </w:rPr>
         <w:t>Description of system functionality and features:</w:t>
       </w:r>
     </w:p>
     <w:p>
-      <w:r>
-        <w:t xml:space="preserve">Client commands -  </w:t>
-      </w:r>
-      <w:r>
-        <w:t>Get, Post, Help, List</w:t>
-      </w:r>
-    </w:p>
-    <w:p>
-      <w:r>
+      <w:pPr>
+        <w:rPr>
+          <w:b/>
+          <w:bCs/>
+        </w:rPr>
+      </w:pPr>
+    </w:p>
+    <w:p>
+      <w:pPr>
+        <w:rPr>
+          <w:b/>
+          <w:bCs/>
+        </w:rPr>
+      </w:pPr>
+      <w:r>
+        <w:rPr>
+          <w:b/>
+          <w:bCs/>
+        </w:rPr>
+        <w:t xml:space="preserve">Server and </w:t>
+      </w:r>
+      <w:r>
+        <w:rPr>
+          <w:b/>
+          <w:bCs/>
+        </w:rPr>
+        <w:t xml:space="preserve">Client </w:t>
+      </w:r>
+      <w:r>
+        <w:rPr>
+          <w:b/>
+          <w:bCs/>
+        </w:rPr>
+        <w:t>Directories</w:t>
+      </w:r>
+    </w:p>
+    <w:p>
+      <w:r>
+        <w:t xml:space="preserve">Upon starting the client, the user will be prompted </w:t>
+      </w:r>
+      <w:r>
+        <w:t>to where they would like their files to be stored.</w:t>
+      </w:r>
+      <w:r>
+        <w:t xml:space="preserve"> If they choose the default</w:t>
+      </w:r>
+      <w:r>
+        <w:t xml:space="preserve"> directory, </w:t>
+      </w:r>
+      <w:r>
+        <w:t xml:space="preserve">all files the client downloads will be stored in the current working directory of the client. Otherwise, the client can specify </w:t>
+      </w:r>
+      <w:r>
+        <w:t>which directory</w:t>
+      </w:r>
+      <w:r>
+        <w:t xml:space="preserve"> they would </w:t>
+      </w:r>
+      <w:r>
+        <w:t>like for their downloaded files to be stored</w:t>
+      </w:r>
+      <w:r>
+        <w:t>.</w:t>
+      </w:r>
+      <w:r>
+        <w:t xml:space="preserve"> </w:t>
+      </w:r>
+      <w:r>
+        <w:t>On the command</w:t>
+      </w:r>
+      <w:r>
+        <w:t xml:space="preserve"> line</w:t>
+      </w:r>
+      <w:r>
+        <w:t xml:space="preserve"> interface, the </w:t>
+      </w:r>
+      <w:r>
+        <w:t xml:space="preserve">user has the ability to </w:t>
+      </w:r>
+      <w:r>
+        <w:t xml:space="preserve">list all the files in their own </w:t>
+      </w:r>
+      <w:r>
+        <w:t>directory</w:t>
+      </w:r>
+      <w:r>
+        <w:t xml:space="preserve"> and also list the files in</w:t>
+      </w:r>
+      <w:r>
+        <w:t xml:space="preserve"> the server directory</w:t>
+      </w:r>
+      <w:r>
+        <w:t>.</w:t>
+      </w:r>
+    </w:p>
+    <w:p>
+      <w:pPr>
+        <w:rPr>
+          <w:b/>
+          <w:bCs/>
+        </w:rPr>
+      </w:pPr>
+      <w:r>
+        <w:rPr>
+          <w:b/>
+          <w:bCs/>
+        </w:rPr>
+        <w:t>Uploading and downloading</w:t>
+      </w:r>
+    </w:p>
+    <w:p>
+      <w:r>
+        <w:t>Also using the command line interfac</w:t>
+      </w:r>
+      <w:r>
+        <w:t xml:space="preserve">e, the user can </w:t>
+      </w:r>
+      <w:r>
+        <w:t xml:space="preserve">both upload files to the server, and </w:t>
+      </w:r>
+      <w:r>
+        <w:t xml:space="preserve">download </w:t>
+      </w:r>
+      <w:r>
+        <w:t>files from the server</w:t>
+      </w:r>
+    </w:p>
+    <w:p/>
+    <w:p/>
+    <w:p>
+      <w:r>
+        <w:t>As we know</w:t>
+      </w:r>
+      <w:r>
+        <w:t>, waiting</w:t>
+      </w:r>
+      <w:r>
+        <w:t xml:space="preserve"> for files to download is never fun</w:t>
+      </w:r>
+      <w:r>
+        <w:t xml:space="preserve">. To ease this burden, we have implemented </w:t>
+      </w:r>
+      <w:r>
+        <w:t xml:space="preserve">a </w:t>
+      </w:r>
+      <w:r>
+        <w:t xml:space="preserve"> </w:t>
+      </w:r>
+      <w:r>
+        <w:t xml:space="preserve">loading bar </w:t>
+      </w:r>
+      <w:r>
+        <w:t>to show the progress of file uploads and downloads.</w:t>
+      </w:r>
+    </w:p>
+    <w:p>
+      <w:r>
+        <w:t>&lt;pic&gt;</w:t>
+      </w:r>
+    </w:p>
+    <w:p/>
+    <w:p>
+      <w:pPr>
+        <w:rPr>
+          <w:b/>
+          <w:bCs/>
+        </w:rPr>
+      </w:pPr>
+      <w:r>
+        <w:rPr>
+          <w:b/>
+          <w:bCs/>
+        </w:rPr>
         <w:t>Encryption</w:t>
       </w:r>
-      <w:r>
-        <w:t xml:space="preserve"> – to protect </w:t>
+    </w:p>
+    <w:p>
+      <w:r>
+        <w:t>T</w:t>
+      </w:r>
+      <w:r>
+        <w:t xml:space="preserve">o protect </w:t>
       </w:r>
       <w:r>
         <w:t xml:space="preserve">the files as they are being sent </w:t>
@@ -116,42 +322,107 @@
       <w:r>
         <w:t>encryption.</w:t>
       </w:r>
-    </w:p>
-    <w:p>
-      <w:r>
+      <w:r>
+        <w:t xml:space="preserve"> In </w:t>
+      </w:r>
+      <w:r>
+        <w:rPr>
+          <w:i/>
+          <w:iCs/>
+        </w:rPr>
+        <w:t>connectio</w:t>
+      </w:r>
+      <w:r>
+        <w:rPr>
+          <w:i/>
+          <w:iCs/>
+        </w:rPr>
+        <w:t>n_</w:t>
+      </w:r>
+      <w:r>
+        <w:rPr>
+          <w:i/>
+          <w:iCs/>
+        </w:rPr>
+        <w:t>manager</w:t>
+      </w:r>
+      <w:r>
+        <w:rPr>
+          <w:i/>
+          <w:iCs/>
+        </w:rPr>
+        <w:t>.py</w:t>
+      </w:r>
+      <w:r>
+        <w:rPr>
+          <w:i/>
+          <w:iCs/>
+        </w:rPr>
+        <w:t xml:space="preserve"> </w:t>
+      </w:r>
+      <w:r>
+        <w:t>we have wrapped the socket in an encryption layer</w:t>
+      </w:r>
+      <w:r>
+        <w:t xml:space="preserve">, adding encrypt and decrypt </w:t>
+      </w:r>
+      <w:r>
+        <w:t>function</w:t>
+      </w:r>
+      <w:r>
+        <w:t>s</w:t>
+      </w:r>
+      <w:r>
+        <w:t xml:space="preserve"> that make use of a shift cypher</w:t>
+      </w:r>
+      <w:r>
+        <w:t xml:space="preserve">. Now if someone intercepts </w:t>
+      </w:r>
+      <w:r>
+        <w:t xml:space="preserve">messages being sent between the client and the server, the messages will be unreadable without </w:t>
+      </w:r>
+      <w:r>
+        <w:t xml:space="preserve">knowing what the shift key, thus keeping </w:t>
+      </w:r>
+      <w:r>
+        <w:t>users’ files safe from prying eyes.</w:t>
+      </w:r>
+      <w:r>
+        <w:t xml:space="preserve"> The key can be specified by a server administrator.</w:t>
+      </w:r>
+    </w:p>
+    <w:p>
+      <w:r>
+        <w:t>&lt;pic&gt;</w:t>
+      </w:r>
+    </w:p>
+    <w:p>
+      <w:pPr>
+        <w:rPr>
+          <w:b/>
+          <w:bCs/>
+        </w:rPr>
+      </w:pPr>
+      <w:r>
+        <w:rPr>
+          <w:b/>
+          <w:bCs/>
+        </w:rPr>
         <w:t>Reliable data transfer</w:t>
       </w:r>
-      <w:r>
-        <w:t xml:space="preserve"> – Despite TCP </w:t>
+    </w:p>
+    <w:p>
+      <w:r>
+        <w:t xml:space="preserve">Despite TCP </w:t>
       </w:r>
       <w:r>
         <w:t xml:space="preserve">having its own integrated solutions to reliable data </w:t>
       </w:r>
       <w:r>
-        <w:t>transfer</w:t>
-      </w:r>
-      <w:r>
-        <w:t xml:space="preserve">, as per the assignment </w:t>
-      </w:r>
-      <w:r>
-        <w:t>brief,</w:t>
-      </w:r>
-      <w:r>
-        <w:t xml:space="preserve"> we have </w:t>
-      </w:r>
-      <w:r>
-        <w:t>implemented our own solution…</w:t>
-      </w:r>
-      <w:r>
-        <w:t xml:space="preserve"> (timers </w:t>
-      </w:r>
-      <w:proofErr w:type="spellStart"/>
-      <w:r>
-        <w:t>ect</w:t>
-      </w:r>
-      <w:proofErr w:type="spellEnd"/>
-      <w:r>
-        <w:t>.)</w:t>
+        <w:t>transfer, and</w:t>
+      </w:r>
+      <w:r>
+        <w:t xml:space="preserve"> we have used these</w:t>
       </w:r>
     </w:p>
     <w:p>
@@ -163,33 +434,22 @@
       </w:r>
     </w:p>
     <w:p>
-      <w:r>
-        <w:t>File protection</w:t>
-      </w:r>
-      <w:r>
-        <w:t xml:space="preserve"> and access</w:t>
-      </w:r>
-      <w:r>
-        <w:t xml:space="preserve"> (</w:t>
-      </w:r>
-      <w:proofErr w:type="spellStart"/>
-      <w:r>
-        <w:t>passowrds</w:t>
-      </w:r>
-      <w:proofErr w:type="spellEnd"/>
-      <w:r>
-        <w:t>)</w:t>
-      </w:r>
-    </w:p>
-    <w:p>
-      <w:r>
-        <w:t>GUI</w:t>
-      </w:r>
-    </w:p>
-    <w:p>
-      <w:r>
-        <w:t xml:space="preserve">Checksum: </w:t>
-      </w:r>
+      <w:pPr>
+        <w:rPr>
+          <w:b/>
+          <w:bCs/>
+        </w:rPr>
+      </w:pPr>
+      <w:r>
+        <w:rPr>
+          <w:b/>
+          <w:bCs/>
+        </w:rPr>
+        <w:lastRenderedPageBreak/>
+        <w:t xml:space="preserve">Checksum </w:t>
+      </w:r>
+    </w:p>
+    <w:p>
       <w:r>
         <w:t>Th</w:t>
       </w:r>
@@ -197,16 +457,17 @@
         <w:t>is</w:t>
       </w:r>
       <w:r>
-        <w:t xml:space="preserve"> system should </w:t>
-      </w:r>
-      <w:proofErr w:type="spellStart"/>
+        <w:t xml:space="preserve"> system</w:t>
+      </w:r>
+      <w:r>
+        <w:t xml:space="preserve"> </w:t>
+      </w:r>
       <w:r>
         <w:t>include</w:t>
       </w:r>
       <w:r>
         <w:t>s</w:t>
       </w:r>
-      <w:proofErr w:type="spellEnd"/>
       <w:r>
         <w:t xml:space="preserve"> a file validation </w:t>
       </w:r>
@@ -214,42 +475,69 @@
         <w:t>system</w:t>
       </w:r>
       <w:r>
-        <w:t>….</w:t>
-      </w:r>
-    </w:p>
-    <w:p>
-      <w:pPr>
-        <w:rPr>
-          <w:color w:val="A6A6A6" w:themeColor="background1" w:themeShade="A6"/>
-        </w:rPr>
-      </w:pPr>
-      <w:r>
-        <w:rPr>
-          <w:color w:val="A6A6A6" w:themeColor="background1" w:themeShade="A6"/>
-        </w:rPr>
-        <w:t>, where the sender includes extra validation information within each message, and where the receiver is able to check that a file is exactly as it was sent by the source (i.e., file has not been altered in transit).</w:t>
-      </w:r>
-    </w:p>
-    <w:p>
-      <w:r>
-        <w:t>This is achieved by using a xxx checksum…</w:t>
+        <w:t xml:space="preserve"> </w:t>
+      </w:r>
+      <w:r>
+        <w:t>to check that the files sent are not altered in transit or corrupted</w:t>
+      </w:r>
+      <w:r>
+        <w:t>.</w:t>
+      </w:r>
+    </w:p>
+    <w:p>
+      <w:r>
+        <w:t xml:space="preserve">This is achieved by using a </w:t>
+      </w:r>
+      <w:r>
+        <w:t>md5</w:t>
+      </w:r>
+      <w:r>
+        <w:t xml:space="preserve"> checksum</w:t>
+      </w:r>
+      <w:r>
+        <w:t xml:space="preserve"> generated in the send methods of both the server and the client</w:t>
+      </w:r>
+      <w:r>
+        <w:t xml:space="preserve">. The checksum is then passed as an argument in the header and checked on the other side. In the event of </w:t>
+      </w:r>
+      <w:r>
+        <w:t xml:space="preserve">the checksum not matching up, the corrupted or altered file is deleted. </w:t>
+      </w:r>
+    </w:p>
+    <w:p>
+      <w:r>
+        <w:t>&lt;pic&gt;</w:t>
       </w:r>
     </w:p>
     <w:p/>
     <w:p>
-      <w:r>
-        <w:t>Loading bar</w:t>
-      </w:r>
-    </w:p>
-    <w:p>
-      <w:r>
-        <w:t xml:space="preserve">Stress testing – talk about </w:t>
-      </w:r>
-      <w:proofErr w:type="spellStart"/>
-      <w:r>
-        <w:t>gigo</w:t>
-      </w:r>
-      <w:proofErr w:type="spellEnd"/>
+      <w:pPr>
+        <w:rPr>
+          <w:b/>
+          <w:bCs/>
+        </w:rPr>
+      </w:pPr>
+      <w:r>
+        <w:rPr>
+          <w:b/>
+          <w:bCs/>
+        </w:rPr>
+        <w:t>File Authorisation</w:t>
+      </w:r>
+    </w:p>
+    <w:p>
+      <w:r>
+        <w:t xml:space="preserve">When </w:t>
+      </w:r>
+      <w:r>
+        <w:t>uploading</w:t>
+      </w:r>
+      <w:r>
+        <w:t xml:space="preserve"> a file, the user can speci</w:t>
+      </w:r>
+      <w:r>
+        <w:t>fy whether they would like to protect their file behind a password….</w:t>
+      </w:r>
     </w:p>
     <w:p/>
     <w:p>
@@ -376,22 +664,7 @@
         <w:rPr>
           <w:color w:val="A6A6A6" w:themeColor="background1" w:themeShade="A6"/>
         </w:rPr>
-        <w:lastRenderedPageBreak/>
-        <w:t xml:space="preserve">clearly specifying messages and reactions for every communication scenario. You will need to represent such rules with sequence diagrams (at </w:t>
-      </w:r>
-      <w:proofErr w:type="spellStart"/>
-      <w:r>
-        <w:rPr>
-          <w:color w:val="A6A6A6" w:themeColor="background1" w:themeShade="A6"/>
-        </w:rPr>
-        <w:t>lease</w:t>
-      </w:r>
-      <w:proofErr w:type="spellEnd"/>
-      <w:r>
-        <w:rPr>
-          <w:color w:val="A6A6A6" w:themeColor="background1" w:themeShade="A6"/>
-        </w:rPr>
-        <w:t xml:space="preserve"> two sequence diagrams will be required, one for upload process, and another for download process).</w:t>
+        <w:t>clearly specifying messages and reactions for every communication scenario. You will need to represent such rules with sequence diagrams (at lease two sequence diagrams will be required, one for upload process, and another for download process).</w:t>
       </w:r>
     </w:p>
     <w:p/>
@@ -433,6 +706,11 @@
     <w:p>
       <w:r>
         <w:t>Client Sequence diagram</w:t>
+      </w:r>
+    </w:p>
+    <w:p>
+      <w:r>
+        <w:t>Gareth: talk about how the client and server take turns</w:t>
       </w:r>
     </w:p>
     <w:p/>
@@ -513,6 +791,75 @@
                 <w:lang w:eastAsia="en-ZA"/>
               </w:rPr>
             </w:pPr>
+          </w:p>
+          <w:p>
+            <w:r>
+              <w:t>This program aims to use effective error catching to make sure</w:t>
+            </w:r>
+            <w:r>
+              <w:t xml:space="preserve"> </w:t>
+            </w:r>
+            <w:r>
+              <w:t xml:space="preserve">the user cannot crash the </w:t>
+            </w:r>
+            <w:r>
+              <w:t>client or server</w:t>
+            </w:r>
+            <w:r>
+              <w:t>, being built on the principle of GIGO (garbage in, garbage out)</w:t>
+            </w:r>
+            <w:r>
+              <w:t xml:space="preserve">, not allowing </w:t>
+            </w:r>
+            <w:r>
+              <w:t xml:space="preserve">the </w:t>
+            </w:r>
+            <w:r>
+              <w:lastRenderedPageBreak/>
+              <w:t>server</w:t>
+            </w:r>
+            <w:r>
+              <w:t xml:space="preserve"> to </w:t>
+            </w:r>
+            <w:r>
+              <w:t xml:space="preserve">process </w:t>
+            </w:r>
+            <w:r>
+              <w:t>anything</w:t>
+            </w:r>
+            <w:r>
+              <w:t xml:space="preserve"> unless the</w:t>
+            </w:r>
+            <w:r>
+              <w:t xml:space="preserve">  input matches very specific server commands. If the user inputs an unknown server command</w:t>
+            </w:r>
+            <w:r>
+              <w:t xml:space="preserve">, </w:t>
+            </w:r>
+            <w:r>
+              <w:t>an appropriate error is displayed</w:t>
+            </w:r>
+            <w:r>
+              <w:t xml:space="preserve">, </w:t>
+            </w:r>
+            <w:r>
+              <w:t xml:space="preserve">then they are prompted to input a new command or input. </w:t>
+            </w:r>
+            <w:r>
+              <w:t xml:space="preserve">Because of this (and our </w:t>
+            </w:r>
+            <w:r>
+              <w:t>effective protocol controlling server and client messages)</w:t>
+            </w:r>
+            <w:r>
+              <w:t xml:space="preserve">, no input from a client can crash the server, </w:t>
+            </w:r>
+            <w:r>
+              <w:t>thus the server service is very reliable.</w:t>
+            </w:r>
+            <w:r>
+              <w:t xml:space="preserve"> </w:t>
+            </w:r>
           </w:p>
           <w:p>
             <w:pPr>
@@ -583,7 +930,18 @@
                 <w:szCs w:val="24"/>
                 <w:lang w:eastAsia="en-ZA"/>
               </w:rPr>
+              <w:lastRenderedPageBreak/>
               <w:t>File types and sizes</w:t>
+            </w:r>
+            <w:r>
+              <w:rPr>
+                <w:rFonts w:ascii="Calibri" w:eastAsia="Times New Roman" w:hAnsi="Calibri" w:cs="Calibri"/>
+                <w:color w:val="000000"/>
+                <w:sz w:val="24"/>
+                <w:szCs w:val="24"/>
+                <w:lang w:eastAsia="en-ZA"/>
+              </w:rPr>
+              <w:t>?</w:t>
             </w:r>
           </w:p>
           <w:p>
@@ -605,7 +963,17 @@
                 <w:szCs w:val="24"/>
                 <w:lang w:eastAsia="en-ZA"/>
               </w:rPr>
-              <w:t>GIGO – user control</w:t>
+              <w:t>Extensive error checking</w:t>
+            </w:r>
+            <w:r>
+              <w:rPr>
+                <w:rFonts w:ascii="Calibri" w:eastAsia="Times New Roman" w:hAnsi="Calibri" w:cs="Calibri"/>
+                <w:color w:val="000000"/>
+                <w:sz w:val="24"/>
+                <w:szCs w:val="24"/>
+                <w:lang w:eastAsia="en-ZA"/>
+              </w:rPr>
+              <w:t xml:space="preserve"> list</w:t>
             </w:r>
           </w:p>
           <w:p>
@@ -619,16 +987,6 @@
                 <w:lang w:eastAsia="en-ZA"/>
               </w:rPr>
             </w:pPr>
-            <w:r>
-              <w:rPr>
-                <w:rFonts w:ascii="Calibri" w:eastAsia="Times New Roman" w:hAnsi="Calibri" w:cs="Calibri"/>
-                <w:color w:val="000000"/>
-                <w:sz w:val="24"/>
-                <w:szCs w:val="24"/>
-                <w:lang w:eastAsia="en-ZA"/>
-              </w:rPr>
-              <w:t>No input can crash system</w:t>
-            </w:r>
           </w:p>
         </w:tc>
       </w:tr>
@@ -1500,6 +1858,21 @@
 </file>
 
 <file path=customXml/item1.xml><?xml version="1.0" encoding="utf-8"?>
+<p:properties xmlns:p="http://schemas.microsoft.com/office/2006/metadata/properties" xmlns:xsi="http://www.w3.org/2001/XMLSchema-instance" xmlns:pc="http://schemas.microsoft.com/office/infopath/2007/PartnerControls">
+  <documentManagement/>
+</p:properties>
+</file>
+
+<file path=customXml/item2.xml><?xml version="1.0" encoding="utf-8"?>
+<?mso-contentType ?>
+<FormTemplates xmlns="http://schemas.microsoft.com/sharepoint/v3/contenttype/forms">
+  <Display>DocumentLibraryForm</Display>
+  <Edit>DocumentLibraryForm</Edit>
+  <New>DocumentLibraryForm</New>
+</FormTemplates>
+</file>
+
+<file path=customXml/item3.xml><?xml version="1.0" encoding="utf-8"?>
 <ct:contentTypeSchema xmlns:ct="http://schemas.microsoft.com/office/2006/metadata/contentType" xmlns:ma="http://schemas.microsoft.com/office/2006/metadata/properties/metaAttributes" ct:_="" ma:_="" ma:contentTypeName="Document" ma:contentTypeID="0x010100C5160C7227C78642AEAF6CF4CB9CD076" ma:contentTypeVersion="4" ma:contentTypeDescription="Create a new document." ma:contentTypeScope="" ma:versionID="d3b7f5177e40d5adb9aab8f0a5c3d702">
   <xsd:schema xmlns:xsd="http://www.w3.org/2001/XMLSchema" xmlns:xs="http://www.w3.org/2001/XMLSchema" xmlns:p="http://schemas.microsoft.com/office/2006/metadata/properties" xmlns:ns3="25d605d2-99e3-4aae-bf59-35521fddccb1" targetNamespace="http://schemas.microsoft.com/office/2006/metadata/properties" ma:root="true" ma:fieldsID="44e1f34c96230a118fb04595592882dc" ns3:_="">
     <xsd:import namespace="25d605d2-99e3-4aae-bf59-35521fddccb1"/>
@@ -1645,22 +2018,24 @@
 </ct:contentTypeSchema>
 </file>
 
-<file path=customXml/item2.xml><?xml version="1.0" encoding="utf-8"?>
-<?mso-contentType ?>
-<FormTemplates xmlns="http://schemas.microsoft.com/sharepoint/v3/contenttype/forms">
-  <Display>DocumentLibraryForm</Display>
-  <Edit>DocumentLibraryForm</Edit>
-  <New>DocumentLibraryForm</New>
-</FormTemplates>
+<file path=customXml/itemProps1.xml><?xml version="1.0" encoding="utf-8"?>
+<ds:datastoreItem xmlns:ds="http://schemas.openxmlformats.org/officeDocument/2006/customXml" ds:itemID="{54E0B503-0B94-4057-A6F3-55C038523B46}">
+  <ds:schemaRefs>
+    <ds:schemaRef ds:uri="http://schemas.microsoft.com/office/2006/metadata/properties"/>
+    <ds:schemaRef ds:uri="http://schemas.microsoft.com/office/infopath/2007/PartnerControls"/>
+  </ds:schemaRefs>
+</ds:datastoreItem>
 </file>
 
-<file path=customXml/item3.xml><?xml version="1.0" encoding="utf-8"?>
-<p:properties xmlns:p="http://schemas.microsoft.com/office/2006/metadata/properties" xmlns:xsi="http://www.w3.org/2001/XMLSchema-instance" xmlns:pc="http://schemas.microsoft.com/office/infopath/2007/PartnerControls">
-  <documentManagement/>
-</p:properties>
+<file path=customXml/itemProps2.xml><?xml version="1.0" encoding="utf-8"?>
+<ds:datastoreItem xmlns:ds="http://schemas.openxmlformats.org/officeDocument/2006/customXml" ds:itemID="{542DDC17-DDA8-4833-9C4A-6A41CDA9793B}">
+  <ds:schemaRefs>
+    <ds:schemaRef ds:uri="http://schemas.microsoft.com/sharepoint/v3/contenttype/forms"/>
+  </ds:schemaRefs>
+</ds:datastoreItem>
 </file>
 
-<file path=customXml/itemProps1.xml><?xml version="1.0" encoding="utf-8"?>
+<file path=customXml/itemProps3.xml><?xml version="1.0" encoding="utf-8"?>
 <ds:datastoreItem xmlns:ds="http://schemas.openxmlformats.org/officeDocument/2006/customXml" ds:itemID="{ADB9F822-96AA-4BB2-973E-57A523B899B6}">
   <ds:schemaRefs>
     <ds:schemaRef ds:uri="http://schemas.microsoft.com/office/2006/metadata/contentType"/>
@@ -1676,21 +2051,4 @@
     <ds:schemaRef ds:uri="http://schemas.microsoft.com/internal/obd"/>
   </ds:schemaRefs>
 </ds:datastoreItem>
-</file>
-
-<file path=customXml/itemProps2.xml><?xml version="1.0" encoding="utf-8"?>
-<ds:datastoreItem xmlns:ds="http://schemas.openxmlformats.org/officeDocument/2006/customXml" ds:itemID="{542DDC17-DDA8-4833-9C4A-6A41CDA9793B}">
-  <ds:schemaRefs>
-    <ds:schemaRef ds:uri="http://schemas.microsoft.com/sharepoint/v3/contenttype/forms"/>
-  </ds:schemaRefs>
-</ds:datastoreItem>
-</file>
-
-<file path=customXml/itemProps3.xml><?xml version="1.0" encoding="utf-8"?>
-<ds:datastoreItem xmlns:ds="http://schemas.openxmlformats.org/officeDocument/2006/customXml" ds:itemID="{54E0B503-0B94-4057-A6F3-55C038523B46}">
-  <ds:schemaRefs>
-    <ds:schemaRef ds:uri="http://schemas.microsoft.com/office/2006/metadata/properties"/>
-    <ds:schemaRef ds:uri="http://schemas.microsoft.com/office/infopath/2007/PartnerControls"/>
-  </ds:schemaRefs>
-</ds:datastoreItem>
 </file>
</xml_diff>

<commit_message>
Added even more to the report
</commit_message>
<xml_diff>
--- a/Report.docx
+++ b/Report.docx
@@ -223,6 +223,19 @@
       </w:r>
     </w:p>
     <w:p>
+      <w:r>
+        <w:t xml:space="preserve">&lt;pic + </w:t>
+      </w:r>
+      <w:proofErr w:type="spellStart"/>
+      <w:r>
+        <w:t>tkinter</w:t>
+      </w:r>
+      <w:proofErr w:type="spellEnd"/>
+      <w:r>
+        <w:t xml:space="preserve"> dialog box&gt;</w:t>
+      </w:r>
+    </w:p>
+    <w:p>
       <w:pPr>
         <w:rPr>
           <w:b/>
@@ -253,12 +266,17 @@
       <w:r>
         <w:t>files from the server</w:t>
       </w:r>
-    </w:p>
-    <w:p/>
-    <w:p/>
-    <w:p>
-      <w:r>
-        <w:t>As we know</w:t>
+      <w:r>
+        <w:t xml:space="preserve">. </w:t>
+      </w:r>
+      <w:r>
+        <w:t>This functionality works just as you’d expect</w:t>
+      </w:r>
+      <w:r>
+        <w:t>. However, a</w:t>
+      </w:r>
+      <w:r>
+        <w:t>s we know</w:t>
       </w:r>
       <w:r>
         <w:t>, waiting</w:t>
@@ -273,9 +291,6 @@
         <w:t xml:space="preserve">a </w:t>
       </w:r>
       <w:r>
-        <w:t xml:space="preserve"> </w:t>
-      </w:r>
-      <w:r>
         <w:t xml:space="preserve">loading bar </w:t>
       </w:r>
       <w:r>
@@ -284,10 +299,15 @@
     </w:p>
     <w:p>
       <w:r>
-        <w:t>&lt;pic&gt;</w:t>
-      </w:r>
-    </w:p>
-    <w:p/>
+        <w:t>&lt;pic</w:t>
+      </w:r>
+      <w:r>
+        <w:t xml:space="preserve"> upload + download</w:t>
+      </w:r>
+      <w:r>
+        <w:t>&gt;</w:t>
+      </w:r>
+    </w:p>
     <w:p>
       <w:pPr>
         <w:rPr>
@@ -422,8 +442,13 @@
         <w:t>transfer, and</w:t>
       </w:r>
       <w:r>
-        <w:t xml:space="preserve"> we have used these</w:t>
-      </w:r>
+        <w:t xml:space="preserve"> we have used </w:t>
+      </w:r>
+      <w:proofErr w:type="gramStart"/>
+      <w:r>
+        <w:t>these</w:t>
+      </w:r>
+      <w:proofErr w:type="gramEnd"/>
     </w:p>
     <w:p>
       <w:r>
@@ -445,12 +470,12 @@
           <w:b/>
           <w:bCs/>
         </w:rPr>
+        <w:t xml:space="preserve">Checksum </w:t>
+      </w:r>
+    </w:p>
+    <w:p>
+      <w:r>
         <w:lastRenderedPageBreak/>
-        <w:t xml:space="preserve">Checksum </w:t>
-      </w:r>
-    </w:p>
-    <w:p>
-      <w:r>
         <w:t>Th</w:t>
       </w:r>
       <w:r>
@@ -539,13 +564,20 @@
         <w:t>fy whether they would like to protect their file behind a password….</w:t>
       </w:r>
     </w:p>
-    <w:p/>
+    <w:p>
+      <w:r>
+        <w:t>&lt;pic?&gt;</w:t>
+      </w:r>
+    </w:p>
     <w:p>
       <w:pPr>
         <w:rPr>
           <w:rFonts w:ascii="Calibri" w:hAnsi="Calibri" w:cs="Calibri"/>
           <w:b/>
           <w:bCs/>
+          <w:sz w:val="28"/>
+          <w:szCs w:val="28"/>
+          <w:u w:val="single"/>
           <w:shd w:val="clear" w:color="auto" w:fill="FFFFFF"/>
         </w:rPr>
       </w:pPr>
@@ -554,6 +586,9 @@
           <w:rFonts w:ascii="Calibri" w:hAnsi="Calibri" w:cs="Calibri"/>
           <w:b/>
           <w:bCs/>
+          <w:sz w:val="28"/>
+          <w:szCs w:val="28"/>
+          <w:u w:val="single"/>
           <w:shd w:val="clear" w:color="auto" w:fill="FFFFFF"/>
         </w:rPr>
         <w:t>Specification (Protocol design &amp; specification (sequence diagrams &amp; message formats/structure))</w:t>
@@ -613,12 +648,26 @@
         <w:rPr>
           <w:color w:val="A6A6A6" w:themeColor="background1" w:themeShade="A6"/>
         </w:rPr>
-        <w:t xml:space="preserve">specifying requirements and constraints (i.e. reliability and </w:t>
-      </w:r>
+        <w:t>specifying requirements and constraints (</w:t>
+      </w:r>
+      <w:proofErr w:type="gramStart"/>
       <w:r>
         <w:rPr>
           <w:color w:val="A6A6A6" w:themeColor="background1" w:themeShade="A6"/>
         </w:rPr>
+        <w:t>i.e.</w:t>
+      </w:r>
+      <w:proofErr w:type="gramEnd"/>
+      <w:r>
+        <w:rPr>
+          <w:color w:val="A6A6A6" w:themeColor="background1" w:themeShade="A6"/>
+        </w:rPr>
+        <w:t xml:space="preserve"> reliability and </w:t>
+      </w:r>
+      <w:r>
+        <w:rPr>
+          <w:color w:val="A6A6A6" w:themeColor="background1" w:themeShade="A6"/>
+        </w:rPr>
         <w:t>authentication)</w:t>
       </w:r>
     </w:p>
@@ -664,11 +713,70 @@
         <w:rPr>
           <w:color w:val="A6A6A6" w:themeColor="background1" w:themeShade="A6"/>
         </w:rPr>
-        <w:t>clearly specifying messages and reactions for every communication scenario. You will need to represent such rules with sequence diagrams (at lease two sequence diagrams will be required, one for upload process, and another for download process).</w:t>
+        <w:t xml:space="preserve">clearly specifying messages and reactions for every communication scenario. You will need to represent such rules with sequence diagrams (at </w:t>
+      </w:r>
+      <w:proofErr w:type="spellStart"/>
+      <w:r>
+        <w:rPr>
+          <w:color w:val="A6A6A6" w:themeColor="background1" w:themeShade="A6"/>
+        </w:rPr>
+        <w:t>lease</w:t>
+      </w:r>
+      <w:proofErr w:type="spellEnd"/>
+      <w:r>
+        <w:rPr>
+          <w:color w:val="A6A6A6" w:themeColor="background1" w:themeShade="A6"/>
+        </w:rPr>
+        <w:t xml:space="preserve"> two sequence diagrams will be required, one for upload process, and another for download process).</w:t>
       </w:r>
     </w:p>
     <w:p/>
     <w:p>
+      <w:pPr>
+        <w:rPr>
+          <w:color w:val="FF0000"/>
+        </w:rPr>
+      </w:pPr>
+      <w:r>
+        <w:rPr>
+          <w:color w:val="FF0000"/>
+        </w:rPr>
+        <w:t>Gareth: talk about anything cool we’ve don</w:t>
+      </w:r>
+      <w:r>
+        <w:rPr>
+          <w:color w:val="FF0000"/>
+        </w:rPr>
+        <w:t>e</w:t>
+      </w:r>
+      <w:r>
+        <w:rPr>
+          <w:color w:val="FF0000"/>
+        </w:rPr>
+        <w:t xml:space="preserve"> with </w:t>
+      </w:r>
+      <w:r>
+        <w:rPr>
+          <w:color w:val="FF0000"/>
+        </w:rPr>
+        <w:t xml:space="preserve">the protocol design… I’ve put some ideas below and there are helpful phrases above </w:t>
+      </w:r>
+      <w:r>
+        <w:rPr>
+          <w:color w:val="FF0000"/>
+        </w:rPr>
+        <w:t xml:space="preserve">in </w:t>
+      </w:r>
+      <w:proofErr w:type="gramStart"/>
+      <w:r>
+        <w:rPr>
+          <w:color w:val="FF0000"/>
+        </w:rPr>
+        <w:t>grey</w:t>
+      </w:r>
+      <w:proofErr w:type="gramEnd"/>
+    </w:p>
+    <w:p>
       <w:r>
         <w:t xml:space="preserve">As per the description brief, this application </w:t>
       </w:r>
@@ -679,11 +787,22 @@
         <w:t>Client-Server</w:t>
       </w:r>
       <w:r>
-        <w:t xml:space="preserve"> architecture. Here the server contains all the files</w:t>
-      </w:r>
+        <w:t xml:space="preserve"> architecture. Here the server contains all the </w:t>
+      </w:r>
+      <w:proofErr w:type="gramStart"/>
+      <w:r>
+        <w:t>files</w:t>
+      </w:r>
+      <w:proofErr w:type="gramEnd"/>
       <w:r>
         <w:t xml:space="preserve"> and the clients </w:t>
       </w:r>
+      <w:r>
+        <w:t xml:space="preserve">connect to the server to </w:t>
+      </w:r>
+      <w:r>
+        <w:t>upload and download files.</w:t>
+      </w:r>
     </w:p>
     <w:p>
       <w:r>
@@ -710,8 +829,19 @@
     </w:p>
     <w:p>
       <w:r>
-        <w:t>Gareth: talk about how the client and server take turns</w:t>
-      </w:r>
+        <w:rPr>
+          <w:color w:val="FF0000"/>
+        </w:rPr>
+        <w:t>Gareth</w:t>
+      </w:r>
+      <w:r>
+        <w:t xml:space="preserve">: talk about how the client and server take </w:t>
+      </w:r>
+      <w:proofErr w:type="gramStart"/>
+      <w:r>
+        <w:t>turns</w:t>
+      </w:r>
+      <w:proofErr w:type="gramEnd"/>
     </w:p>
     <w:p/>
     <w:tbl>
@@ -794,6 +924,7 @@
           </w:p>
           <w:p>
             <w:r>
+              <w:lastRenderedPageBreak/>
               <w:t>This program aims to use effective error catching to make sure</w:t>
             </w:r>
             <w:r>
@@ -812,11 +943,7 @@
               <w:t xml:space="preserve">, not allowing </w:t>
             </w:r>
             <w:r>
-              <w:t xml:space="preserve">the </w:t>
-            </w:r>
-            <w:r>
-              <w:lastRenderedPageBreak/>
-              <w:t>server</w:t>
+              <w:t>the server</w:t>
             </w:r>
             <w:r>
               <w:t xml:space="preserve"> to </w:t>
@@ -828,10 +955,13 @@
               <w:t>anything</w:t>
             </w:r>
             <w:r>
-              <w:t xml:space="preserve"> unless the</w:t>
-            </w:r>
-            <w:r>
-              <w:t xml:space="preserve">  input matches very specific server commands. If the user inputs an unknown server command</w:t>
+              <w:t xml:space="preserve"> unless </w:t>
+            </w:r>
+            <w:r>
+              <w:t>the input</w:t>
+            </w:r>
+            <w:r>
+              <w:t xml:space="preserve"> matches very specific server commands. If the user inputs an unknown server command</w:t>
             </w:r>
             <w:r>
               <w:t xml:space="preserve">, </w:t>
@@ -859,6 +989,78 @@
             </w:r>
             <w:r>
               <w:t xml:space="preserve"> </w:t>
+            </w:r>
+          </w:p>
+          <w:p>
+            <w:pPr>
+              <w:spacing w:after="0" w:line="240" w:lineRule="auto"/>
+              <w:rPr>
+                <w:rFonts w:ascii="Calibri" w:eastAsia="Times New Roman" w:hAnsi="Calibri" w:cs="Calibri"/>
+                <w:color w:val="000000"/>
+                <w:sz w:val="24"/>
+                <w:szCs w:val="24"/>
+                <w:lang w:eastAsia="en-ZA"/>
+              </w:rPr>
+            </w:pPr>
+            <w:r>
+              <w:rPr>
+                <w:rFonts w:ascii="Calibri" w:eastAsia="Times New Roman" w:hAnsi="Calibri" w:cs="Calibri"/>
+                <w:color w:val="FF0000"/>
+                <w:sz w:val="24"/>
+                <w:szCs w:val="24"/>
+                <w:lang w:eastAsia="en-ZA"/>
+              </w:rPr>
+              <w:t>Gareth</w:t>
+            </w:r>
+            <w:r>
+              <w:rPr>
+                <w:rFonts w:ascii="Calibri" w:eastAsia="Times New Roman" w:hAnsi="Calibri" w:cs="Calibri"/>
+                <w:color w:val="000000"/>
+                <w:sz w:val="24"/>
+                <w:szCs w:val="24"/>
+                <w:lang w:eastAsia="en-ZA"/>
+              </w:rPr>
+              <w:t xml:space="preserve">: talk about </w:t>
+            </w:r>
+            <w:r>
+              <w:rPr>
+                <w:rFonts w:ascii="Calibri" w:eastAsia="Times New Roman" w:hAnsi="Calibri" w:cs="Calibri"/>
+                <w:color w:val="000000"/>
+                <w:sz w:val="24"/>
+                <w:szCs w:val="24"/>
+                <w:lang w:eastAsia="en-ZA"/>
+              </w:rPr>
+              <w:t>File types and sizes</w:t>
+            </w:r>
+            <w:r>
+              <w:rPr>
+                <w:rFonts w:ascii="Calibri" w:eastAsia="Times New Roman" w:hAnsi="Calibri" w:cs="Calibri"/>
+                <w:color w:val="000000"/>
+                <w:sz w:val="24"/>
+                <w:szCs w:val="24"/>
+                <w:lang w:eastAsia="en-ZA"/>
+              </w:rPr>
+              <w:t xml:space="preserve"> used to extensively stress test our program, also maybe many clients </w:t>
+            </w:r>
+            <w:r>
+              <w:rPr>
+                <w:rFonts w:ascii="Calibri" w:eastAsia="Times New Roman" w:hAnsi="Calibri" w:cs="Calibri"/>
+                <w:color w:val="000000"/>
+                <w:sz w:val="24"/>
+                <w:szCs w:val="24"/>
+                <w:lang w:eastAsia="en-ZA"/>
+              </w:rPr>
+              <w:t xml:space="preserve">trying to connect to the </w:t>
+            </w:r>
+            <w:r>
+              <w:rPr>
+                <w:rFonts w:ascii="Calibri" w:eastAsia="Times New Roman" w:hAnsi="Calibri" w:cs="Calibri"/>
+                <w:color w:val="000000"/>
+                <w:sz w:val="24"/>
+                <w:szCs w:val="24"/>
+                <w:lang w:eastAsia="en-ZA"/>
+              </w:rPr>
+              <w:t>server.</w:t>
             </w:r>
           </w:p>
           <w:p>
@@ -916,6 +1118,8 @@
               <w:spacing w:after="0" w:line="240" w:lineRule="auto"/>
               <w:rPr>
                 <w:rFonts w:ascii="Calibri" w:eastAsia="Times New Roman" w:hAnsi="Calibri" w:cs="Calibri"/>
+                <w:b/>
+                <w:bCs/>
                 <w:color w:val="000000"/>
                 <w:sz w:val="24"/>
                 <w:szCs w:val="24"/>
@@ -925,23 +1129,15 @@
             <w:r>
               <w:rPr>
                 <w:rFonts w:ascii="Calibri" w:eastAsia="Times New Roman" w:hAnsi="Calibri" w:cs="Calibri"/>
+                <w:b/>
+                <w:bCs/>
                 <w:color w:val="000000"/>
                 <w:sz w:val="24"/>
                 <w:szCs w:val="24"/>
                 <w:lang w:eastAsia="en-ZA"/>
               </w:rPr>
               <w:lastRenderedPageBreak/>
-              <w:t>File types and sizes</w:t>
-            </w:r>
-            <w:r>
-              <w:rPr>
-                <w:rFonts w:ascii="Calibri" w:eastAsia="Times New Roman" w:hAnsi="Calibri" w:cs="Calibri"/>
-                <w:color w:val="000000"/>
-                <w:sz w:val="24"/>
-                <w:szCs w:val="24"/>
-                <w:lang w:eastAsia="en-ZA"/>
-              </w:rPr>
-              <w:t>?</w:t>
+              <w:t xml:space="preserve">Error Checking </w:t>
             </w:r>
           </w:p>
           <w:p>
@@ -955,7 +1151,10 @@
                 <w:lang w:eastAsia="en-ZA"/>
               </w:rPr>
             </w:pPr>
-            <w:r>
+          </w:p>
+          <w:p>
+            <w:pPr>
+              <w:spacing w:after="0" w:line="240" w:lineRule="auto"/>
               <w:rPr>
                 <w:rFonts w:ascii="Calibri" w:eastAsia="Times New Roman" w:hAnsi="Calibri" w:cs="Calibri"/>
                 <w:color w:val="000000"/>
@@ -963,7 +1162,26 @@
                 <w:szCs w:val="24"/>
                 <w:lang w:eastAsia="en-ZA"/>
               </w:rPr>
-              <w:t>Extensive error checking</w:t>
+            </w:pPr>
+            <w:r>
+              <w:rPr>
+                <w:rFonts w:ascii="Calibri" w:eastAsia="Times New Roman" w:hAnsi="Calibri" w:cs="Calibri"/>
+                <w:color w:val="000000"/>
+                <w:sz w:val="24"/>
+                <w:szCs w:val="24"/>
+                <w:lang w:eastAsia="en-ZA"/>
+              </w:rPr>
+              <w:t>As part of our design, we have implemented an extensive</w:t>
+            </w:r>
+            <w:r>
+              <w:rPr>
+                <w:rFonts w:ascii="Calibri" w:eastAsia="Times New Roman" w:hAnsi="Calibri" w:cs="Calibri"/>
+                <w:color w:val="000000"/>
+                <w:sz w:val="24"/>
+                <w:szCs w:val="24"/>
+                <w:lang w:eastAsia="en-ZA"/>
+              </w:rPr>
+              <w:t xml:space="preserve"> error checking</w:t>
             </w:r>
             <w:r>
               <w:rPr>
@@ -975,12 +1193,647 @@
               </w:rPr>
               <w:t xml:space="preserve"> list</w:t>
             </w:r>
+            <w:r>
+              <w:rPr>
+                <w:rFonts w:ascii="Calibri" w:eastAsia="Times New Roman" w:hAnsi="Calibri" w:cs="Calibri"/>
+                <w:color w:val="000000"/>
+                <w:sz w:val="24"/>
+                <w:szCs w:val="24"/>
+                <w:lang w:eastAsia="en-ZA"/>
+              </w:rPr>
+              <w:t xml:space="preserve"> to help give the user useful information if a problem occurs (or if they have done something wrong)</w:t>
+            </w:r>
+            <w:r>
+              <w:rPr>
+                <w:rFonts w:ascii="Calibri" w:eastAsia="Times New Roman" w:hAnsi="Calibri" w:cs="Calibri"/>
+                <w:color w:val="000000"/>
+                <w:sz w:val="24"/>
+                <w:szCs w:val="24"/>
+                <w:lang w:eastAsia="en-ZA"/>
+              </w:rPr>
+              <w:t xml:space="preserve"> and to avoid unwanted crashes.</w:t>
+            </w:r>
           </w:p>
           <w:p>
             <w:pPr>
               <w:spacing w:after="0" w:line="240" w:lineRule="auto"/>
               <w:rPr>
                 <w:rFonts w:ascii="Calibri" w:eastAsia="Times New Roman" w:hAnsi="Calibri" w:cs="Calibri"/>
+                <w:color w:val="000000"/>
+                <w:sz w:val="24"/>
+                <w:szCs w:val="24"/>
+                <w:lang w:eastAsia="en-ZA"/>
+              </w:rPr>
+            </w:pPr>
+          </w:p>
+          <w:p>
+            <w:pPr>
+              <w:spacing w:after="0" w:line="240" w:lineRule="auto"/>
+              <w:rPr>
+                <w:rFonts w:ascii="Calibri" w:eastAsia="Times New Roman" w:hAnsi="Calibri" w:cs="Calibri"/>
+                <w:color w:val="000000"/>
+                <w:sz w:val="24"/>
+                <w:szCs w:val="24"/>
+                <w:lang w:eastAsia="en-ZA"/>
+              </w:rPr>
+            </w:pPr>
+            <w:r>
+              <w:rPr>
+                <w:rFonts w:ascii="Calibri" w:eastAsia="Times New Roman" w:hAnsi="Calibri" w:cs="Calibri"/>
+                <w:color w:val="000000"/>
+                <w:sz w:val="24"/>
+                <w:szCs w:val="24"/>
+                <w:lang w:eastAsia="en-ZA"/>
+              </w:rPr>
+              <w:t>This list includes, but is not restricted to:</w:t>
+            </w:r>
+          </w:p>
+          <w:p>
+            <w:pPr>
+              <w:spacing w:after="0" w:line="240" w:lineRule="auto"/>
+              <w:rPr>
+                <w:rFonts w:ascii="Calibri" w:eastAsia="Times New Roman" w:hAnsi="Calibri" w:cs="Calibri"/>
+                <w:color w:val="000000"/>
+                <w:sz w:val="24"/>
+                <w:szCs w:val="24"/>
+                <w:lang w:eastAsia="en-ZA"/>
+              </w:rPr>
+            </w:pPr>
+          </w:p>
+          <w:p>
+            <w:pPr>
+              <w:spacing w:after="0" w:line="240" w:lineRule="auto"/>
+              <w:rPr>
+                <w:rFonts w:ascii="Calibri" w:eastAsia="Times New Roman" w:hAnsi="Calibri" w:cs="Calibri"/>
+                <w:color w:val="000000"/>
+                <w:sz w:val="24"/>
+                <w:szCs w:val="24"/>
+                <w:lang w:eastAsia="en-ZA"/>
+              </w:rPr>
+            </w:pPr>
+          </w:p>
+        </w:tc>
+      </w:tr>
+      <w:tr>
+        <w:trPr>
+          <w:trHeight w:val="375"/>
+        </w:trPr>
+        <w:tc>
+          <w:tcPr>
+            <w:tcW w:w="5760" w:type="dxa"/>
+            <w:tcBorders>
+              <w:top w:val="nil"/>
+              <w:left w:val="nil"/>
+              <w:bottom w:val="nil"/>
+              <w:right w:val="nil"/>
+            </w:tcBorders>
+            <w:shd w:val="clear" w:color="auto" w:fill="FFFFFF"/>
+            <w:tcMar>
+              <w:top w:w="15" w:type="dxa"/>
+              <w:left w:w="15" w:type="dxa"/>
+              <w:bottom w:w="0" w:type="dxa"/>
+              <w:right w:w="15" w:type="dxa"/>
+            </w:tcMar>
+            <w:vAlign w:val="bottom"/>
+          </w:tcPr>
+          <w:p>
+            <w:pPr>
+              <w:spacing w:after="0" w:line="240" w:lineRule="auto"/>
+              <w:rPr>
+                <w:rFonts w:ascii="Calibri" w:eastAsia="Times New Roman" w:hAnsi="Calibri" w:cs="Calibri"/>
+                <w:color w:val="000000"/>
+                <w:sz w:val="24"/>
+                <w:szCs w:val="24"/>
+                <w:lang w:eastAsia="en-ZA"/>
+              </w:rPr>
+            </w:pPr>
+          </w:p>
+          <w:tbl>
+            <w:tblPr>
+              <w:tblStyle w:val="TableGrid"/>
+              <w:tblW w:w="0" w:type="auto"/>
+              <w:tblLook w:val="04A0" w:firstRow="1" w:lastRow="0" w:firstColumn="1" w:lastColumn="0" w:noHBand="0" w:noVBand="1"/>
+            </w:tblPr>
+            <w:tblGrid>
+              <w:gridCol w:w="2860"/>
+              <w:gridCol w:w="2860"/>
+            </w:tblGrid>
+            <w:tr>
+              <w:tc>
+                <w:tcPr>
+                  <w:tcW w:w="2860" w:type="dxa"/>
+                </w:tcPr>
+                <w:p>
+                  <w:pPr>
+                    <w:rPr>
+                      <w:rFonts w:ascii="Calibri" w:eastAsia="Times New Roman" w:hAnsi="Calibri" w:cs="Calibri"/>
+                      <w:color w:val="000000"/>
+                      <w:sz w:val="24"/>
+                      <w:szCs w:val="24"/>
+                      <w:lang w:eastAsia="en-ZA"/>
+                    </w:rPr>
+                  </w:pPr>
+                  <w:r>
+                    <w:rPr>
+                      <w:rFonts w:ascii="Calibri" w:eastAsia="Times New Roman" w:hAnsi="Calibri" w:cs="Calibri"/>
+                      <w:color w:val="000000"/>
+                      <w:sz w:val="24"/>
+                      <w:szCs w:val="24"/>
+                      <w:lang w:eastAsia="en-ZA"/>
+                    </w:rPr>
+                    <w:t>Error</w:t>
+                  </w:r>
+                </w:p>
+              </w:tc>
+              <w:tc>
+                <w:tcPr>
+                  <w:tcW w:w="2860" w:type="dxa"/>
+                </w:tcPr>
+                <w:p>
+                  <w:pPr>
+                    <w:rPr>
+                      <w:rFonts w:ascii="Calibri" w:eastAsia="Times New Roman" w:hAnsi="Calibri" w:cs="Calibri"/>
+                      <w:color w:val="000000"/>
+                      <w:sz w:val="24"/>
+                      <w:szCs w:val="24"/>
+                      <w:lang w:eastAsia="en-ZA"/>
+                    </w:rPr>
+                  </w:pPr>
+                  <w:r>
+                    <w:rPr>
+                      <w:rFonts w:ascii="Calibri" w:eastAsia="Times New Roman" w:hAnsi="Calibri" w:cs="Calibri"/>
+                      <w:color w:val="000000"/>
+                      <w:sz w:val="24"/>
+                      <w:szCs w:val="24"/>
+                      <w:lang w:eastAsia="en-ZA"/>
+                    </w:rPr>
+                    <w:t>Program action</w:t>
+                  </w:r>
+                </w:p>
+              </w:tc>
+            </w:tr>
+            <w:tr>
+              <w:tc>
+                <w:tcPr>
+                  <w:tcW w:w="2860" w:type="dxa"/>
+                </w:tcPr>
+                <w:p>
+                  <w:pPr>
+                    <w:rPr>
+                      <w:rFonts w:ascii="Calibri" w:eastAsia="Times New Roman" w:hAnsi="Calibri" w:cs="Calibri"/>
+                      <w:color w:val="000000"/>
+                      <w:sz w:val="24"/>
+                      <w:szCs w:val="24"/>
+                      <w:lang w:eastAsia="en-ZA"/>
+                    </w:rPr>
+                  </w:pPr>
+                  <w:r>
+                    <w:rPr>
+                      <w:rFonts w:ascii="Calibri" w:eastAsia="Times New Roman" w:hAnsi="Calibri" w:cs="Calibri"/>
+                      <w:color w:val="000000"/>
+                      <w:sz w:val="24"/>
+                      <w:szCs w:val="24"/>
+                      <w:lang w:eastAsia="en-ZA"/>
+                    </w:rPr>
+                    <w:t xml:space="preserve">Incorrect password on protected file </w:t>
+                  </w:r>
+                </w:p>
+                <w:p>
+                  <w:pPr>
+                    <w:rPr>
+                      <w:rFonts w:ascii="Calibri" w:eastAsia="Times New Roman" w:hAnsi="Calibri" w:cs="Calibri"/>
+                      <w:color w:val="000000"/>
+                      <w:sz w:val="24"/>
+                      <w:szCs w:val="24"/>
+                      <w:lang w:eastAsia="en-ZA"/>
+                    </w:rPr>
+                  </w:pPr>
+                </w:p>
+              </w:tc>
+              <w:tc>
+                <w:tcPr>
+                  <w:tcW w:w="2860" w:type="dxa"/>
+                </w:tcPr>
+                <w:p>
+                  <w:pPr>
+                    <w:rPr>
+                      <w:rFonts w:ascii="Calibri" w:eastAsia="Times New Roman" w:hAnsi="Calibri" w:cs="Calibri"/>
+                      <w:color w:val="000000"/>
+                      <w:sz w:val="24"/>
+                      <w:szCs w:val="24"/>
+                      <w:lang w:eastAsia="en-ZA"/>
+                    </w:rPr>
+                  </w:pPr>
+                  <w:r>
+                    <w:rPr>
+                      <w:rFonts w:ascii="Calibri" w:eastAsia="Times New Roman" w:hAnsi="Calibri" w:cs="Calibri"/>
+                      <w:color w:val="000000"/>
+                      <w:sz w:val="24"/>
+                      <w:szCs w:val="24"/>
+                      <w:lang w:eastAsia="en-ZA"/>
+                    </w:rPr>
+                    <w:t xml:space="preserve">Deny user access </w:t>
+                  </w:r>
+                  <w:r>
+                    <w:rPr>
+                      <w:rFonts w:ascii="Calibri" w:eastAsia="Times New Roman" w:hAnsi="Calibri" w:cs="Calibri"/>
+                      <w:color w:val="000000"/>
+                      <w:sz w:val="24"/>
+                      <w:szCs w:val="24"/>
+                      <w:lang w:eastAsia="en-ZA"/>
+                    </w:rPr>
+                    <w:t>to protected file</w:t>
+                  </w:r>
+                </w:p>
+              </w:tc>
+            </w:tr>
+            <w:tr>
+              <w:tc>
+                <w:tcPr>
+                  <w:tcW w:w="2860" w:type="dxa"/>
+                </w:tcPr>
+                <w:p>
+                  <w:pPr>
+                    <w:rPr>
+                      <w:rFonts w:ascii="Calibri" w:eastAsia="Times New Roman" w:hAnsi="Calibri" w:cs="Calibri"/>
+                      <w:color w:val="000000"/>
+                      <w:sz w:val="24"/>
+                      <w:szCs w:val="24"/>
+                      <w:lang w:eastAsia="en-ZA"/>
+                    </w:rPr>
+                  </w:pPr>
+                  <w:r>
+                    <w:rPr>
+                      <w:rFonts w:ascii="Calibri" w:eastAsia="Times New Roman" w:hAnsi="Calibri" w:cs="Calibri"/>
+                      <w:color w:val="000000"/>
+                      <w:sz w:val="24"/>
+                      <w:szCs w:val="24"/>
+                      <w:lang w:eastAsia="en-ZA"/>
+                    </w:rPr>
+                    <w:t>User inputs wrong file name when downloading</w:t>
+                  </w:r>
+                </w:p>
+                <w:p>
+                  <w:pPr>
+                    <w:rPr>
+                      <w:rFonts w:ascii="Calibri" w:eastAsia="Times New Roman" w:hAnsi="Calibri" w:cs="Calibri"/>
+                      <w:color w:val="000000"/>
+                      <w:sz w:val="24"/>
+                      <w:szCs w:val="24"/>
+                      <w:lang w:eastAsia="en-ZA"/>
+                    </w:rPr>
+                  </w:pPr>
+                </w:p>
+              </w:tc>
+              <w:tc>
+                <w:tcPr>
+                  <w:tcW w:w="2860" w:type="dxa"/>
+                </w:tcPr>
+                <w:p>
+                  <w:pPr>
+                    <w:rPr>
+                      <w:rFonts w:ascii="Calibri" w:eastAsia="Times New Roman" w:hAnsi="Calibri" w:cs="Calibri"/>
+                      <w:color w:val="000000"/>
+                      <w:sz w:val="24"/>
+                      <w:szCs w:val="24"/>
+                      <w:lang w:eastAsia="en-ZA"/>
+                    </w:rPr>
+                  </w:pPr>
+                  <w:r>
+                    <w:rPr>
+                      <w:rFonts w:ascii="Calibri" w:eastAsia="Times New Roman" w:hAnsi="Calibri" w:cs="Calibri"/>
+                      <w:color w:val="000000"/>
+                      <w:sz w:val="24"/>
+                      <w:szCs w:val="24"/>
+                      <w:lang w:eastAsia="en-ZA"/>
+                    </w:rPr>
+                    <w:t>Discard input and ask for a new input</w:t>
+                  </w:r>
+                </w:p>
+              </w:tc>
+            </w:tr>
+            <w:tr>
+              <w:tc>
+                <w:tcPr>
+                  <w:tcW w:w="2860" w:type="dxa"/>
+                </w:tcPr>
+                <w:p>
+                  <w:pPr>
+                    <w:rPr>
+                      <w:rFonts w:ascii="Calibri" w:eastAsia="Times New Roman" w:hAnsi="Calibri" w:cs="Calibri"/>
+                      <w:color w:val="000000"/>
+                      <w:sz w:val="24"/>
+                      <w:szCs w:val="24"/>
+                      <w:lang w:eastAsia="en-ZA"/>
+                    </w:rPr>
+                  </w:pPr>
+                  <w:r>
+                    <w:rPr>
+                      <w:rFonts w:ascii="Calibri" w:eastAsia="Times New Roman" w:hAnsi="Calibri" w:cs="Calibri"/>
+                      <w:color w:val="000000"/>
+                      <w:sz w:val="24"/>
+                      <w:szCs w:val="24"/>
+                      <w:lang w:eastAsia="en-ZA"/>
+                    </w:rPr>
+                    <w:t>Checksum Mismatch</w:t>
+                  </w:r>
+                </w:p>
+                <w:p>
+                  <w:pPr>
+                    <w:rPr>
+                      <w:rFonts w:ascii="Calibri" w:eastAsia="Times New Roman" w:hAnsi="Calibri" w:cs="Calibri"/>
+                      <w:color w:val="000000"/>
+                      <w:sz w:val="24"/>
+                      <w:szCs w:val="24"/>
+                      <w:lang w:eastAsia="en-ZA"/>
+                    </w:rPr>
+                  </w:pPr>
+                </w:p>
+              </w:tc>
+              <w:tc>
+                <w:tcPr>
+                  <w:tcW w:w="2860" w:type="dxa"/>
+                </w:tcPr>
+                <w:p>
+                  <w:pPr>
+                    <w:rPr>
+                      <w:rFonts w:ascii="Calibri" w:eastAsia="Times New Roman" w:hAnsi="Calibri" w:cs="Calibri"/>
+                      <w:color w:val="000000"/>
+                      <w:sz w:val="24"/>
+                      <w:szCs w:val="24"/>
+                      <w:lang w:eastAsia="en-ZA"/>
+                    </w:rPr>
+                  </w:pPr>
+                  <w:r>
+                    <w:rPr>
+                      <w:rFonts w:ascii="Calibri" w:eastAsia="Times New Roman" w:hAnsi="Calibri" w:cs="Calibri"/>
+                      <w:color w:val="000000"/>
+                      <w:sz w:val="24"/>
+                      <w:szCs w:val="24"/>
+                      <w:lang w:eastAsia="en-ZA"/>
+                    </w:rPr>
+                    <w:t>Delete corrupt file</w:t>
+                  </w:r>
+                </w:p>
+              </w:tc>
+            </w:tr>
+            <w:tr>
+              <w:tc>
+                <w:tcPr>
+                  <w:tcW w:w="2860" w:type="dxa"/>
+                </w:tcPr>
+                <w:p>
+                  <w:pPr>
+                    <w:rPr>
+                      <w:rFonts w:ascii="Calibri" w:eastAsia="Times New Roman" w:hAnsi="Calibri" w:cs="Calibri"/>
+                      <w:color w:val="000000"/>
+                      <w:sz w:val="24"/>
+                      <w:szCs w:val="24"/>
+                      <w:lang w:eastAsia="en-ZA"/>
+                    </w:rPr>
+                  </w:pPr>
+                  <w:r>
+                    <w:rPr>
+                      <w:rFonts w:ascii="Calibri" w:eastAsia="Times New Roman" w:hAnsi="Calibri" w:cs="Calibri"/>
+                      <w:color w:val="000000"/>
+                      <w:sz w:val="24"/>
+                      <w:szCs w:val="24"/>
+                      <w:lang w:eastAsia="en-ZA"/>
+                    </w:rPr>
+                    <w:t xml:space="preserve">User </w:t>
+                  </w:r>
+                  <w:r>
+                    <w:rPr>
+                      <w:rFonts w:ascii="Calibri" w:eastAsia="Times New Roman" w:hAnsi="Calibri" w:cs="Calibri"/>
+                      <w:color w:val="000000"/>
+                      <w:sz w:val="24"/>
+                      <w:szCs w:val="24"/>
+                      <w:lang w:eastAsia="en-ZA"/>
+                    </w:rPr>
+                    <w:t>doesn’t</w:t>
+                  </w:r>
+                  <w:r>
+                    <w:rPr>
+                      <w:rFonts w:ascii="Calibri" w:eastAsia="Times New Roman" w:hAnsi="Calibri" w:cs="Calibri"/>
+                      <w:color w:val="000000"/>
+                      <w:sz w:val="24"/>
+                      <w:szCs w:val="24"/>
+                      <w:lang w:eastAsia="en-ZA"/>
+                    </w:rPr>
+                    <w:t xml:space="preserve"> specify a </w:t>
+                  </w:r>
+                  <w:r>
+                    <w:rPr>
+                      <w:rFonts w:ascii="Calibri" w:eastAsia="Times New Roman" w:hAnsi="Calibri" w:cs="Calibri"/>
+                      <w:color w:val="000000"/>
+                      <w:sz w:val="24"/>
+                      <w:szCs w:val="24"/>
+                      <w:lang w:eastAsia="en-ZA"/>
+                    </w:rPr>
+                    <w:t>file directory.</w:t>
+                  </w:r>
+                  <w:r>
+                    <w:rPr>
+                      <w:rFonts w:ascii="Calibri" w:eastAsia="Times New Roman" w:hAnsi="Calibri" w:cs="Calibri"/>
+                      <w:color w:val="000000"/>
+                      <w:sz w:val="24"/>
+                      <w:szCs w:val="24"/>
+                      <w:lang w:eastAsia="en-ZA"/>
+                    </w:rPr>
+                    <w:t xml:space="preserve"> </w:t>
+                  </w:r>
+                </w:p>
+                <w:p>
+                  <w:pPr>
+                    <w:rPr>
+                      <w:rFonts w:ascii="Calibri" w:eastAsia="Times New Roman" w:hAnsi="Calibri" w:cs="Calibri"/>
+                      <w:color w:val="000000"/>
+                      <w:sz w:val="24"/>
+                      <w:szCs w:val="24"/>
+                      <w:lang w:eastAsia="en-ZA"/>
+                    </w:rPr>
+                  </w:pPr>
+                </w:p>
+              </w:tc>
+              <w:tc>
+                <w:tcPr>
+                  <w:tcW w:w="2860" w:type="dxa"/>
+                </w:tcPr>
+                <w:p>
+                  <w:pPr>
+                    <w:rPr>
+                      <w:rFonts w:ascii="Calibri" w:eastAsia="Times New Roman" w:hAnsi="Calibri" w:cs="Calibri"/>
+                      <w:color w:val="000000"/>
+                      <w:sz w:val="24"/>
+                      <w:szCs w:val="24"/>
+                      <w:lang w:eastAsia="en-ZA"/>
+                    </w:rPr>
+                  </w:pPr>
+                  <w:r>
+                    <w:rPr>
+                      <w:rFonts w:ascii="Calibri" w:eastAsia="Times New Roman" w:hAnsi="Calibri" w:cs="Calibri"/>
+                      <w:color w:val="000000"/>
+                      <w:sz w:val="24"/>
+                      <w:szCs w:val="24"/>
+                      <w:lang w:eastAsia="en-ZA"/>
+                    </w:rPr>
+                    <w:t>Use current working directory of the client</w:t>
+                  </w:r>
+                </w:p>
+              </w:tc>
+            </w:tr>
+            <w:tr>
+              <w:tc>
+                <w:tcPr>
+                  <w:tcW w:w="2860" w:type="dxa"/>
+                </w:tcPr>
+                <w:p>
+                  <w:pPr>
+                    <w:rPr>
+                      <w:rFonts w:ascii="Calibri" w:eastAsia="Times New Roman" w:hAnsi="Calibri" w:cs="Calibri"/>
+                      <w:color w:val="000000"/>
+                      <w:sz w:val="24"/>
+                      <w:szCs w:val="24"/>
+                      <w:lang w:eastAsia="en-ZA"/>
+                    </w:rPr>
+                  </w:pPr>
+                  <w:r>
+                    <w:rPr>
+                      <w:rFonts w:ascii="Calibri" w:eastAsia="Times New Roman" w:hAnsi="Calibri" w:cs="Calibri"/>
+                      <w:color w:val="000000"/>
+                      <w:sz w:val="24"/>
+                      <w:szCs w:val="24"/>
+                      <w:lang w:eastAsia="en-ZA"/>
+                    </w:rPr>
+                    <w:t>Unknown server command</w:t>
+                  </w:r>
+                </w:p>
+              </w:tc>
+              <w:tc>
+                <w:tcPr>
+                  <w:tcW w:w="2860" w:type="dxa"/>
+                </w:tcPr>
+                <w:p>
+                  <w:pPr>
+                    <w:rPr>
+                      <w:rFonts w:ascii="Calibri" w:eastAsia="Times New Roman" w:hAnsi="Calibri" w:cs="Calibri"/>
+                      <w:color w:val="000000"/>
+                      <w:sz w:val="24"/>
+                      <w:szCs w:val="24"/>
+                      <w:lang w:eastAsia="en-ZA"/>
+                    </w:rPr>
+                  </w:pPr>
+                  <w:r>
+                    <w:rPr>
+                      <w:rFonts w:ascii="Calibri" w:eastAsia="Times New Roman" w:hAnsi="Calibri" w:cs="Calibri"/>
+                      <w:color w:val="000000"/>
+                      <w:sz w:val="24"/>
+                      <w:szCs w:val="24"/>
+                      <w:lang w:eastAsia="en-ZA"/>
+                    </w:rPr>
+                    <w:t>Discard input and ask for a new input</w:t>
+                  </w:r>
+                </w:p>
+              </w:tc>
+            </w:tr>
+            <w:tr>
+              <w:tc>
+                <w:tcPr>
+                  <w:tcW w:w="2860" w:type="dxa"/>
+                </w:tcPr>
+                <w:p>
+                  <w:pPr>
+                    <w:rPr>
+                      <w:rFonts w:ascii="Calibri" w:eastAsia="Times New Roman" w:hAnsi="Calibri" w:cs="Calibri"/>
+                      <w:color w:val="000000"/>
+                      <w:sz w:val="24"/>
+                      <w:szCs w:val="24"/>
+                      <w:lang w:eastAsia="en-ZA"/>
+                    </w:rPr>
+                  </w:pPr>
+                  <w:r>
+                    <w:rPr>
+                      <w:rFonts w:ascii="Calibri" w:eastAsia="Times New Roman" w:hAnsi="Calibri" w:cs="Calibri"/>
+                      <w:color w:val="000000"/>
+                      <w:sz w:val="24"/>
+                      <w:szCs w:val="24"/>
+                      <w:lang w:eastAsia="en-ZA"/>
+                    </w:rPr>
+                    <w:t>Client loses connection</w:t>
+                  </w:r>
+                </w:p>
+              </w:tc>
+              <w:tc>
+                <w:tcPr>
+                  <w:tcW w:w="2860" w:type="dxa"/>
+                </w:tcPr>
+                <w:p>
+                  <w:pPr>
+                    <w:rPr>
+                      <w:rFonts w:ascii="Calibri" w:eastAsia="Times New Roman" w:hAnsi="Calibri" w:cs="Calibri"/>
+                      <w:color w:val="000000"/>
+                      <w:sz w:val="24"/>
+                      <w:szCs w:val="24"/>
+                      <w:lang w:eastAsia="en-ZA"/>
+                    </w:rPr>
+                  </w:pPr>
+                  <w:r>
+                    <w:rPr>
+                      <w:rFonts w:ascii="Calibri" w:eastAsia="Times New Roman" w:hAnsi="Calibri" w:cs="Calibri"/>
+                      <w:color w:val="000000"/>
+                      <w:sz w:val="24"/>
+                      <w:szCs w:val="24"/>
+                      <w:lang w:eastAsia="en-ZA"/>
+                    </w:rPr>
+                    <w:t>Notify Server</w:t>
+                  </w:r>
+                </w:p>
+              </w:tc>
+            </w:tr>
+          </w:tbl>
+          <w:p>
+            <w:pPr>
+              <w:spacing w:after="0" w:line="240" w:lineRule="auto"/>
+              <w:rPr>
+                <w:rFonts w:ascii="Calibri" w:eastAsia="Times New Roman" w:hAnsi="Calibri" w:cs="Calibri"/>
+                <w:color w:val="000000"/>
+                <w:sz w:val="24"/>
+                <w:szCs w:val="24"/>
+                <w:lang w:eastAsia="en-ZA"/>
+              </w:rPr>
+            </w:pPr>
+          </w:p>
+        </w:tc>
+      </w:tr>
+      <w:tr>
+        <w:trPr>
+          <w:trHeight w:val="375"/>
+        </w:trPr>
+        <w:tc>
+          <w:tcPr>
+            <w:tcW w:w="5760" w:type="dxa"/>
+            <w:tcBorders>
+              <w:top w:val="nil"/>
+              <w:left w:val="nil"/>
+              <w:bottom w:val="nil"/>
+              <w:right w:val="nil"/>
+            </w:tcBorders>
+            <w:shd w:val="clear" w:color="auto" w:fill="FFFFFF"/>
+            <w:tcMar>
+              <w:top w:w="15" w:type="dxa"/>
+              <w:left w:w="15" w:type="dxa"/>
+              <w:bottom w:w="0" w:type="dxa"/>
+              <w:right w:w="15" w:type="dxa"/>
+            </w:tcMar>
+            <w:vAlign w:val="bottom"/>
+          </w:tcPr>
+          <w:p>
+            <w:pPr>
+              <w:spacing w:after="0" w:line="240" w:lineRule="auto"/>
+              <w:rPr>
+                <w:rFonts w:ascii="Calibri" w:eastAsia="Times New Roman" w:hAnsi="Calibri" w:cs="Calibri"/>
+                <w:b/>
+                <w:bCs/>
                 <w:color w:val="000000"/>
                 <w:sz w:val="24"/>
                 <w:szCs w:val="24"/>
@@ -1559,6 +2412,25 @@
       <w:contextualSpacing/>
     </w:pPr>
   </w:style>
+  <w:style w:type="table" w:styleId="TableGrid">
+    <w:name w:val="Table Grid"/>
+    <w:basedOn w:val="TableNormal"/>
+    <w:uiPriority w:val="39"/>
+    <w:rsid w:val="00FD1287"/>
+    <w:pPr>
+      <w:spacing w:after="0" w:line="240" w:lineRule="auto"/>
+    </w:pPr>
+    <w:tblPr>
+      <w:tblBorders>
+        <w:top w:val="single" w:sz="4" w:space="0" w:color="auto"/>
+        <w:left w:val="single" w:sz="4" w:space="0" w:color="auto"/>
+        <w:bottom w:val="single" w:sz="4" w:space="0" w:color="auto"/>
+        <w:right w:val="single" w:sz="4" w:space="0" w:color="auto"/>
+        <w:insideH w:val="single" w:sz="4" w:space="0" w:color="auto"/>
+        <w:insideV w:val="single" w:sz="4" w:space="0" w:color="auto"/>
+      </w:tblBorders>
+    </w:tblPr>
+  </w:style>
 </w:styles>
 </file>
 
@@ -1858,21 +2730,6 @@
 </file>
 
 <file path=customXml/item1.xml><?xml version="1.0" encoding="utf-8"?>
-<p:properties xmlns:p="http://schemas.microsoft.com/office/2006/metadata/properties" xmlns:xsi="http://www.w3.org/2001/XMLSchema-instance" xmlns:pc="http://schemas.microsoft.com/office/infopath/2007/PartnerControls">
-  <documentManagement/>
-</p:properties>
-</file>
-
-<file path=customXml/item2.xml><?xml version="1.0" encoding="utf-8"?>
-<?mso-contentType ?>
-<FormTemplates xmlns="http://schemas.microsoft.com/sharepoint/v3/contenttype/forms">
-  <Display>DocumentLibraryForm</Display>
-  <Edit>DocumentLibraryForm</Edit>
-  <New>DocumentLibraryForm</New>
-</FormTemplates>
-</file>
-
-<file path=customXml/item3.xml><?xml version="1.0" encoding="utf-8"?>
 <ct:contentTypeSchema xmlns:ct="http://schemas.microsoft.com/office/2006/metadata/contentType" xmlns:ma="http://schemas.microsoft.com/office/2006/metadata/properties/metaAttributes" ct:_="" ma:_="" ma:contentTypeName="Document" ma:contentTypeID="0x010100C5160C7227C78642AEAF6CF4CB9CD076" ma:contentTypeVersion="4" ma:contentTypeDescription="Create a new document." ma:contentTypeScope="" ma:versionID="d3b7f5177e40d5adb9aab8f0a5c3d702">
   <xsd:schema xmlns:xsd="http://www.w3.org/2001/XMLSchema" xmlns:xs="http://www.w3.org/2001/XMLSchema" xmlns:p="http://schemas.microsoft.com/office/2006/metadata/properties" xmlns:ns3="25d605d2-99e3-4aae-bf59-35521fddccb1" targetNamespace="http://schemas.microsoft.com/office/2006/metadata/properties" ma:root="true" ma:fieldsID="44e1f34c96230a118fb04595592882dc" ns3:_="">
     <xsd:import namespace="25d605d2-99e3-4aae-bf59-35521fddccb1"/>
@@ -2018,24 +2875,22 @@
 </ct:contentTypeSchema>
 </file>
 
-<file path=customXml/itemProps1.xml><?xml version="1.0" encoding="utf-8"?>
-<ds:datastoreItem xmlns:ds="http://schemas.openxmlformats.org/officeDocument/2006/customXml" ds:itemID="{54E0B503-0B94-4057-A6F3-55C038523B46}">
-  <ds:schemaRefs>
-    <ds:schemaRef ds:uri="http://schemas.microsoft.com/office/2006/metadata/properties"/>
-    <ds:schemaRef ds:uri="http://schemas.microsoft.com/office/infopath/2007/PartnerControls"/>
-  </ds:schemaRefs>
-</ds:datastoreItem>
+<file path=customXml/item2.xml><?xml version="1.0" encoding="utf-8"?>
+<?mso-contentType ?>
+<FormTemplates xmlns="http://schemas.microsoft.com/sharepoint/v3/contenttype/forms">
+  <Display>DocumentLibraryForm</Display>
+  <Edit>DocumentLibraryForm</Edit>
+  <New>DocumentLibraryForm</New>
+</FormTemplates>
 </file>
 
-<file path=customXml/itemProps2.xml><?xml version="1.0" encoding="utf-8"?>
-<ds:datastoreItem xmlns:ds="http://schemas.openxmlformats.org/officeDocument/2006/customXml" ds:itemID="{542DDC17-DDA8-4833-9C4A-6A41CDA9793B}">
-  <ds:schemaRefs>
-    <ds:schemaRef ds:uri="http://schemas.microsoft.com/sharepoint/v3/contenttype/forms"/>
-  </ds:schemaRefs>
-</ds:datastoreItem>
+<file path=customXml/item3.xml><?xml version="1.0" encoding="utf-8"?>
+<p:properties xmlns:p="http://schemas.microsoft.com/office/2006/metadata/properties" xmlns:xsi="http://www.w3.org/2001/XMLSchema-instance" xmlns:pc="http://schemas.microsoft.com/office/infopath/2007/PartnerControls">
+  <documentManagement/>
+</p:properties>
 </file>
 
-<file path=customXml/itemProps3.xml><?xml version="1.0" encoding="utf-8"?>
+<file path=customXml/itemProps1.xml><?xml version="1.0" encoding="utf-8"?>
 <ds:datastoreItem xmlns:ds="http://schemas.openxmlformats.org/officeDocument/2006/customXml" ds:itemID="{ADB9F822-96AA-4BB2-973E-57A523B899B6}">
   <ds:schemaRefs>
     <ds:schemaRef ds:uri="http://schemas.microsoft.com/office/2006/metadata/contentType"/>
@@ -2051,4 +2906,21 @@
     <ds:schemaRef ds:uri="http://schemas.microsoft.com/internal/obd"/>
   </ds:schemaRefs>
 </ds:datastoreItem>
+</file>
+
+<file path=customXml/itemProps2.xml><?xml version="1.0" encoding="utf-8"?>
+<ds:datastoreItem xmlns:ds="http://schemas.openxmlformats.org/officeDocument/2006/customXml" ds:itemID="{542DDC17-DDA8-4833-9C4A-6A41CDA9793B}">
+  <ds:schemaRefs>
+    <ds:schemaRef ds:uri="http://schemas.microsoft.com/sharepoint/v3/contenttype/forms"/>
+  </ds:schemaRefs>
+</ds:datastoreItem>
+</file>
+
+<file path=customXml/itemProps3.xml><?xml version="1.0" encoding="utf-8"?>
+<ds:datastoreItem xmlns:ds="http://schemas.openxmlformats.org/officeDocument/2006/customXml" ds:itemID="{54E0B503-0B94-4057-A6F3-55C038523B46}">
+  <ds:schemaRefs>
+    <ds:schemaRef ds:uri="http://schemas.microsoft.com/office/2006/metadata/properties"/>
+    <ds:schemaRef ds:uri="http://schemas.microsoft.com/office/infopath/2007/PartnerControls"/>
+  </ds:schemaRefs>
+</ds:datastoreItem>
 </file>
</xml_diff>

<commit_message>
Added a bit more to the report
</commit_message>
<xml_diff>
--- a/Report.docx
+++ b/Report.docx
@@ -308,6 +308,21 @@
         <w:t>&gt;</w:t>
       </w:r>
     </w:p>
+    <w:p/>
+    <w:p>
+      <w:r>
+        <w:t xml:space="preserve">Note: If you are new to using this program, or forgot certain features, you can type “h” to view </w:t>
+      </w:r>
+      <w:r>
+        <w:t xml:space="preserve">the help menu which displays </w:t>
+      </w:r>
+      <w:r>
+        <w:t>all client command</w:t>
+      </w:r>
+      <w:r>
+        <w:t>s</w:t>
+      </w:r>
+    </w:p>
     <w:p>
       <w:pPr>
         <w:rPr>
@@ -442,16 +457,12 @@
         <w:t>transfer, and</w:t>
       </w:r>
       <w:r>
-        <w:t xml:space="preserve"> we have used </w:t>
-      </w:r>
-      <w:proofErr w:type="gramStart"/>
-      <w:r>
-        <w:t>these</w:t>
-      </w:r>
-      <w:proofErr w:type="gramEnd"/>
-    </w:p>
-    <w:p>
-      <w:r>
+        <w:t xml:space="preserve"> we have used these</w:t>
+      </w:r>
+    </w:p>
+    <w:p>
+      <w:r>
+        <w:lastRenderedPageBreak/>
         <w:t>Data storage</w:t>
       </w:r>
       <w:r>
@@ -475,7 +486,6 @@
     </w:p>
     <w:p>
       <w:r>
-        <w:lastRenderedPageBreak/>
         <w:t>Th</w:t>
       </w:r>
       <w:r>
@@ -648,27 +658,32 @@
         <w:rPr>
           <w:color w:val="A6A6A6" w:themeColor="background1" w:themeShade="A6"/>
         </w:rPr>
-        <w:t>specifying requirements and constraints (</w:t>
-      </w:r>
-      <w:proofErr w:type="gramStart"/>
+        <w:t xml:space="preserve">specifying requirements and constraints (i.e. reliability and </w:t>
+      </w:r>
       <w:r>
         <w:rPr>
           <w:color w:val="A6A6A6" w:themeColor="background1" w:themeShade="A6"/>
         </w:rPr>
-        <w:t>i.e.</w:t>
-      </w:r>
-      <w:proofErr w:type="gramEnd"/>
-      <w:r>
+        <w:t>authentication)</w:t>
+      </w:r>
+    </w:p>
+    <w:p>
+      <w:pPr>
         <w:rPr>
           <w:color w:val="A6A6A6" w:themeColor="background1" w:themeShade="A6"/>
         </w:rPr>
-        <w:t xml:space="preserve"> reliability and </w:t>
-      </w:r>
+      </w:pPr>
       <w:r>
         <w:rPr>
           <w:color w:val="A6A6A6" w:themeColor="background1" w:themeShade="A6"/>
         </w:rPr>
-        <w:t>authentication)</w:t>
+        <w:t xml:space="preserve">defining the types and structure of messages (three types: </w:t>
+      </w:r>
+      <w:r>
+        <w:rPr>
+          <w:color w:val="A6A6A6" w:themeColor="background1" w:themeShade="A6"/>
+        </w:rPr>
+        <w:t>commands, data transfer, and control)</w:t>
       </w:r>
     </w:p>
     <w:p>
@@ -681,167 +696,130 @@
         <w:rPr>
           <w:color w:val="A6A6A6" w:themeColor="background1" w:themeShade="A6"/>
         </w:rPr>
-        <w:t xml:space="preserve">defining the types and structure of messages (three types: </w:t>
-      </w:r>
-      <w:r>
+        <w:t>communication rules that specify the sequence of messages at every stage of communication</w:t>
+      </w:r>
+    </w:p>
+    <w:p>
+      <w:pPr>
         <w:rPr>
           <w:color w:val="A6A6A6" w:themeColor="background1" w:themeShade="A6"/>
         </w:rPr>
-        <w:t>commands, data transfer, and control)</w:t>
-      </w:r>
-    </w:p>
+      </w:pPr>
+      <w:r>
+        <w:rPr>
+          <w:color w:val="A6A6A6" w:themeColor="background1" w:themeShade="A6"/>
+        </w:rPr>
+        <w:t xml:space="preserve">clearly specifying messages and reactions for every communication scenario. You will need to represent such rules with sequence diagrams (at </w:t>
+      </w:r>
+      <w:proofErr w:type="spellStart"/>
+      <w:r>
+        <w:rPr>
+          <w:color w:val="A6A6A6" w:themeColor="background1" w:themeShade="A6"/>
+        </w:rPr>
+        <w:t>lease</w:t>
+      </w:r>
+      <w:proofErr w:type="spellEnd"/>
+      <w:r>
+        <w:rPr>
+          <w:color w:val="A6A6A6" w:themeColor="background1" w:themeShade="A6"/>
+        </w:rPr>
+        <w:t xml:space="preserve"> two sequence diagrams will be required, one for upload process, and another for download process).</w:t>
+      </w:r>
+    </w:p>
+    <w:p/>
     <w:p>
       <w:pPr>
         <w:rPr>
-          <w:color w:val="A6A6A6" w:themeColor="background1" w:themeShade="A6"/>
+          <w:color w:val="FF0000"/>
         </w:rPr>
       </w:pPr>
       <w:r>
         <w:rPr>
-          <w:color w:val="A6A6A6" w:themeColor="background1" w:themeShade="A6"/>
-        </w:rPr>
-        <w:t>communication rules that specify the sequence of messages at every stage of communication</w:t>
-      </w:r>
-    </w:p>
-    <w:p>
-      <w:pPr>
-        <w:rPr>
-          <w:color w:val="A6A6A6" w:themeColor="background1" w:themeShade="A6"/>
-        </w:rPr>
-      </w:pPr>
-      <w:r>
-        <w:rPr>
-          <w:color w:val="A6A6A6" w:themeColor="background1" w:themeShade="A6"/>
-        </w:rPr>
-        <w:t xml:space="preserve">clearly specifying messages and reactions for every communication scenario. You will need to represent such rules with sequence diagrams (at </w:t>
-      </w:r>
-      <w:proofErr w:type="spellStart"/>
-      <w:r>
-        <w:rPr>
-          <w:color w:val="A6A6A6" w:themeColor="background1" w:themeShade="A6"/>
-        </w:rPr>
-        <w:t>lease</w:t>
-      </w:r>
-      <w:proofErr w:type="spellEnd"/>
-      <w:r>
-        <w:rPr>
-          <w:color w:val="A6A6A6" w:themeColor="background1" w:themeShade="A6"/>
-        </w:rPr>
-        <w:t xml:space="preserve"> two sequence diagrams will be required, one for upload process, and another for download process).</w:t>
-      </w:r>
-    </w:p>
-    <w:p/>
-    <w:p>
-      <w:pPr>
-        <w:rPr>
           <w:color w:val="FF0000"/>
         </w:rPr>
-      </w:pPr>
+        <w:t>Gareth: talk about anything cool we’ve don</w:t>
+      </w:r>
       <w:r>
         <w:rPr>
           <w:color w:val="FF0000"/>
         </w:rPr>
-        <w:t>Gareth: talk about anything cool we’ve don</w:t>
+        <w:t>e</w:t>
       </w:r>
       <w:r>
         <w:rPr>
           <w:color w:val="FF0000"/>
         </w:rPr>
-        <w:t>e</w:t>
+        <w:t xml:space="preserve"> with </w:t>
       </w:r>
       <w:r>
         <w:rPr>
           <w:color w:val="FF0000"/>
         </w:rPr>
-        <w:t xml:space="preserve"> with </w:t>
+        <w:t xml:space="preserve">the protocol design… I’ve put some ideas below and there are helpful phrases above </w:t>
       </w:r>
       <w:r>
         <w:rPr>
           <w:color w:val="FF0000"/>
         </w:rPr>
-        <w:t xml:space="preserve">the protocol design… I’ve put some ideas below and there are helpful phrases above </w:t>
-      </w:r>
+        <w:t>in grey</w:t>
+      </w:r>
+    </w:p>
+    <w:p>
+      <w:r>
+        <w:t xml:space="preserve">As per the description brief, this application </w:t>
+      </w:r>
+      <w:r>
+        <w:t xml:space="preserve">uses </w:t>
+      </w:r>
+      <w:r>
+        <w:t>Client-Server</w:t>
+      </w:r>
+      <w:r>
+        <w:t xml:space="preserve"> architecture. Here the server contains all the files</w:t>
+      </w:r>
+      <w:r>
+        <w:t xml:space="preserve"> and the clients </w:t>
+      </w:r>
+      <w:r>
+        <w:t xml:space="preserve">connect to the server to </w:t>
+      </w:r>
+      <w:r>
+        <w:t>upload and download files.</w:t>
+      </w:r>
+    </w:p>
+    <w:p>
+      <w:r>
+        <w:t>Reliable Data transfer</w:t>
+      </w:r>
+    </w:p>
+    <w:p>
+      <w:r>
+        <w:t>Message Header</w:t>
+      </w:r>
+      <w:r>
+        <w:t xml:space="preserve"> format</w:t>
+      </w:r>
+    </w:p>
+    <w:p>
+      <w:r>
+        <w:t>Server Sequence diagram</w:t>
+      </w:r>
+    </w:p>
+    <w:p>
+      <w:r>
+        <w:t>Client Sequence diagram</w:t>
+      </w:r>
+    </w:p>
+    <w:p>
       <w:r>
         <w:rPr>
           <w:color w:val="FF0000"/>
         </w:rPr>
-        <w:t xml:space="preserve">in </w:t>
-      </w:r>
-      <w:proofErr w:type="gramStart"/>
-      <w:r>
-        <w:rPr>
-          <w:color w:val="FF0000"/>
-        </w:rPr>
-        <w:t>grey</w:t>
-      </w:r>
-      <w:proofErr w:type="gramEnd"/>
-    </w:p>
-    <w:p>
-      <w:r>
-        <w:t xml:space="preserve">As per the description brief, this application </w:t>
-      </w:r>
-      <w:r>
-        <w:t xml:space="preserve">uses </w:t>
-      </w:r>
-      <w:r>
-        <w:t>Client-Server</w:t>
-      </w:r>
-      <w:r>
-        <w:t xml:space="preserve"> architecture. Here the server contains all the </w:t>
-      </w:r>
-      <w:proofErr w:type="gramStart"/>
-      <w:r>
-        <w:t>files</w:t>
-      </w:r>
-      <w:proofErr w:type="gramEnd"/>
-      <w:r>
-        <w:t xml:space="preserve"> and the clients </w:t>
-      </w:r>
-      <w:r>
-        <w:t xml:space="preserve">connect to the server to </w:t>
-      </w:r>
-      <w:r>
-        <w:t>upload and download files.</w:t>
-      </w:r>
-    </w:p>
-    <w:p>
-      <w:r>
-        <w:t>Reliable Data transfer</w:t>
-      </w:r>
-    </w:p>
-    <w:p>
-      <w:r>
-        <w:t>Message Header</w:t>
-      </w:r>
-      <w:r>
-        <w:t xml:space="preserve"> format</w:t>
-      </w:r>
-    </w:p>
-    <w:p>
-      <w:r>
-        <w:t>Server Sequence diagram</w:t>
-      </w:r>
-    </w:p>
-    <w:p>
-      <w:r>
-        <w:t>Client Sequence diagram</w:t>
-      </w:r>
-    </w:p>
-    <w:p>
-      <w:r>
-        <w:rPr>
-          <w:color w:val="FF0000"/>
-        </w:rPr>
         <w:t>Gareth</w:t>
       </w:r>
       <w:r>
-        <w:t xml:space="preserve">: talk about how the client and server take </w:t>
-      </w:r>
-      <w:proofErr w:type="gramStart"/>
-      <w:r>
-        <w:t>turns</w:t>
-      </w:r>
-      <w:proofErr w:type="gramEnd"/>
+        <w:t>: talk about how the client and server take turns</w:t>
+      </w:r>
     </w:p>
     <w:p/>
     <w:tbl>
@@ -905,6 +883,7 @@
                 <w:szCs w:val="24"/>
                 <w:lang w:eastAsia="en-ZA"/>
               </w:rPr>
+              <w:lastRenderedPageBreak/>
               <w:t>Robust protocol implementation (stress tests)</w:t>
             </w:r>
           </w:p>
@@ -924,7 +903,6 @@
           </w:p>
           <w:p>
             <w:r>
-              <w:lastRenderedPageBreak/>
               <w:t>This program aims to use effective error catching to make sure</w:t>
             </w:r>
             <w:r>
@@ -1020,27 +998,7 @@
                 <w:szCs w:val="24"/>
                 <w:lang w:eastAsia="en-ZA"/>
               </w:rPr>
-              <w:t xml:space="preserve">: talk about </w:t>
-            </w:r>
-            <w:r>
-              <w:rPr>
-                <w:rFonts w:ascii="Calibri" w:eastAsia="Times New Roman" w:hAnsi="Calibri" w:cs="Calibri"/>
-                <w:color w:val="000000"/>
-                <w:sz w:val="24"/>
-                <w:szCs w:val="24"/>
-                <w:lang w:eastAsia="en-ZA"/>
-              </w:rPr>
-              <w:t>File types and sizes</w:t>
-            </w:r>
-            <w:r>
-              <w:rPr>
-                <w:rFonts w:ascii="Calibri" w:eastAsia="Times New Roman" w:hAnsi="Calibri" w:cs="Calibri"/>
-                <w:color w:val="000000"/>
-                <w:sz w:val="24"/>
-                <w:szCs w:val="24"/>
-                <w:lang w:eastAsia="en-ZA"/>
-              </w:rPr>
-              <w:t xml:space="preserve"> used to extensively stress test our program, also maybe many clients </w:t>
+              <w:t xml:space="preserve">: talk about File types and sizes used to extensively stress test our program, also maybe many clients </w:t>
             </w:r>
             <w:r>
               <w:rPr>
@@ -1136,7 +1094,6 @@
                 <w:szCs w:val="24"/>
                 <w:lang w:eastAsia="en-ZA"/>
               </w:rPr>
-              <w:lastRenderedPageBreak/>
               <w:t xml:space="preserve">Error Checking </w:t>
             </w:r>
           </w:p>
@@ -1600,47 +1557,7 @@
                       <w:szCs w:val="24"/>
                       <w:lang w:eastAsia="en-ZA"/>
                     </w:rPr>
-                    <w:t xml:space="preserve">User </w:t>
-                  </w:r>
-                  <w:r>
-                    <w:rPr>
-                      <w:rFonts w:ascii="Calibri" w:eastAsia="Times New Roman" w:hAnsi="Calibri" w:cs="Calibri"/>
-                      <w:color w:val="000000"/>
-                      <w:sz w:val="24"/>
-                      <w:szCs w:val="24"/>
-                      <w:lang w:eastAsia="en-ZA"/>
-                    </w:rPr>
-                    <w:t>doesn’t</w:t>
-                  </w:r>
-                  <w:r>
-                    <w:rPr>
-                      <w:rFonts w:ascii="Calibri" w:eastAsia="Times New Roman" w:hAnsi="Calibri" w:cs="Calibri"/>
-                      <w:color w:val="000000"/>
-                      <w:sz w:val="24"/>
-                      <w:szCs w:val="24"/>
-                      <w:lang w:eastAsia="en-ZA"/>
-                    </w:rPr>
-                    <w:t xml:space="preserve"> specify a </w:t>
-                  </w:r>
-                  <w:r>
-                    <w:rPr>
-                      <w:rFonts w:ascii="Calibri" w:eastAsia="Times New Roman" w:hAnsi="Calibri" w:cs="Calibri"/>
-                      <w:color w:val="000000"/>
-                      <w:sz w:val="24"/>
-                      <w:szCs w:val="24"/>
-                      <w:lang w:eastAsia="en-ZA"/>
-                    </w:rPr>
-                    <w:t>file directory.</w:t>
-                  </w:r>
-                  <w:r>
-                    <w:rPr>
-                      <w:rFonts w:ascii="Calibri" w:eastAsia="Times New Roman" w:hAnsi="Calibri" w:cs="Calibri"/>
-                      <w:color w:val="000000"/>
-                      <w:sz w:val="24"/>
-                      <w:szCs w:val="24"/>
-                      <w:lang w:eastAsia="en-ZA"/>
-                    </w:rPr>
-                    <w:t xml:space="preserve"> </w:t>
+                    <w:t xml:space="preserve">User doesn’t specify a file directory. </w:t>
                   </w:r>
                 </w:p>
                 <w:p>
@@ -2730,6 +2647,21 @@
 </file>
 
 <file path=customXml/item1.xml><?xml version="1.0" encoding="utf-8"?>
+<p:properties xmlns:p="http://schemas.microsoft.com/office/2006/metadata/properties" xmlns:xsi="http://www.w3.org/2001/XMLSchema-instance" xmlns:pc="http://schemas.microsoft.com/office/infopath/2007/PartnerControls">
+  <documentManagement/>
+</p:properties>
+</file>
+
+<file path=customXml/item2.xml><?xml version="1.0" encoding="utf-8"?>
+<?mso-contentType ?>
+<FormTemplates xmlns="http://schemas.microsoft.com/sharepoint/v3/contenttype/forms">
+  <Display>DocumentLibraryForm</Display>
+  <Edit>DocumentLibraryForm</Edit>
+  <New>DocumentLibraryForm</New>
+</FormTemplates>
+</file>
+
+<file path=customXml/item3.xml><?xml version="1.0" encoding="utf-8"?>
 <ct:contentTypeSchema xmlns:ct="http://schemas.microsoft.com/office/2006/metadata/contentType" xmlns:ma="http://schemas.microsoft.com/office/2006/metadata/properties/metaAttributes" ct:_="" ma:_="" ma:contentTypeName="Document" ma:contentTypeID="0x010100C5160C7227C78642AEAF6CF4CB9CD076" ma:contentTypeVersion="4" ma:contentTypeDescription="Create a new document." ma:contentTypeScope="" ma:versionID="d3b7f5177e40d5adb9aab8f0a5c3d702">
   <xsd:schema xmlns:xsd="http://www.w3.org/2001/XMLSchema" xmlns:xs="http://www.w3.org/2001/XMLSchema" xmlns:p="http://schemas.microsoft.com/office/2006/metadata/properties" xmlns:ns3="25d605d2-99e3-4aae-bf59-35521fddccb1" targetNamespace="http://schemas.microsoft.com/office/2006/metadata/properties" ma:root="true" ma:fieldsID="44e1f34c96230a118fb04595592882dc" ns3:_="">
     <xsd:import namespace="25d605d2-99e3-4aae-bf59-35521fddccb1"/>
@@ -2875,22 +2807,24 @@
 </ct:contentTypeSchema>
 </file>
 
-<file path=customXml/item2.xml><?xml version="1.0" encoding="utf-8"?>
-<?mso-contentType ?>
-<FormTemplates xmlns="http://schemas.microsoft.com/sharepoint/v3/contenttype/forms">
-  <Display>DocumentLibraryForm</Display>
-  <Edit>DocumentLibraryForm</Edit>
-  <New>DocumentLibraryForm</New>
-</FormTemplates>
+<file path=customXml/itemProps1.xml><?xml version="1.0" encoding="utf-8"?>
+<ds:datastoreItem xmlns:ds="http://schemas.openxmlformats.org/officeDocument/2006/customXml" ds:itemID="{54E0B503-0B94-4057-A6F3-55C038523B46}">
+  <ds:schemaRefs>
+    <ds:schemaRef ds:uri="http://schemas.microsoft.com/office/2006/metadata/properties"/>
+    <ds:schemaRef ds:uri="http://schemas.microsoft.com/office/infopath/2007/PartnerControls"/>
+  </ds:schemaRefs>
+</ds:datastoreItem>
 </file>
 
-<file path=customXml/item3.xml><?xml version="1.0" encoding="utf-8"?>
-<p:properties xmlns:p="http://schemas.microsoft.com/office/2006/metadata/properties" xmlns:xsi="http://www.w3.org/2001/XMLSchema-instance" xmlns:pc="http://schemas.microsoft.com/office/infopath/2007/PartnerControls">
-  <documentManagement/>
-</p:properties>
+<file path=customXml/itemProps2.xml><?xml version="1.0" encoding="utf-8"?>
+<ds:datastoreItem xmlns:ds="http://schemas.openxmlformats.org/officeDocument/2006/customXml" ds:itemID="{542DDC17-DDA8-4833-9C4A-6A41CDA9793B}">
+  <ds:schemaRefs>
+    <ds:schemaRef ds:uri="http://schemas.microsoft.com/sharepoint/v3/contenttype/forms"/>
+  </ds:schemaRefs>
+</ds:datastoreItem>
 </file>
 
-<file path=customXml/itemProps1.xml><?xml version="1.0" encoding="utf-8"?>
+<file path=customXml/itemProps3.xml><?xml version="1.0" encoding="utf-8"?>
 <ds:datastoreItem xmlns:ds="http://schemas.openxmlformats.org/officeDocument/2006/customXml" ds:itemID="{ADB9F822-96AA-4BB2-973E-57A523B899B6}">
   <ds:schemaRefs>
     <ds:schemaRef ds:uri="http://schemas.microsoft.com/office/2006/metadata/contentType"/>
@@ -2906,21 +2840,4 @@
     <ds:schemaRef ds:uri="http://schemas.microsoft.com/internal/obd"/>
   </ds:schemaRefs>
 </ds:datastoreItem>
-</file>
-
-<file path=customXml/itemProps2.xml><?xml version="1.0" encoding="utf-8"?>
-<ds:datastoreItem xmlns:ds="http://schemas.openxmlformats.org/officeDocument/2006/customXml" ds:itemID="{542DDC17-DDA8-4833-9C4A-6A41CDA9793B}">
-  <ds:schemaRefs>
-    <ds:schemaRef ds:uri="http://schemas.microsoft.com/sharepoint/v3/contenttype/forms"/>
-  </ds:schemaRefs>
-</ds:datastoreItem>
-</file>
-
-<file path=customXml/itemProps3.xml><?xml version="1.0" encoding="utf-8"?>
-<ds:datastoreItem xmlns:ds="http://schemas.openxmlformats.org/officeDocument/2006/customXml" ds:itemID="{54E0B503-0B94-4057-A6F3-55C038523B46}">
-  <ds:schemaRefs>
-    <ds:schemaRef ds:uri="http://schemas.microsoft.com/office/2006/metadata/properties"/>
-    <ds:schemaRef ds:uri="http://schemas.microsoft.com/office/infopath/2007/PartnerControls"/>
-  </ds:schemaRefs>
-</ds:datastoreItem>
 </file>
</xml_diff>

<commit_message>
Edited report about encryptiono, added some comments
</commit_message>
<xml_diff>
--- a/Report.docx
+++ b/Report.docx
@@ -393,7 +393,16 @@
         <w:t>s</w:t>
       </w:r>
       <w:r>
-        <w:t xml:space="preserve"> that make use of a shift cypher</w:t>
+        <w:t xml:space="preserve"> that make</w:t>
+      </w:r>
+      <w:r>
+        <w:t>s</w:t>
+      </w:r>
+      <w:r>
+        <w:t xml:space="preserve"> use of </w:t>
+      </w:r>
+      <w:r>
+        <w:t>the built in cryptography library called Fernet</w:t>
       </w:r>
       <w:r>
         <w:t xml:space="preserve">. Now if someone intercepts </w:t>
@@ -402,7 +411,19 @@
         <w:t xml:space="preserve">messages being sent between the client and the server, the messages will be unreadable without </w:t>
       </w:r>
       <w:r>
-        <w:t xml:space="preserve">knowing what the shift key, thus keeping </w:t>
+        <w:t xml:space="preserve">knowing what the </w:t>
+      </w:r>
+      <w:r>
+        <w:t xml:space="preserve">encryption </w:t>
+      </w:r>
+      <w:r>
+        <w:t>key</w:t>
+      </w:r>
+      <w:r>
+        <w:t xml:space="preserve"> is</w:t>
+      </w:r>
+      <w:r>
+        <w:t xml:space="preserve">, thus keeping </w:t>
       </w:r>
       <w:r>
         <w:t>users’ files safe from prying eyes.</w:t>
@@ -1020,27 +1041,7 @@
                 <w:szCs w:val="24"/>
                 <w:lang w:eastAsia="en-ZA"/>
               </w:rPr>
-              <w:t xml:space="preserve">: talk about </w:t>
-            </w:r>
-            <w:r>
-              <w:rPr>
-                <w:rFonts w:ascii="Calibri" w:eastAsia="Times New Roman" w:hAnsi="Calibri" w:cs="Calibri"/>
-                <w:color w:val="000000"/>
-                <w:sz w:val="24"/>
-                <w:szCs w:val="24"/>
-                <w:lang w:eastAsia="en-ZA"/>
-              </w:rPr>
-              <w:t>File types and sizes</w:t>
-            </w:r>
-            <w:r>
-              <w:rPr>
-                <w:rFonts w:ascii="Calibri" w:eastAsia="Times New Roman" w:hAnsi="Calibri" w:cs="Calibri"/>
-                <w:color w:val="000000"/>
-                <w:sz w:val="24"/>
-                <w:szCs w:val="24"/>
-                <w:lang w:eastAsia="en-ZA"/>
-              </w:rPr>
-              <w:t xml:space="preserve"> used to extensively stress test our program, also maybe many clients </w:t>
+              <w:t xml:space="preserve">: talk about File types and sizes used to extensively stress test our program, also maybe many clients </w:t>
             </w:r>
             <w:r>
               <w:rPr>
@@ -1600,47 +1601,7 @@
                       <w:szCs w:val="24"/>
                       <w:lang w:eastAsia="en-ZA"/>
                     </w:rPr>
-                    <w:t xml:space="preserve">User </w:t>
-                  </w:r>
-                  <w:r>
-                    <w:rPr>
-                      <w:rFonts w:ascii="Calibri" w:eastAsia="Times New Roman" w:hAnsi="Calibri" w:cs="Calibri"/>
-                      <w:color w:val="000000"/>
-                      <w:sz w:val="24"/>
-                      <w:szCs w:val="24"/>
-                      <w:lang w:eastAsia="en-ZA"/>
-                    </w:rPr>
-                    <w:t>doesn’t</w:t>
-                  </w:r>
-                  <w:r>
-                    <w:rPr>
-                      <w:rFonts w:ascii="Calibri" w:eastAsia="Times New Roman" w:hAnsi="Calibri" w:cs="Calibri"/>
-                      <w:color w:val="000000"/>
-                      <w:sz w:val="24"/>
-                      <w:szCs w:val="24"/>
-                      <w:lang w:eastAsia="en-ZA"/>
-                    </w:rPr>
-                    <w:t xml:space="preserve"> specify a </w:t>
-                  </w:r>
-                  <w:r>
-                    <w:rPr>
-                      <w:rFonts w:ascii="Calibri" w:eastAsia="Times New Roman" w:hAnsi="Calibri" w:cs="Calibri"/>
-                      <w:color w:val="000000"/>
-                      <w:sz w:val="24"/>
-                      <w:szCs w:val="24"/>
-                      <w:lang w:eastAsia="en-ZA"/>
-                    </w:rPr>
-                    <w:t>file directory.</w:t>
-                  </w:r>
-                  <w:r>
-                    <w:rPr>
-                      <w:rFonts w:ascii="Calibri" w:eastAsia="Times New Roman" w:hAnsi="Calibri" w:cs="Calibri"/>
-                      <w:color w:val="000000"/>
-                      <w:sz w:val="24"/>
-                      <w:szCs w:val="24"/>
-                      <w:lang w:eastAsia="en-ZA"/>
-                    </w:rPr>
-                    <w:t xml:space="preserve"> </w:t>
+                    <w:t xml:space="preserve">User doesn’t specify a file directory. </w:t>
                   </w:r>
                 </w:p>
                 <w:p>
@@ -2730,6 +2691,21 @@
 </file>
 
 <file path=customXml/item1.xml><?xml version="1.0" encoding="utf-8"?>
+<p:properties xmlns:p="http://schemas.microsoft.com/office/2006/metadata/properties" xmlns:xsi="http://www.w3.org/2001/XMLSchema-instance" xmlns:pc="http://schemas.microsoft.com/office/infopath/2007/PartnerControls">
+  <documentManagement/>
+</p:properties>
+</file>
+
+<file path=customXml/item2.xml><?xml version="1.0" encoding="utf-8"?>
+<?mso-contentType ?>
+<FormTemplates xmlns="http://schemas.microsoft.com/sharepoint/v3/contenttype/forms">
+  <Display>DocumentLibraryForm</Display>
+  <Edit>DocumentLibraryForm</Edit>
+  <New>DocumentLibraryForm</New>
+</FormTemplates>
+</file>
+
+<file path=customXml/item3.xml><?xml version="1.0" encoding="utf-8"?>
 <ct:contentTypeSchema xmlns:ct="http://schemas.microsoft.com/office/2006/metadata/contentType" xmlns:ma="http://schemas.microsoft.com/office/2006/metadata/properties/metaAttributes" ct:_="" ma:_="" ma:contentTypeName="Document" ma:contentTypeID="0x010100C5160C7227C78642AEAF6CF4CB9CD076" ma:contentTypeVersion="4" ma:contentTypeDescription="Create a new document." ma:contentTypeScope="" ma:versionID="d3b7f5177e40d5adb9aab8f0a5c3d702">
   <xsd:schema xmlns:xsd="http://www.w3.org/2001/XMLSchema" xmlns:xs="http://www.w3.org/2001/XMLSchema" xmlns:p="http://schemas.microsoft.com/office/2006/metadata/properties" xmlns:ns3="25d605d2-99e3-4aae-bf59-35521fddccb1" targetNamespace="http://schemas.microsoft.com/office/2006/metadata/properties" ma:root="true" ma:fieldsID="44e1f34c96230a118fb04595592882dc" ns3:_="">
     <xsd:import namespace="25d605d2-99e3-4aae-bf59-35521fddccb1"/>
@@ -2875,22 +2851,24 @@
 </ct:contentTypeSchema>
 </file>
 
-<file path=customXml/item2.xml><?xml version="1.0" encoding="utf-8"?>
-<?mso-contentType ?>
-<FormTemplates xmlns="http://schemas.microsoft.com/sharepoint/v3/contenttype/forms">
-  <Display>DocumentLibraryForm</Display>
-  <Edit>DocumentLibraryForm</Edit>
-  <New>DocumentLibraryForm</New>
-</FormTemplates>
+<file path=customXml/itemProps1.xml><?xml version="1.0" encoding="utf-8"?>
+<ds:datastoreItem xmlns:ds="http://schemas.openxmlformats.org/officeDocument/2006/customXml" ds:itemID="{54E0B503-0B94-4057-A6F3-55C038523B46}">
+  <ds:schemaRefs>
+    <ds:schemaRef ds:uri="http://schemas.microsoft.com/office/2006/metadata/properties"/>
+    <ds:schemaRef ds:uri="http://schemas.microsoft.com/office/infopath/2007/PartnerControls"/>
+  </ds:schemaRefs>
+</ds:datastoreItem>
 </file>
 
-<file path=customXml/item3.xml><?xml version="1.0" encoding="utf-8"?>
-<p:properties xmlns:p="http://schemas.microsoft.com/office/2006/metadata/properties" xmlns:xsi="http://www.w3.org/2001/XMLSchema-instance" xmlns:pc="http://schemas.microsoft.com/office/infopath/2007/PartnerControls">
-  <documentManagement/>
-</p:properties>
+<file path=customXml/itemProps2.xml><?xml version="1.0" encoding="utf-8"?>
+<ds:datastoreItem xmlns:ds="http://schemas.openxmlformats.org/officeDocument/2006/customXml" ds:itemID="{542DDC17-DDA8-4833-9C4A-6A41CDA9793B}">
+  <ds:schemaRefs>
+    <ds:schemaRef ds:uri="http://schemas.microsoft.com/sharepoint/v3/contenttype/forms"/>
+  </ds:schemaRefs>
+</ds:datastoreItem>
 </file>
 
-<file path=customXml/itemProps1.xml><?xml version="1.0" encoding="utf-8"?>
+<file path=customXml/itemProps3.xml><?xml version="1.0" encoding="utf-8"?>
 <ds:datastoreItem xmlns:ds="http://schemas.openxmlformats.org/officeDocument/2006/customXml" ds:itemID="{ADB9F822-96AA-4BB2-973E-57A523B899B6}">
   <ds:schemaRefs>
     <ds:schemaRef ds:uri="http://schemas.microsoft.com/office/2006/metadata/contentType"/>
@@ -2906,21 +2884,4 @@
     <ds:schemaRef ds:uri="http://schemas.microsoft.com/internal/obd"/>
   </ds:schemaRefs>
 </ds:datastoreItem>
-</file>
-
-<file path=customXml/itemProps2.xml><?xml version="1.0" encoding="utf-8"?>
-<ds:datastoreItem xmlns:ds="http://schemas.openxmlformats.org/officeDocument/2006/customXml" ds:itemID="{542DDC17-DDA8-4833-9C4A-6A41CDA9793B}">
-  <ds:schemaRefs>
-    <ds:schemaRef ds:uri="http://schemas.microsoft.com/sharepoint/v3/contenttype/forms"/>
-  </ds:schemaRefs>
-</ds:datastoreItem>
-</file>
-
-<file path=customXml/itemProps3.xml><?xml version="1.0" encoding="utf-8"?>
-<ds:datastoreItem xmlns:ds="http://schemas.openxmlformats.org/officeDocument/2006/customXml" ds:itemID="{54E0B503-0B94-4057-A6F3-55C038523B46}">
-  <ds:schemaRefs>
-    <ds:schemaRef ds:uri="http://schemas.microsoft.com/office/2006/metadata/properties"/>
-    <ds:schemaRef ds:uri="http://schemas.microsoft.com/office/infopath/2007/PartnerControls"/>
-  </ds:schemaRefs>
-</ds:datastoreItem>
 </file>
</xml_diff>

<commit_message>
Added edit to report
</commit_message>
<xml_diff>
--- a/Report.docx
+++ b/Report.docx
@@ -340,90 +340,17 @@
     </w:p>
     <w:p>
       <w:r>
-        <w:t>T</w:t>
-      </w:r>
-      <w:r>
-        <w:t xml:space="preserve">o protect </w:t>
-      </w:r>
-      <w:r>
-        <w:t xml:space="preserve">the files as they are being sent </w:t>
-      </w:r>
-      <w:r>
-        <w:t xml:space="preserve">between the client and server, this application has implemented </w:t>
-      </w:r>
-      <w:r>
-        <w:t xml:space="preserve">end-to-end </w:t>
-      </w:r>
-      <w:r>
-        <w:t>encryption.</w:t>
-      </w:r>
-      <w:r>
-        <w:t xml:space="preserve"> In </w:t>
+        <w:t xml:space="preserve">To protect the files as they are being sent between the client and server, this application has implemented end-to-end encryption. In </w:t>
       </w:r>
       <w:r>
         <w:rPr>
           <w:i/>
           <w:iCs/>
         </w:rPr>
-        <w:t>connectio</w:t>
-      </w:r>
-      <w:r>
-        <w:rPr>
-          <w:i/>
-          <w:iCs/>
-        </w:rPr>
-        <w:t>n_</w:t>
-      </w:r>
-      <w:r>
-        <w:rPr>
-          <w:i/>
-          <w:iCs/>
-        </w:rPr>
-        <w:t>manager</w:t>
-      </w:r>
-      <w:r>
-        <w:rPr>
-          <w:i/>
-          <w:iCs/>
-        </w:rPr>
-        <w:t>.py</w:t>
-      </w:r>
-      <w:r>
-        <w:rPr>
-          <w:i/>
-          <w:iCs/>
-        </w:rPr>
-        <w:t xml:space="preserve"> </w:t>
-      </w:r>
-      <w:r>
-        <w:t>we have wrapped the socket in an encryption layer</w:t>
-      </w:r>
-      <w:r>
-        <w:t xml:space="preserve">, adding encrypt and decrypt </w:t>
-      </w:r>
-      <w:r>
-        <w:t>function</w:t>
-      </w:r>
-      <w:r>
-        <w:t>s</w:t>
-      </w:r>
-      <w:r>
-        <w:t xml:space="preserve"> that make use of a shift cypher</w:t>
-      </w:r>
-      <w:r>
-        <w:t xml:space="preserve">. Now if someone intercepts </w:t>
-      </w:r>
-      <w:r>
-        <w:t xml:space="preserve">messages being sent between the client and the server, the messages will be unreadable without </w:t>
-      </w:r>
-      <w:r>
-        <w:t xml:space="preserve">knowing what the shift key, thus keeping </w:t>
-      </w:r>
-      <w:r>
-        <w:t>users’ files safe from prying eyes.</w:t>
-      </w:r>
-      <w:r>
-        <w:t xml:space="preserve"> The key can be specified by a server administrator.</w:t>
+        <w:t xml:space="preserve">connection_manager.py </w:t>
+      </w:r>
+      <w:r>
+        <w:t>we have wrapped the socket in an encryption layer, adding encrypt and decrypt functions that makes use of the built in cryptography library called Fernet. Now if someone intercepts messages being sent between the client and the server, the messages will be unreadable without knowing what the encryption key is, thus keeping users’ files safe from prying eyes. The key can be specified by a server administrator.</w:t>
       </w:r>
     </w:p>
     <w:p>
@@ -2647,21 +2574,6 @@
 </file>
 
 <file path=customXml/item1.xml><?xml version="1.0" encoding="utf-8"?>
-<p:properties xmlns:p="http://schemas.microsoft.com/office/2006/metadata/properties" xmlns:xsi="http://www.w3.org/2001/XMLSchema-instance" xmlns:pc="http://schemas.microsoft.com/office/infopath/2007/PartnerControls">
-  <documentManagement/>
-</p:properties>
-</file>
-
-<file path=customXml/item2.xml><?xml version="1.0" encoding="utf-8"?>
-<?mso-contentType ?>
-<FormTemplates xmlns="http://schemas.microsoft.com/sharepoint/v3/contenttype/forms">
-  <Display>DocumentLibraryForm</Display>
-  <Edit>DocumentLibraryForm</Edit>
-  <New>DocumentLibraryForm</New>
-</FormTemplates>
-</file>
-
-<file path=customXml/item3.xml><?xml version="1.0" encoding="utf-8"?>
 <ct:contentTypeSchema xmlns:ct="http://schemas.microsoft.com/office/2006/metadata/contentType" xmlns:ma="http://schemas.microsoft.com/office/2006/metadata/properties/metaAttributes" ct:_="" ma:_="" ma:contentTypeName="Document" ma:contentTypeID="0x010100C5160C7227C78642AEAF6CF4CB9CD076" ma:contentTypeVersion="4" ma:contentTypeDescription="Create a new document." ma:contentTypeScope="" ma:versionID="d3b7f5177e40d5adb9aab8f0a5c3d702">
   <xsd:schema xmlns:xsd="http://www.w3.org/2001/XMLSchema" xmlns:xs="http://www.w3.org/2001/XMLSchema" xmlns:p="http://schemas.microsoft.com/office/2006/metadata/properties" xmlns:ns3="25d605d2-99e3-4aae-bf59-35521fddccb1" targetNamespace="http://schemas.microsoft.com/office/2006/metadata/properties" ma:root="true" ma:fieldsID="44e1f34c96230a118fb04595592882dc" ns3:_="">
     <xsd:import namespace="25d605d2-99e3-4aae-bf59-35521fddccb1"/>
@@ -2807,24 +2719,22 @@
 </ct:contentTypeSchema>
 </file>
 
-<file path=customXml/itemProps1.xml><?xml version="1.0" encoding="utf-8"?>
-<ds:datastoreItem xmlns:ds="http://schemas.openxmlformats.org/officeDocument/2006/customXml" ds:itemID="{54E0B503-0B94-4057-A6F3-55C038523B46}">
-  <ds:schemaRefs>
-    <ds:schemaRef ds:uri="http://schemas.microsoft.com/office/2006/metadata/properties"/>
-    <ds:schemaRef ds:uri="http://schemas.microsoft.com/office/infopath/2007/PartnerControls"/>
-  </ds:schemaRefs>
-</ds:datastoreItem>
+<file path=customXml/item2.xml><?xml version="1.0" encoding="utf-8"?>
+<?mso-contentType ?>
+<FormTemplates xmlns="http://schemas.microsoft.com/sharepoint/v3/contenttype/forms">
+  <Display>DocumentLibraryForm</Display>
+  <Edit>DocumentLibraryForm</Edit>
+  <New>DocumentLibraryForm</New>
+</FormTemplates>
 </file>
 
-<file path=customXml/itemProps2.xml><?xml version="1.0" encoding="utf-8"?>
-<ds:datastoreItem xmlns:ds="http://schemas.openxmlformats.org/officeDocument/2006/customXml" ds:itemID="{542DDC17-DDA8-4833-9C4A-6A41CDA9793B}">
-  <ds:schemaRefs>
-    <ds:schemaRef ds:uri="http://schemas.microsoft.com/sharepoint/v3/contenttype/forms"/>
-  </ds:schemaRefs>
-</ds:datastoreItem>
+<file path=customXml/item3.xml><?xml version="1.0" encoding="utf-8"?>
+<p:properties xmlns:p="http://schemas.microsoft.com/office/2006/metadata/properties" xmlns:xsi="http://www.w3.org/2001/XMLSchema-instance" xmlns:pc="http://schemas.microsoft.com/office/infopath/2007/PartnerControls">
+  <documentManagement/>
+</p:properties>
 </file>
 
-<file path=customXml/itemProps3.xml><?xml version="1.0" encoding="utf-8"?>
+<file path=customXml/itemProps1.xml><?xml version="1.0" encoding="utf-8"?>
 <ds:datastoreItem xmlns:ds="http://schemas.openxmlformats.org/officeDocument/2006/customXml" ds:itemID="{ADB9F822-96AA-4BB2-973E-57A523B899B6}">
   <ds:schemaRefs>
     <ds:schemaRef ds:uri="http://schemas.microsoft.com/office/2006/metadata/contentType"/>
@@ -2840,4 +2750,21 @@
     <ds:schemaRef ds:uri="http://schemas.microsoft.com/internal/obd"/>
   </ds:schemaRefs>
 </ds:datastoreItem>
+</file>
+
+<file path=customXml/itemProps2.xml><?xml version="1.0" encoding="utf-8"?>
+<ds:datastoreItem xmlns:ds="http://schemas.openxmlformats.org/officeDocument/2006/customXml" ds:itemID="{542DDC17-DDA8-4833-9C4A-6A41CDA9793B}">
+  <ds:schemaRefs>
+    <ds:schemaRef ds:uri="http://schemas.microsoft.com/sharepoint/v3/contenttype/forms"/>
+  </ds:schemaRefs>
+</ds:datastoreItem>
+</file>
+
+<file path=customXml/itemProps3.xml><?xml version="1.0" encoding="utf-8"?>
+<ds:datastoreItem xmlns:ds="http://schemas.openxmlformats.org/officeDocument/2006/customXml" ds:itemID="{54E0B503-0B94-4057-A6F3-55C038523B46}">
+  <ds:schemaRefs>
+    <ds:schemaRef ds:uri="http://schemas.microsoft.com/office/2006/metadata/properties"/>
+    <ds:schemaRef ds:uri="http://schemas.microsoft.com/office/infopath/2007/PartnerControls"/>
+  </ds:schemaRefs>
+</ds:datastoreItem>
 </file>
</xml_diff>

<commit_message>
Added some more report
</commit_message>
<xml_diff>
--- a/Report.docx
+++ b/Report.docx
@@ -224,15 +224,7 @@
     </w:p>
     <w:p>
       <w:r>
-        <w:t xml:space="preserve">&lt;pic + </w:t>
-      </w:r>
-      <w:proofErr w:type="spellStart"/>
-      <w:r>
-        <w:t>tkinter</w:t>
-      </w:r>
-      <w:proofErr w:type="spellEnd"/>
-      <w:r>
-        <w:t xml:space="preserve"> dialog box&gt;</w:t>
+        <w:t>&lt;pic + tkinter dialog box&gt;</w:t>
       </w:r>
     </w:p>
     <w:p>
@@ -636,24 +628,9 @@
         <w:rPr>
           <w:color w:val="A6A6A6" w:themeColor="background1" w:themeShade="A6"/>
         </w:rPr>
-        <w:t xml:space="preserve">clearly specifying messages and reactions for every communication scenario. You will need to represent such rules with sequence diagrams (at </w:t>
-      </w:r>
-      <w:proofErr w:type="spellStart"/>
-      <w:r>
-        <w:rPr>
-          <w:color w:val="A6A6A6" w:themeColor="background1" w:themeShade="A6"/>
-        </w:rPr>
-        <w:t>lease</w:t>
-      </w:r>
-      <w:proofErr w:type="spellEnd"/>
-      <w:r>
-        <w:rPr>
-          <w:color w:val="A6A6A6" w:themeColor="background1" w:themeShade="A6"/>
-        </w:rPr>
-        <w:t xml:space="preserve"> two sequence diagrams will be required, one for upload process, and another for download process).</w:t>
-      </w:r>
-    </w:p>
-    <w:p/>
+        <w:t>clearly specifying messages and reactions for every communication scenario. You will need to represent such rules with sequence diagrams (at lease two sequence diagrams will be required, one for upload process, and another for download process).</w:t>
+      </w:r>
+    </w:p>
     <w:p>
       <w:pPr>
         <w:rPr>
@@ -702,7 +679,10 @@
         <w:t>Client-Server</w:t>
       </w:r>
       <w:r>
-        <w:t xml:space="preserve"> architecture. Here the server contains all the files</w:t>
+        <w:t xml:space="preserve"> architecture. Here the server contains all the </w:t>
+      </w:r>
+      <w:r>
+        <w:t>files,</w:t>
       </w:r>
       <w:r>
         <w:t xml:space="preserve"> and the clients </w:t>
@@ -713,11 +693,26 @@
       <w:r>
         <w:t>upload and download files.</w:t>
       </w:r>
+      <w:r>
+        <w:t xml:space="preserve"> </w:t>
+      </w:r>
     </w:p>
     <w:p>
       <w:r>
         <w:t>Reliable Data transfer</w:t>
       </w:r>
+      <w:r>
+        <w:t xml:space="preserve"> – The program ensures when files are uploaded or download, they are sent reliably. This means that if the client loses connection midway through transferring a </w:t>
+      </w:r>
+      <w:r>
+        <w:t>file,</w:t>
+      </w:r>
+      <w:r>
+        <w:t xml:space="preserve"> they will be able to reconnect and then resume the download of the file.</w:t>
+      </w:r>
+      <w:r>
+        <w:t xml:space="preserve"> This is achieved by chunking the file. When the connection drops the latest confirmed chunk on the client is recorded and then when the client reconnects it specifies which chunk it needs to start the download from again and continues with the download.</w:t>
+      </w:r>
     </w:p>
     <w:p>
       <w:r>
@@ -725,6 +720,76 @@
       </w:r>
       <w:r>
         <w:t xml:space="preserve"> format</w:t>
+      </w:r>
+      <w:r>
+        <w:t xml:space="preserve"> – The format of the header message is simple, which allows efficient and fool proof communication between the client and server. The header command are: GET, LIST, POST, DELETE. Here is an example of a header message that will request to download a file: </w:t>
+      </w:r>
+      <w:r>
+        <w:rPr>
+          <w:b/>
+          <w:bCs/>
+        </w:rPr>
+        <w:t>GET#file.</w:t>
+      </w:r>
+      <w:r>
+        <w:rPr>
+          <w:b/>
+          <w:bCs/>
+        </w:rPr>
+        <w:t>txt#</w:t>
+      </w:r>
+      <w:r>
+        <w:t xml:space="preserve"> The command is followed by any number of parameters that can be used for various functions.</w:t>
+      </w:r>
+      <w:r>
+        <w:rPr>
+          <w:b/>
+          <w:bCs/>
+        </w:rPr>
+        <w:t xml:space="preserve">  </w:t>
+      </w:r>
+      <w:r>
+        <w:t xml:space="preserve">The </w:t>
+      </w:r>
+      <w:r>
+        <w:rPr>
+          <w:b/>
+          <w:bCs/>
+        </w:rPr>
+        <w:lastRenderedPageBreak/>
+        <w:t>data transfer</w:t>
+      </w:r>
+      <w:r>
+        <w:t xml:space="preserve"> has a short header containing the size of the file to be transferred and then the checksum of the file. After that the file is then sent through.</w:t>
+      </w:r>
+      <w:r>
+        <w:t xml:space="preserve"> Control messages are simply messages </w:t>
+      </w:r>
+      <w:r>
+        <w:t>that can occur during errors such as 404 – File not Found</w:t>
+      </w:r>
+    </w:p>
+    <w:p>
+      <w:r>
+        <w:t>The basic rules or framework of communication between the client and server are as follows. Once connection has been established, the server waits for requests from the client. If the client sends a message through the server responds accordingly and then returns to waiting once complete.</w:t>
+      </w:r>
+      <w:r>
+        <w:t xml:space="preserve"> </w:t>
+      </w:r>
+    </w:p>
+    <w:p>
+      <w:r>
+        <w:t xml:space="preserve">Within the program the transport layer is handled by a single class file called </w:t>
+      </w:r>
+      <w:r>
+        <w:rPr>
+          <w:b/>
+          <w:bCs/>
+        </w:rPr>
+        <w:t>connectionManager</w:t>
+      </w:r>
+      <w:r>
+        <w:t xml:space="preserve">. It handles the sending of sending of socket messages as well as the conversion of bytes to string messages and encryption/decryption by wrapping the send and receive in another method. It also handles connection errors, such as the connection dropping or aborting. The class file neatly contains the </w:t>
       </w:r>
     </w:p>
     <w:p>
@@ -810,7 +875,6 @@
                 <w:szCs w:val="24"/>
                 <w:lang w:eastAsia="en-ZA"/>
               </w:rPr>
-              <w:lastRenderedPageBreak/>
               <w:t>Robust protocol implementation (stress tests)</w:t>
             </w:r>
           </w:p>
@@ -894,6 +958,11 @@
             </w:r>
             <w:r>
               <w:t xml:space="preserve"> </w:t>
+            </w:r>
+          </w:p>
+          <w:p>
+            <w:r>
+              <w:t>Many filetypes have been tested and various sizes when uploading and downloading. We did encounter errors when trying to upload an image with hex values, but that was only when using a shift cypher to encrypt and decrypt messages</w:t>
             </w:r>
           </w:p>
           <w:p>
@@ -1129,6 +1198,7 @@
                 <w:szCs w:val="24"/>
                 <w:lang w:eastAsia="en-ZA"/>
               </w:rPr>
+              <w:lastRenderedPageBreak/>
               <w:t>This list includes, but is not restricted to:</w:t>
             </w:r>
           </w:p>
@@ -2574,6 +2644,21 @@
 </file>
 
 <file path=customXml/item1.xml><?xml version="1.0" encoding="utf-8"?>
+<p:properties xmlns:p="http://schemas.microsoft.com/office/2006/metadata/properties" xmlns:xsi="http://www.w3.org/2001/XMLSchema-instance" xmlns:pc="http://schemas.microsoft.com/office/infopath/2007/PartnerControls">
+  <documentManagement/>
+</p:properties>
+</file>
+
+<file path=customXml/item2.xml><?xml version="1.0" encoding="utf-8"?>
+<?mso-contentType ?>
+<FormTemplates xmlns="http://schemas.microsoft.com/sharepoint/v3/contenttype/forms">
+  <Display>DocumentLibraryForm</Display>
+  <Edit>DocumentLibraryForm</Edit>
+  <New>DocumentLibraryForm</New>
+</FormTemplates>
+</file>
+
+<file path=customXml/item3.xml><?xml version="1.0" encoding="utf-8"?>
 <ct:contentTypeSchema xmlns:ct="http://schemas.microsoft.com/office/2006/metadata/contentType" xmlns:ma="http://schemas.microsoft.com/office/2006/metadata/properties/metaAttributes" ct:_="" ma:_="" ma:contentTypeName="Document" ma:contentTypeID="0x010100C5160C7227C78642AEAF6CF4CB9CD076" ma:contentTypeVersion="4" ma:contentTypeDescription="Create a new document." ma:contentTypeScope="" ma:versionID="d3b7f5177e40d5adb9aab8f0a5c3d702">
   <xsd:schema xmlns:xsd="http://www.w3.org/2001/XMLSchema" xmlns:xs="http://www.w3.org/2001/XMLSchema" xmlns:p="http://schemas.microsoft.com/office/2006/metadata/properties" xmlns:ns3="25d605d2-99e3-4aae-bf59-35521fddccb1" targetNamespace="http://schemas.microsoft.com/office/2006/metadata/properties" ma:root="true" ma:fieldsID="44e1f34c96230a118fb04595592882dc" ns3:_="">
     <xsd:import namespace="25d605d2-99e3-4aae-bf59-35521fddccb1"/>
@@ -2719,22 +2804,24 @@
 </ct:contentTypeSchema>
 </file>
 
-<file path=customXml/item2.xml><?xml version="1.0" encoding="utf-8"?>
-<?mso-contentType ?>
-<FormTemplates xmlns="http://schemas.microsoft.com/sharepoint/v3/contenttype/forms">
-  <Display>DocumentLibraryForm</Display>
-  <Edit>DocumentLibraryForm</Edit>
-  <New>DocumentLibraryForm</New>
-</FormTemplates>
+<file path=customXml/itemProps1.xml><?xml version="1.0" encoding="utf-8"?>
+<ds:datastoreItem xmlns:ds="http://schemas.openxmlformats.org/officeDocument/2006/customXml" ds:itemID="{54E0B503-0B94-4057-A6F3-55C038523B46}">
+  <ds:schemaRefs>
+    <ds:schemaRef ds:uri="http://schemas.microsoft.com/office/2006/metadata/properties"/>
+    <ds:schemaRef ds:uri="http://schemas.microsoft.com/office/infopath/2007/PartnerControls"/>
+  </ds:schemaRefs>
+</ds:datastoreItem>
 </file>
 
-<file path=customXml/item3.xml><?xml version="1.0" encoding="utf-8"?>
-<p:properties xmlns:p="http://schemas.microsoft.com/office/2006/metadata/properties" xmlns:xsi="http://www.w3.org/2001/XMLSchema-instance" xmlns:pc="http://schemas.microsoft.com/office/infopath/2007/PartnerControls">
-  <documentManagement/>
-</p:properties>
+<file path=customXml/itemProps2.xml><?xml version="1.0" encoding="utf-8"?>
+<ds:datastoreItem xmlns:ds="http://schemas.openxmlformats.org/officeDocument/2006/customXml" ds:itemID="{542DDC17-DDA8-4833-9C4A-6A41CDA9793B}">
+  <ds:schemaRefs>
+    <ds:schemaRef ds:uri="http://schemas.microsoft.com/sharepoint/v3/contenttype/forms"/>
+  </ds:schemaRefs>
+</ds:datastoreItem>
 </file>
 
-<file path=customXml/itemProps1.xml><?xml version="1.0" encoding="utf-8"?>
+<file path=customXml/itemProps3.xml><?xml version="1.0" encoding="utf-8"?>
 <ds:datastoreItem xmlns:ds="http://schemas.openxmlformats.org/officeDocument/2006/customXml" ds:itemID="{ADB9F822-96AA-4BB2-973E-57A523B899B6}">
   <ds:schemaRefs>
     <ds:schemaRef ds:uri="http://schemas.microsoft.com/office/2006/metadata/contentType"/>
@@ -2750,21 +2837,4 @@
     <ds:schemaRef ds:uri="http://schemas.microsoft.com/internal/obd"/>
   </ds:schemaRefs>
 </ds:datastoreItem>
-</file>
-
-<file path=customXml/itemProps2.xml><?xml version="1.0" encoding="utf-8"?>
-<ds:datastoreItem xmlns:ds="http://schemas.openxmlformats.org/officeDocument/2006/customXml" ds:itemID="{542DDC17-DDA8-4833-9C4A-6A41CDA9793B}">
-  <ds:schemaRefs>
-    <ds:schemaRef ds:uri="http://schemas.microsoft.com/sharepoint/v3/contenttype/forms"/>
-  </ds:schemaRefs>
-</ds:datastoreItem>
-</file>
-
-<file path=customXml/itemProps3.xml><?xml version="1.0" encoding="utf-8"?>
-<ds:datastoreItem xmlns:ds="http://schemas.openxmlformats.org/officeDocument/2006/customXml" ds:itemID="{54E0B503-0B94-4057-A6F3-55C038523B46}">
-  <ds:schemaRefs>
-    <ds:schemaRef ds:uri="http://schemas.microsoft.com/office/2006/metadata/properties"/>
-    <ds:schemaRef ds:uri="http://schemas.microsoft.com/office/infopath/2007/PartnerControls"/>
-  </ds:schemaRefs>
-</ds:datastoreItem>
 </file>
</xml_diff>

<commit_message>
Final touches for submission
</commit_message>
<xml_diff>
--- a/Report.docx
+++ b/Report.docx
@@ -8,168 +8,6 @@
           <w:rFonts w:ascii="GOST Common" w:hAnsi="GOST Common" w:cstheme="minorHAnsi"/>
           <w:b/>
           <w:bCs/>
-          <w:sz w:val="28"/>
-          <w:szCs w:val="28"/>
-          <w:u w:val="single"/>
-        </w:rPr>
-      </w:pPr>
-      <w:r>
-        <w:rPr>
-          <w:rFonts w:ascii="GOST Common" w:hAnsi="GOST Common" w:cstheme="minorHAnsi"/>
-          <w:b/>
-          <w:bCs/>
-          <w:sz w:val="28"/>
-          <w:szCs w:val="28"/>
-          <w:u w:val="single"/>
-        </w:rPr>
-        <w:t>Networks Assignment Report</w:t>
-      </w:r>
-    </w:p>
-    <w:p>
-      <w:pPr>
-        <w:rPr>
-          <w:rFonts w:ascii="GOST Common" w:hAnsi="GOST Common" w:cstheme="minorHAnsi"/>
-        </w:rPr>
-      </w:pPr>
-      <w:r>
-        <w:rPr>
-          <w:rFonts w:ascii="GOST Common" w:hAnsi="GOST Common" w:cstheme="minorHAnsi"/>
-        </w:rPr>
-        <w:t xml:space="preserve">We have been tasked with </w:t>
-      </w:r>
-      <w:r>
-        <w:rPr>
-          <w:rFonts w:ascii="GOST Common" w:hAnsi="GOST Common" w:cstheme="minorHAnsi"/>
-        </w:rPr>
-        <w:t xml:space="preserve">cresting a </w:t>
-      </w:r>
-      <w:r>
-        <w:rPr>
-          <w:rFonts w:ascii="GOST Common" w:hAnsi="GOST Common" w:cstheme="minorHAnsi"/>
-        </w:rPr>
-        <w:t>python</w:t>
-      </w:r>
-      <w:r>
-        <w:rPr>
-          <w:rFonts w:ascii="GOST Common" w:hAnsi="GOST Common" w:cstheme="minorHAnsi"/>
-        </w:rPr>
-        <w:t xml:space="preserve"> file sharing application </w:t>
-      </w:r>
-      <w:r>
-        <w:rPr>
-          <w:rFonts w:ascii="GOST Common" w:hAnsi="GOST Common" w:cstheme="minorHAnsi"/>
-        </w:rPr>
-        <w:t>with the aim of teaching us about basics of protocol design and socket programmin</w:t>
-      </w:r>
-      <w:r>
-        <w:rPr>
-          <w:rFonts w:ascii="GOST Common" w:hAnsi="GOST Common" w:cstheme="minorHAnsi"/>
-        </w:rPr>
-        <w:t>g for TCP connections</w:t>
-      </w:r>
-      <w:r>
-        <w:rPr>
-          <w:rFonts w:ascii="GOST Common" w:hAnsi="GOST Common" w:cstheme="minorHAnsi"/>
-        </w:rPr>
-        <w:t>.</w:t>
-      </w:r>
-      <w:r>
-        <w:rPr>
-          <w:rFonts w:ascii="GOST Common" w:hAnsi="GOST Common" w:cstheme="minorHAnsi"/>
-        </w:rPr>
-        <w:t xml:space="preserve"> The brief </w:t>
-      </w:r>
-      <w:r>
-        <w:rPr>
-          <w:rFonts w:ascii="GOST Common" w:hAnsi="GOST Common" w:cstheme="minorHAnsi"/>
-        </w:rPr>
-        <w:t xml:space="preserve">provided to students </w:t>
-      </w:r>
-      <w:r>
-        <w:rPr>
-          <w:rFonts w:ascii="GOST Common" w:hAnsi="GOST Common" w:cstheme="minorHAnsi"/>
-        </w:rPr>
-        <w:t xml:space="preserve">specifies a client-server architecture and </w:t>
-      </w:r>
-      <w:r>
-        <w:rPr>
-          <w:rFonts w:ascii="GOST Common" w:hAnsi="GOST Common" w:cstheme="minorHAnsi"/>
-        </w:rPr>
-        <w:t xml:space="preserve">suggests features to add. </w:t>
-      </w:r>
-      <w:r>
-        <w:rPr>
-          <w:rFonts w:ascii="GOST Common" w:hAnsi="GOST Common" w:cstheme="minorHAnsi"/>
-        </w:rPr>
-        <w:t xml:space="preserve">This is a report summing up the </w:t>
-      </w:r>
-      <w:r>
-        <w:rPr>
-          <w:rFonts w:ascii="GOST Common" w:hAnsi="GOST Common" w:cstheme="minorHAnsi"/>
-        </w:rPr>
-        <w:t>functionality</w:t>
-      </w:r>
-      <w:r>
-        <w:rPr>
-          <w:rFonts w:ascii="GOST Common" w:hAnsi="GOST Common" w:cstheme="minorHAnsi"/>
-        </w:rPr>
-        <w:t xml:space="preserve"> and protocol specification of </w:t>
-      </w:r>
-      <w:r>
-        <w:rPr>
-          <w:rFonts w:ascii="GOST Common" w:hAnsi="GOST Common" w:cstheme="minorHAnsi"/>
-        </w:rPr>
-        <w:t xml:space="preserve">said </w:t>
-      </w:r>
-      <w:r>
-        <w:rPr>
-          <w:rFonts w:ascii="GOST Common" w:hAnsi="GOST Common" w:cstheme="minorHAnsi"/>
-        </w:rPr>
-        <w:t>application.</w:t>
-      </w:r>
-    </w:p>
-    <w:p>
-      <w:pPr>
-        <w:rPr>
-          <w:rFonts w:ascii="GOST Common" w:hAnsi="GOST Common" w:cstheme="minorHAnsi"/>
-          <w:b/>
-          <w:bCs/>
-        </w:rPr>
-      </w:pPr>
-    </w:p>
-    <w:p>
-      <w:pPr>
-        <w:rPr>
-          <w:rFonts w:ascii="GOST Common" w:hAnsi="GOST Common" w:cstheme="minorHAnsi"/>
-          <w:b/>
-          <w:bCs/>
-          <w:color w:val="000000"/>
-          <w:sz w:val="28"/>
-          <w:szCs w:val="28"/>
-          <w:u w:val="single"/>
-          <w:shd w:val="clear" w:color="auto" w:fill="FFFFFF"/>
-        </w:rPr>
-      </w:pPr>
-      <w:r>
-        <w:rPr>
-          <w:rFonts w:ascii="GOST Common" w:hAnsi="GOST Common" w:cstheme="minorHAnsi"/>
-          <w:b/>
-          <w:bCs/>
-          <w:color w:val="000000"/>
-          <w:sz w:val="28"/>
-          <w:szCs w:val="28"/>
-          <w:u w:val="single"/>
-          <w:shd w:val="clear" w:color="auto" w:fill="FFFFFF"/>
-        </w:rPr>
-        <w:t>Description of system functionality and features:</w:t>
-      </w:r>
-    </w:p>
-    <w:p>
-      <w:pPr>
-        <w:rPr>
-          <w:rFonts w:ascii="GOST Common" w:hAnsi="GOST Common" w:cstheme="minorHAnsi"/>
-          <w:b/>
-          <w:bCs/>
           <w:sz w:val="24"/>
           <w:szCs w:val="24"/>
           <w:u w:val="single"/>
@@ -180,9 +18,217 @@
           <w:rFonts w:ascii="GOST Common" w:hAnsi="GOST Common" w:cstheme="minorHAnsi"/>
           <w:b/>
           <w:bCs/>
-          <w:noProof/>
           <w:sz w:val="24"/>
           <w:szCs w:val="24"/>
+          <w:u w:val="single"/>
+        </w:rPr>
+        <w:t>Networks Assignment Report</w:t>
+      </w:r>
+    </w:p>
+    <w:p>
+      <w:pPr>
+        <w:rPr>
+          <w:rFonts w:ascii="GOST Common" w:hAnsi="GOST Common" w:cstheme="minorHAnsi"/>
+          <w:sz w:val="20"/>
+          <w:szCs w:val="20"/>
+        </w:rPr>
+      </w:pPr>
+      <w:r>
+        <w:rPr>
+          <w:rFonts w:ascii="GOST Common" w:hAnsi="GOST Common" w:cstheme="minorHAnsi"/>
+          <w:sz w:val="20"/>
+          <w:szCs w:val="20"/>
+        </w:rPr>
+        <w:t xml:space="preserve">We have been tasked with </w:t>
+      </w:r>
+      <w:r>
+        <w:rPr>
+          <w:rFonts w:ascii="GOST Common" w:hAnsi="GOST Common" w:cstheme="minorHAnsi"/>
+          <w:sz w:val="20"/>
+          <w:szCs w:val="20"/>
+        </w:rPr>
+        <w:t xml:space="preserve">cresting a </w:t>
+      </w:r>
+      <w:r>
+        <w:rPr>
+          <w:rFonts w:ascii="GOST Common" w:hAnsi="GOST Common" w:cstheme="minorHAnsi"/>
+          <w:sz w:val="20"/>
+          <w:szCs w:val="20"/>
+        </w:rPr>
+        <w:t>python</w:t>
+      </w:r>
+      <w:r>
+        <w:rPr>
+          <w:rFonts w:ascii="GOST Common" w:hAnsi="GOST Common" w:cstheme="minorHAnsi"/>
+          <w:sz w:val="20"/>
+          <w:szCs w:val="20"/>
+        </w:rPr>
+        <w:t xml:space="preserve"> file sharing application </w:t>
+      </w:r>
+      <w:r>
+        <w:rPr>
+          <w:rFonts w:ascii="GOST Common" w:hAnsi="GOST Common" w:cstheme="minorHAnsi"/>
+          <w:sz w:val="20"/>
+          <w:szCs w:val="20"/>
+        </w:rPr>
+        <w:t>with the aim of teaching us about basics of protocol design and socket programmin</w:t>
+      </w:r>
+      <w:r>
+        <w:rPr>
+          <w:rFonts w:ascii="GOST Common" w:hAnsi="GOST Common" w:cstheme="minorHAnsi"/>
+          <w:sz w:val="20"/>
+          <w:szCs w:val="20"/>
+        </w:rPr>
+        <w:t>g for TCP connections</w:t>
+      </w:r>
+      <w:r>
+        <w:rPr>
+          <w:rFonts w:ascii="GOST Common" w:hAnsi="GOST Common" w:cstheme="minorHAnsi"/>
+          <w:sz w:val="20"/>
+          <w:szCs w:val="20"/>
+        </w:rPr>
+        <w:t>.</w:t>
+      </w:r>
+      <w:r>
+        <w:rPr>
+          <w:rFonts w:ascii="GOST Common" w:hAnsi="GOST Common" w:cstheme="minorHAnsi"/>
+          <w:sz w:val="20"/>
+          <w:szCs w:val="20"/>
+        </w:rPr>
+        <w:t xml:space="preserve"> The brief </w:t>
+      </w:r>
+      <w:r>
+        <w:rPr>
+          <w:rFonts w:ascii="GOST Common" w:hAnsi="GOST Common" w:cstheme="minorHAnsi"/>
+          <w:sz w:val="20"/>
+          <w:szCs w:val="20"/>
+        </w:rPr>
+        <w:t xml:space="preserve">provided to students </w:t>
+      </w:r>
+      <w:r>
+        <w:rPr>
+          <w:rFonts w:ascii="GOST Common" w:hAnsi="GOST Common" w:cstheme="minorHAnsi"/>
+          <w:sz w:val="20"/>
+          <w:szCs w:val="20"/>
+        </w:rPr>
+        <w:t xml:space="preserve">specifies a client-server architecture and </w:t>
+      </w:r>
+      <w:r>
+        <w:rPr>
+          <w:rFonts w:ascii="GOST Common" w:hAnsi="GOST Common" w:cstheme="minorHAnsi"/>
+          <w:sz w:val="20"/>
+          <w:szCs w:val="20"/>
+        </w:rPr>
+        <w:t xml:space="preserve">suggests features to add. </w:t>
+      </w:r>
+      <w:r>
+        <w:rPr>
+          <w:rFonts w:ascii="GOST Common" w:hAnsi="GOST Common" w:cstheme="minorHAnsi"/>
+          <w:sz w:val="20"/>
+          <w:szCs w:val="20"/>
+        </w:rPr>
+        <w:t xml:space="preserve">This is a report summing up the </w:t>
+      </w:r>
+      <w:r>
+        <w:rPr>
+          <w:rFonts w:ascii="GOST Common" w:hAnsi="GOST Common" w:cstheme="minorHAnsi"/>
+          <w:sz w:val="20"/>
+          <w:szCs w:val="20"/>
+        </w:rPr>
+        <w:t>functionality</w:t>
+      </w:r>
+      <w:r>
+        <w:rPr>
+          <w:rFonts w:ascii="GOST Common" w:hAnsi="GOST Common" w:cstheme="minorHAnsi"/>
+          <w:sz w:val="20"/>
+          <w:szCs w:val="20"/>
+        </w:rPr>
+        <w:t xml:space="preserve"> and protocol specification of </w:t>
+      </w:r>
+      <w:r>
+        <w:rPr>
+          <w:rFonts w:ascii="GOST Common" w:hAnsi="GOST Common" w:cstheme="minorHAnsi"/>
+          <w:sz w:val="20"/>
+          <w:szCs w:val="20"/>
+        </w:rPr>
+        <w:t xml:space="preserve">said </w:t>
+      </w:r>
+      <w:r>
+        <w:rPr>
+          <w:rFonts w:ascii="GOST Common" w:hAnsi="GOST Common" w:cstheme="minorHAnsi"/>
+          <w:sz w:val="20"/>
+          <w:szCs w:val="20"/>
+        </w:rPr>
+        <w:t>application.</w:t>
+      </w:r>
+    </w:p>
+    <w:p>
+      <w:pPr>
+        <w:rPr>
+          <w:rFonts w:ascii="GOST Common" w:hAnsi="GOST Common" w:cstheme="minorHAnsi"/>
+          <w:b/>
+          <w:bCs/>
+          <w:sz w:val="20"/>
+          <w:szCs w:val="20"/>
+        </w:rPr>
+      </w:pPr>
+    </w:p>
+    <w:p>
+      <w:pPr>
+        <w:rPr>
+          <w:rFonts w:ascii="GOST Common" w:hAnsi="GOST Common" w:cstheme="minorHAnsi"/>
+          <w:b/>
+          <w:bCs/>
+          <w:color w:val="000000"/>
+          <w:sz w:val="24"/>
+          <w:szCs w:val="24"/>
+          <w:u w:val="single"/>
+          <w:shd w:val="clear" w:color="auto" w:fill="FFFFFF"/>
+        </w:rPr>
+      </w:pPr>
+    </w:p>
+    <w:p>
+      <w:pPr>
+        <w:rPr>
+          <w:rFonts w:ascii="GOST Common" w:hAnsi="GOST Common" w:cstheme="minorHAnsi"/>
+          <w:b/>
+          <w:bCs/>
+          <w:color w:val="000000"/>
+          <w:sz w:val="24"/>
+          <w:szCs w:val="24"/>
+          <w:u w:val="single"/>
+          <w:shd w:val="clear" w:color="auto" w:fill="FFFFFF"/>
+        </w:rPr>
+      </w:pPr>
+      <w:r>
+        <w:rPr>
+          <w:rFonts w:ascii="GOST Common" w:hAnsi="GOST Common" w:cstheme="minorHAnsi"/>
+          <w:b/>
+          <w:bCs/>
+          <w:color w:val="000000"/>
+          <w:sz w:val="24"/>
+          <w:szCs w:val="24"/>
+          <w:u w:val="single"/>
+          <w:shd w:val="clear" w:color="auto" w:fill="FFFFFF"/>
+        </w:rPr>
+        <w:t>Description of system functionality and features:</w:t>
+      </w:r>
+    </w:p>
+    <w:p>
+      <w:pPr>
+        <w:rPr>
+          <w:rFonts w:ascii="GOST Common" w:hAnsi="GOST Common" w:cstheme="minorHAnsi"/>
+          <w:b/>
+          <w:bCs/>
+          <w:u w:val="single"/>
+        </w:rPr>
+      </w:pPr>
+      <w:r>
+        <w:rPr>
+          <w:rFonts w:ascii="GOST Common" w:hAnsi="GOST Common" w:cstheme="minorHAnsi"/>
+          <w:b/>
+          <w:bCs/>
+          <w:noProof/>
           <w:u w:val="single"/>
         </w:rPr>
         <w:drawing>
@@ -211,7 +257,7 @@
                     </pic:cNvPicPr>
                   </pic:nvPicPr>
                   <pic:blipFill rotWithShape="1">
-                    <a:blip r:embed="rId10" cstate="print">
+                    <a:blip r:embed="rId11" cstate="print">
                       <a:extLst>
                         <a:ext uri="{28A0092B-C50C-407E-A947-70E740481C1C}">
                           <a14:useLocalDpi xmlns:a14="http://schemas.microsoft.com/office/drawing/2010/main" val="0"/>
@@ -256,8 +302,6 @@
           <w:rFonts w:ascii="GOST Common" w:hAnsi="GOST Common" w:cstheme="minorHAnsi"/>
           <w:b/>
           <w:bCs/>
-          <w:sz w:val="24"/>
-          <w:szCs w:val="24"/>
           <w:u w:val="single"/>
         </w:rPr>
         <w:t>Setting up a connection</w:t>
@@ -268,38 +312,27 @@
         <w:rPr>
           <w:rFonts w:ascii="Franklin Gothic Medium Cond" w:hAnsi="Franklin Gothic Medium Cond" w:cstheme="minorHAnsi"/>
           <w:noProof/>
+          <w:sz w:val="20"/>
+          <w:szCs w:val="20"/>
         </w:rPr>
       </w:pPr>
       <w:r>
         <w:rPr>
           <w:rFonts w:ascii="Franklin Gothic Medium Cond" w:hAnsi="Franklin Gothic Medium Cond" w:cstheme="minorHAnsi"/>
+          <w:b/>
+          <w:bCs/>
           <w:noProof/>
-        </w:rPr>
-        <w:t>A client waiting for the server to start</w:t>
-      </w:r>
-    </w:p>
-    <w:p>
-      <w:pPr>
-        <w:rPr>
-          <w:rFonts w:ascii="Franklin Gothic Medium Cond" w:hAnsi="Franklin Gothic Medium Cond" w:cstheme="minorHAnsi"/>
-          <w:noProof/>
-        </w:rPr>
-      </w:pPr>
-      <w:r>
-        <w:rPr>
-          <w:rFonts w:ascii="Franklin Gothic Medium Cond" w:hAnsi="Franklin Gothic Medium Cond" w:cstheme="minorHAnsi"/>
-          <w:b/>
-          <w:bCs/>
-          <w:noProof/>
+          <w:sz w:val="20"/>
+          <w:szCs w:val="20"/>
         </w:rPr>
         <w:drawing>
-          <wp:anchor distT="0" distB="0" distL="114300" distR="114300" simplePos="0" relativeHeight="251658240" behindDoc="0" locked="0" layoutInCell="1" allowOverlap="1" wp14:anchorId="7EFADD51" wp14:editId="17EDBBEA">
+          <wp:anchor distT="0" distB="0" distL="114300" distR="114300" simplePos="0" relativeHeight="251658240" behindDoc="0" locked="0" layoutInCell="1" allowOverlap="1" wp14:anchorId="7EFADD51" wp14:editId="57D4371E">
             <wp:simplePos x="0" y="0"/>
             <wp:positionH relativeFrom="margin">
-              <wp:posOffset>-60960</wp:posOffset>
+              <wp:posOffset>-6639</wp:posOffset>
             </wp:positionH>
             <wp:positionV relativeFrom="paragraph">
-              <wp:posOffset>155575</wp:posOffset>
+              <wp:posOffset>1268881</wp:posOffset>
             </wp:positionV>
             <wp:extent cx="5721350" cy="1006475"/>
             <wp:effectExtent l="0" t="0" r="0" b="3175"/>
@@ -318,7 +351,7 @@
                     </pic:cNvPicPr>
                   </pic:nvPicPr>
                   <pic:blipFill rotWithShape="1">
-                    <a:blip r:embed="rId11" cstate="print">
+                    <a:blip r:embed="rId12" cstate="print">
                       <a:extLst>
                         <a:ext uri="{28A0092B-C50C-407E-A947-70E740481C1C}">
                           <a14:useLocalDpi xmlns:a14="http://schemas.microsoft.com/office/drawing/2010/main" val="0"/>
@@ -362,15 +395,19 @@
         <w:rPr>
           <w:rFonts w:ascii="Franklin Gothic Medium Cond" w:hAnsi="Franklin Gothic Medium Cond" w:cstheme="minorHAnsi"/>
           <w:noProof/>
-        </w:rPr>
-        <w:t>A server waiting for clients to join</w:t>
-      </w:r>
-    </w:p>
-    <w:p>
-      <w:pPr>
-        <w:rPr>
-          <w:rFonts w:ascii="GOST Common" w:hAnsi="GOST Common" w:cstheme="minorHAnsi"/>
+          <w:sz w:val="20"/>
+          <w:szCs w:val="20"/>
+        </w:rPr>
+        <w:t>A client waiting for the server to start</w:t>
+      </w:r>
+    </w:p>
+    <w:p>
+      <w:pPr>
+        <w:rPr>
+          <w:rFonts w:ascii="Franklin Gothic Medium Cond" w:hAnsi="Franklin Gothic Medium Cond" w:cstheme="minorHAnsi"/>
           <w:noProof/>
+          <w:sz w:val="20"/>
+          <w:szCs w:val="20"/>
         </w:rPr>
       </w:pPr>
       <w:r>
@@ -379,17 +416,19 @@
           <w:b/>
           <w:bCs/>
           <w:noProof/>
+          <w:sz w:val="20"/>
+          <w:szCs w:val="20"/>
         </w:rPr>
         <w:drawing>
-          <wp:anchor distT="0" distB="0" distL="114300" distR="114300" simplePos="0" relativeHeight="251660288" behindDoc="0" locked="0" layoutInCell="1" allowOverlap="1" wp14:anchorId="71972B21" wp14:editId="23342385">
+          <wp:anchor distT="0" distB="0" distL="114300" distR="114300" simplePos="0" relativeHeight="251660288" behindDoc="0" locked="0" layoutInCell="1" allowOverlap="1" wp14:anchorId="71972B21" wp14:editId="05024333">
             <wp:simplePos x="0" y="0"/>
             <wp:positionH relativeFrom="margin">
-              <wp:posOffset>-57150</wp:posOffset>
+              <wp:posOffset>-21225</wp:posOffset>
             </wp:positionH>
             <wp:positionV relativeFrom="paragraph">
-              <wp:posOffset>274955</wp:posOffset>
+              <wp:posOffset>1171242</wp:posOffset>
             </wp:positionV>
-            <wp:extent cx="4612913" cy="2452370"/>
+            <wp:extent cx="4612640" cy="2452370"/>
             <wp:effectExtent l="0" t="0" r="0" b="5080"/>
             <wp:wrapTopAndBottom/>
             <wp:docPr id="3" name="Picture 3"/>
@@ -406,7 +445,7 @@
                     </pic:cNvPicPr>
                   </pic:nvPicPr>
                   <pic:blipFill>
-                    <a:blip r:embed="rId12" cstate="print">
+                    <a:blip r:embed="rId13" cstate="print">
                       <a:extLst>
                         <a:ext uri="{28A0092B-C50C-407E-A947-70E740481C1C}">
                           <a14:useLocalDpi xmlns:a14="http://schemas.microsoft.com/office/drawing/2010/main" val="0"/>
@@ -421,7 +460,7 @@
                   <pic:spPr bwMode="auto">
                     <a:xfrm>
                       <a:off x="0" y="0"/>
-                      <a:ext cx="4612913" cy="2452370"/>
+                      <a:ext cx="4612640" cy="2452370"/>
                     </a:xfrm>
                     <a:prstGeom prst="rect">
                       <a:avLst/>
@@ -443,18 +482,31 @@
           </wp:anchor>
         </w:drawing>
       </w:r>
-    </w:p>
-    <w:p>
-      <w:pPr>
+      <w:r>
         <w:rPr>
           <w:rFonts w:ascii="Franklin Gothic Medium Cond" w:hAnsi="Franklin Gothic Medium Cond" w:cstheme="minorHAnsi"/>
           <w:noProof/>
-        </w:rPr>
-      </w:pPr>
-      <w:r>
+          <w:sz w:val="20"/>
+          <w:szCs w:val="20"/>
+        </w:rPr>
+        <w:t>A server waiting for clients to join</w:t>
+      </w:r>
+    </w:p>
+    <w:p>
+      <w:pPr>
         <w:rPr>
           <w:rFonts w:ascii="Franklin Gothic Medium Cond" w:hAnsi="Franklin Gothic Medium Cond" w:cstheme="minorHAnsi"/>
           <w:noProof/>
+          <w:sz w:val="20"/>
+          <w:szCs w:val="20"/>
+        </w:rPr>
+      </w:pPr>
+      <w:r>
+        <w:rPr>
+          <w:rFonts w:ascii="Franklin Gothic Medium Cond" w:hAnsi="Franklin Gothic Medium Cond" w:cstheme="minorHAnsi"/>
+          <w:noProof/>
+          <w:sz w:val="20"/>
+          <w:szCs w:val="20"/>
         </w:rPr>
         <w:t>Here we can see the server has connected to 2 clients</w:t>
       </w:r>
@@ -465,213 +517,239 @@
           <w:rFonts w:ascii="GOST Common" w:hAnsi="GOST Common" w:cstheme="minorHAnsi"/>
           <w:b/>
           <w:bCs/>
-        </w:rPr>
-      </w:pPr>
-    </w:p>
-    <w:p>
-      <w:pPr>
-        <w:rPr>
-          <w:rFonts w:ascii="GOST Common" w:hAnsi="GOST Common" w:cstheme="minorHAnsi"/>
-          <w:b/>
-          <w:bCs/>
-        </w:rPr>
-      </w:pPr>
-    </w:p>
-    <w:p>
-      <w:pPr>
-        <w:rPr>
-          <w:rFonts w:ascii="GOST Common" w:hAnsi="GOST Common" w:cstheme="minorHAnsi"/>
-          <w:b/>
-          <w:bCs/>
-        </w:rPr>
-      </w:pPr>
-    </w:p>
-    <w:p>
-      <w:pPr>
-        <w:rPr>
-          <w:rFonts w:ascii="GOST Common" w:hAnsi="GOST Common" w:cstheme="minorHAnsi"/>
-          <w:b/>
-          <w:bCs/>
-          <w:sz w:val="24"/>
-          <w:szCs w:val="24"/>
-        </w:rPr>
-      </w:pPr>
-    </w:p>
-    <w:p>
-      <w:pPr>
-        <w:rPr>
-          <w:rFonts w:ascii="GOST Common" w:hAnsi="GOST Common" w:cstheme="minorHAnsi"/>
-          <w:b/>
-          <w:bCs/>
-          <w:sz w:val="24"/>
-          <w:szCs w:val="24"/>
-          <w:u w:val="single"/>
-        </w:rPr>
-      </w:pPr>
-      <w:r>
-        <w:rPr>
-          <w:rFonts w:ascii="GOST Common" w:hAnsi="GOST Common" w:cstheme="minorHAnsi"/>
-          <w:b/>
-          <w:bCs/>
-          <w:sz w:val="24"/>
-          <w:szCs w:val="24"/>
-          <w:u w:val="single"/>
+          <w:u w:val="single"/>
+        </w:rPr>
+      </w:pPr>
+    </w:p>
+    <w:p>
+      <w:pPr>
+        <w:rPr>
+          <w:rFonts w:ascii="GOST Common" w:hAnsi="GOST Common" w:cstheme="minorHAnsi"/>
+          <w:b/>
+          <w:bCs/>
+          <w:u w:val="single"/>
+        </w:rPr>
+      </w:pPr>
+    </w:p>
+    <w:p>
+      <w:pPr>
+        <w:rPr>
+          <w:rFonts w:ascii="GOST Common" w:hAnsi="GOST Common" w:cstheme="minorHAnsi"/>
+          <w:b/>
+          <w:bCs/>
+          <w:u w:val="single"/>
+        </w:rPr>
+      </w:pPr>
+      <w:r>
+        <w:rPr>
+          <w:rFonts w:ascii="GOST Common" w:hAnsi="GOST Common" w:cstheme="minorHAnsi"/>
+          <w:b/>
+          <w:bCs/>
+          <w:u w:val="single"/>
+        </w:rPr>
+        <w:t xml:space="preserve">Server and </w:t>
+      </w:r>
+      <w:r>
+        <w:rPr>
+          <w:rFonts w:ascii="GOST Common" w:hAnsi="GOST Common" w:cstheme="minorHAnsi"/>
+          <w:b/>
+          <w:bCs/>
+          <w:u w:val="single"/>
+        </w:rPr>
+        <w:t xml:space="preserve">Client </w:t>
+      </w:r>
+      <w:r>
+        <w:rPr>
+          <w:rFonts w:ascii="GOST Common" w:hAnsi="GOST Common" w:cstheme="minorHAnsi"/>
+          <w:b/>
+          <w:bCs/>
+          <w:u w:val="single"/>
+        </w:rPr>
+        <w:t>Directories</w:t>
+      </w:r>
+    </w:p>
+    <w:p>
+      <w:pPr>
+        <w:rPr>
+          <w:rFonts w:ascii="GOST Common" w:hAnsi="GOST Common" w:cstheme="minorHAnsi"/>
+          <w:sz w:val="20"/>
+          <w:szCs w:val="20"/>
+        </w:rPr>
+      </w:pPr>
+      <w:r>
+        <w:rPr>
+          <w:rFonts w:ascii="GOST Common" w:hAnsi="GOST Common" w:cstheme="minorHAnsi"/>
+          <w:sz w:val="20"/>
+          <w:szCs w:val="20"/>
+        </w:rPr>
+        <w:t xml:space="preserve">Upon starting the client, the user will be prompted </w:t>
+      </w:r>
+      <w:r>
+        <w:rPr>
+          <w:rFonts w:ascii="GOST Common" w:hAnsi="GOST Common" w:cstheme="minorHAnsi"/>
+          <w:sz w:val="20"/>
+          <w:szCs w:val="20"/>
+        </w:rPr>
+        <w:t>to where they would like their files to be stored.</w:t>
+      </w:r>
+      <w:r>
+        <w:rPr>
+          <w:rFonts w:ascii="GOST Common" w:hAnsi="GOST Common" w:cstheme="minorHAnsi"/>
+          <w:sz w:val="20"/>
+          <w:szCs w:val="20"/>
+        </w:rPr>
+        <w:t xml:space="preserve"> If they choose the default</w:t>
+      </w:r>
+      <w:r>
+        <w:rPr>
+          <w:rFonts w:ascii="GOST Common" w:hAnsi="GOST Common" w:cstheme="minorHAnsi"/>
+          <w:sz w:val="20"/>
+          <w:szCs w:val="20"/>
+        </w:rPr>
+        <w:t xml:space="preserve"> directory, </w:t>
+      </w:r>
+      <w:r>
+        <w:rPr>
+          <w:rFonts w:ascii="GOST Common" w:hAnsi="GOST Common" w:cstheme="minorHAnsi"/>
+          <w:sz w:val="20"/>
+          <w:szCs w:val="20"/>
+        </w:rPr>
+        <w:t xml:space="preserve">all files the client downloads will be stored in the current working directory of the client. Otherwise, the client can specify </w:t>
+      </w:r>
+      <w:r>
+        <w:rPr>
+          <w:rFonts w:ascii="GOST Common" w:hAnsi="GOST Common" w:cstheme="minorHAnsi"/>
+          <w:sz w:val="20"/>
+          <w:szCs w:val="20"/>
+        </w:rPr>
+        <w:t>which directory</w:t>
+      </w:r>
+      <w:r>
+        <w:rPr>
+          <w:rFonts w:ascii="GOST Common" w:hAnsi="GOST Common" w:cstheme="minorHAnsi"/>
+          <w:sz w:val="20"/>
+          <w:szCs w:val="20"/>
+        </w:rPr>
+        <w:t xml:space="preserve"> they would </w:t>
+      </w:r>
+      <w:r>
+        <w:rPr>
+          <w:rFonts w:ascii="GOST Common" w:hAnsi="GOST Common" w:cstheme="minorHAnsi"/>
+          <w:sz w:val="20"/>
+          <w:szCs w:val="20"/>
+        </w:rPr>
+        <w:t xml:space="preserve">like for their </w:t>
+      </w:r>
+      <w:r>
+        <w:rPr>
+          <w:rFonts w:ascii="GOST Common" w:hAnsi="GOST Common" w:cstheme="minorHAnsi"/>
+          <w:sz w:val="20"/>
+          <w:szCs w:val="20"/>
         </w:rPr>
         <w:lastRenderedPageBreak/>
-        <w:t xml:space="preserve">Server and </w:t>
-      </w:r>
-      <w:r>
-        <w:rPr>
-          <w:rFonts w:ascii="GOST Common" w:hAnsi="GOST Common" w:cstheme="minorHAnsi"/>
-          <w:b/>
-          <w:bCs/>
-          <w:sz w:val="24"/>
-          <w:szCs w:val="24"/>
-          <w:u w:val="single"/>
-        </w:rPr>
-        <w:t xml:space="preserve">Client </w:t>
-      </w:r>
-      <w:r>
-        <w:rPr>
-          <w:rFonts w:ascii="GOST Common" w:hAnsi="GOST Common" w:cstheme="minorHAnsi"/>
-          <w:b/>
-          <w:bCs/>
-          <w:sz w:val="24"/>
-          <w:szCs w:val="24"/>
-          <w:u w:val="single"/>
-        </w:rPr>
-        <w:t>Directories</w:t>
-      </w:r>
-    </w:p>
-    <w:p>
-      <w:pPr>
-        <w:rPr>
-          <w:rFonts w:ascii="GOST Common" w:hAnsi="GOST Common" w:cstheme="minorHAnsi"/>
-        </w:rPr>
-      </w:pPr>
-      <w:r>
-        <w:rPr>
-          <w:rFonts w:ascii="GOST Common" w:hAnsi="GOST Common" w:cstheme="minorHAnsi"/>
-        </w:rPr>
-        <w:t xml:space="preserve">Upon starting the client, the user will be prompted </w:t>
-      </w:r>
-      <w:r>
-        <w:rPr>
-          <w:rFonts w:ascii="GOST Common" w:hAnsi="GOST Common" w:cstheme="minorHAnsi"/>
-        </w:rPr>
-        <w:t>to where they would like their files to be stored.</w:t>
-      </w:r>
-      <w:r>
-        <w:rPr>
-          <w:rFonts w:ascii="GOST Common" w:hAnsi="GOST Common" w:cstheme="minorHAnsi"/>
-        </w:rPr>
-        <w:t xml:space="preserve"> If they choose the default</w:t>
-      </w:r>
-      <w:r>
-        <w:rPr>
-          <w:rFonts w:ascii="GOST Common" w:hAnsi="GOST Common" w:cstheme="minorHAnsi"/>
-        </w:rPr>
-        <w:t xml:space="preserve"> directory, </w:t>
-      </w:r>
-      <w:r>
-        <w:rPr>
-          <w:rFonts w:ascii="GOST Common" w:hAnsi="GOST Common" w:cstheme="minorHAnsi"/>
-        </w:rPr>
-        <w:t xml:space="preserve">all files the client downloads will be stored in the current working directory of the client. Otherwise, the client can specify </w:t>
-      </w:r>
-      <w:r>
-        <w:rPr>
-          <w:rFonts w:ascii="GOST Common" w:hAnsi="GOST Common" w:cstheme="minorHAnsi"/>
-        </w:rPr>
-        <w:t>which directory</w:t>
-      </w:r>
-      <w:r>
-        <w:rPr>
-          <w:rFonts w:ascii="GOST Common" w:hAnsi="GOST Common" w:cstheme="minorHAnsi"/>
-        </w:rPr>
-        <w:t xml:space="preserve"> they would </w:t>
-      </w:r>
-      <w:r>
-        <w:rPr>
-          <w:rFonts w:ascii="GOST Common" w:hAnsi="GOST Common" w:cstheme="minorHAnsi"/>
-        </w:rPr>
-        <w:t>like for their downloaded files to be stored</w:t>
-      </w:r>
-      <w:r>
-        <w:rPr>
-          <w:rFonts w:ascii="GOST Common" w:hAnsi="GOST Common" w:cstheme="minorHAnsi"/>
+        <w:t>downloaded files to be stored</w:t>
+      </w:r>
+      <w:r>
+        <w:rPr>
+          <w:rFonts w:ascii="GOST Common" w:hAnsi="GOST Common" w:cstheme="minorHAnsi"/>
+          <w:sz w:val="20"/>
+          <w:szCs w:val="20"/>
         </w:rPr>
         <w:t>.</w:t>
       </w:r>
       <w:r>
         <w:rPr>
           <w:rFonts w:ascii="GOST Common" w:hAnsi="GOST Common" w:cstheme="minorHAnsi"/>
+          <w:sz w:val="20"/>
+          <w:szCs w:val="20"/>
         </w:rPr>
         <w:t xml:space="preserve"> </w:t>
       </w:r>
       <w:r>
         <w:rPr>
           <w:rFonts w:ascii="GOST Common" w:hAnsi="GOST Common" w:cstheme="minorHAnsi"/>
+          <w:sz w:val="20"/>
+          <w:szCs w:val="20"/>
         </w:rPr>
         <w:t>On the command</w:t>
       </w:r>
       <w:r>
         <w:rPr>
           <w:rFonts w:ascii="GOST Common" w:hAnsi="GOST Common" w:cstheme="minorHAnsi"/>
+          <w:sz w:val="20"/>
+          <w:szCs w:val="20"/>
         </w:rPr>
         <w:t xml:space="preserve"> line</w:t>
       </w:r>
       <w:r>
         <w:rPr>
           <w:rFonts w:ascii="GOST Common" w:hAnsi="GOST Common" w:cstheme="minorHAnsi"/>
+          <w:sz w:val="20"/>
+          <w:szCs w:val="20"/>
         </w:rPr>
         <w:t xml:space="preserve"> interface, the </w:t>
       </w:r>
       <w:r>
         <w:rPr>
           <w:rFonts w:ascii="GOST Common" w:hAnsi="GOST Common" w:cstheme="minorHAnsi"/>
+          <w:sz w:val="20"/>
+          <w:szCs w:val="20"/>
         </w:rPr>
         <w:t xml:space="preserve">user has the ability to </w:t>
       </w:r>
       <w:r>
         <w:rPr>
           <w:rFonts w:ascii="GOST Common" w:hAnsi="GOST Common" w:cstheme="minorHAnsi"/>
+          <w:sz w:val="20"/>
+          <w:szCs w:val="20"/>
         </w:rPr>
         <w:t xml:space="preserve">list all the files in their own </w:t>
       </w:r>
       <w:r>
         <w:rPr>
           <w:rFonts w:ascii="GOST Common" w:hAnsi="GOST Common" w:cstheme="minorHAnsi"/>
+          <w:sz w:val="20"/>
+          <w:szCs w:val="20"/>
         </w:rPr>
         <w:t>directory</w:t>
       </w:r>
       <w:r>
         <w:rPr>
           <w:rFonts w:ascii="GOST Common" w:hAnsi="GOST Common" w:cstheme="minorHAnsi"/>
+          <w:sz w:val="20"/>
+          <w:szCs w:val="20"/>
         </w:rPr>
         <w:t xml:space="preserve"> and also list the files in</w:t>
       </w:r>
       <w:r>
         <w:rPr>
           <w:rFonts w:ascii="GOST Common" w:hAnsi="GOST Common" w:cstheme="minorHAnsi"/>
+          <w:sz w:val="20"/>
+          <w:szCs w:val="20"/>
         </w:rPr>
         <w:t xml:space="preserve"> the server directory</w:t>
       </w:r>
       <w:r>
         <w:rPr>
           <w:rFonts w:ascii="GOST Common" w:hAnsi="GOST Common" w:cstheme="minorHAnsi"/>
+          <w:sz w:val="20"/>
+          <w:szCs w:val="20"/>
         </w:rPr>
         <w:t xml:space="preserve"> (for convenience the </w:t>
       </w:r>
       <w:r>
         <w:rPr>
           <w:rFonts w:ascii="GOST Common" w:hAnsi="GOST Common" w:cstheme="minorHAnsi"/>
+          <w:sz w:val="20"/>
+          <w:szCs w:val="20"/>
         </w:rPr>
         <w:t>screen is cleared between commands)</w:t>
       </w:r>
       <w:r>
         <w:rPr>
           <w:rFonts w:ascii="GOST Common" w:hAnsi="GOST Common" w:cstheme="minorHAnsi"/>
+          <w:sz w:val="20"/>
+          <w:szCs w:val="20"/>
         </w:rPr>
         <w:t>.</w:t>
       </w:r>
@@ -680,12 +758,16 @@
       <w:pPr>
         <w:rPr>
           <w:rFonts w:ascii="GOST Common" w:hAnsi="GOST Common" w:cstheme="minorHAnsi"/>
+          <w:sz w:val="20"/>
+          <w:szCs w:val="20"/>
         </w:rPr>
       </w:pPr>
       <w:r>
         <w:rPr>
           <w:rFonts w:ascii="GOST Common" w:hAnsi="GOST Common" w:cstheme="minorHAnsi"/>
           <w:noProof/>
+          <w:sz w:val="20"/>
+          <w:szCs w:val="20"/>
         </w:rPr>
         <w:drawing>
           <wp:anchor distT="0" distB="0" distL="114300" distR="114300" simplePos="0" relativeHeight="251661312" behindDoc="0" locked="0" layoutInCell="1" allowOverlap="1" wp14:anchorId="61F50B3C" wp14:editId="239894EA">
@@ -713,7 +795,7 @@
                     </pic:cNvPicPr>
                   </pic:nvPicPr>
                   <pic:blipFill>
-                    <a:blip r:embed="rId13" cstate="print">
+                    <a:blip r:embed="rId14" cstate="print">
                       <a:extLst>
                         <a:ext uri="{28A0092B-C50C-407E-A947-70E740481C1C}">
                           <a14:useLocalDpi xmlns:a14="http://schemas.microsoft.com/office/drawing/2010/main" val="0"/>
@@ -755,6 +837,8 @@
       <w:pPr>
         <w:rPr>
           <w:rFonts w:ascii="Franklin Gothic Medium Cond" w:hAnsi="Franklin Gothic Medium Cond" w:cstheme="minorHAnsi"/>
+          <w:sz w:val="20"/>
+          <w:szCs w:val="20"/>
         </w:rPr>
       </w:pPr>
       <w:r>
@@ -763,6 +847,8 @@
           <w:b/>
           <w:bCs/>
           <w:noProof/>
+          <w:sz w:val="20"/>
+          <w:szCs w:val="20"/>
         </w:rPr>
         <w:drawing>
           <wp:anchor distT="0" distB="0" distL="114300" distR="114300" simplePos="0" relativeHeight="251662336" behindDoc="0" locked="0" layoutInCell="1" allowOverlap="1" wp14:anchorId="4D33A986" wp14:editId="67D4A701">
@@ -790,7 +876,7 @@
                     </pic:cNvPicPr>
                   </pic:nvPicPr>
                   <pic:blipFill>
-                    <a:blip r:embed="rId14" cstate="print">
+                    <a:blip r:embed="rId15" cstate="print">
                       <a:extLst>
                         <a:ext uri="{28A0092B-C50C-407E-A947-70E740481C1C}">
                           <a14:useLocalDpi xmlns:a14="http://schemas.microsoft.com/office/drawing/2010/main" val="0"/>
@@ -830,18 +916,24 @@
       <w:r>
         <w:rPr>
           <w:rFonts w:ascii="Franklin Gothic Medium Cond" w:hAnsi="Franklin Gothic Medium Cond" w:cstheme="minorHAnsi"/>
+          <w:sz w:val="20"/>
+          <w:szCs w:val="20"/>
         </w:rPr>
         <w:t>Client prompting the user to</w:t>
       </w:r>
       <w:r>
         <w:rPr>
           <w:rFonts w:ascii="Franklin Gothic Medium Cond" w:hAnsi="Franklin Gothic Medium Cond" w:cstheme="minorHAnsi"/>
+          <w:sz w:val="20"/>
+          <w:szCs w:val="20"/>
         </w:rPr>
         <w:t xml:space="preserve"> choose the window which they would like to make their </w:t>
       </w:r>
       <w:r>
         <w:rPr>
           <w:rFonts w:ascii="Franklin Gothic Medium Cond" w:hAnsi="Franklin Gothic Medium Cond" w:cstheme="minorHAnsi"/>
+          <w:sz w:val="20"/>
+          <w:szCs w:val="20"/>
         </w:rPr>
         <w:t>directory.</w:t>
       </w:r>
@@ -850,11 +942,15 @@
       <w:pPr>
         <w:rPr>
           <w:rFonts w:ascii="Franklin Gothic Medium Cond" w:hAnsi="Franklin Gothic Medium Cond" w:cstheme="minorHAnsi"/>
+          <w:sz w:val="20"/>
+          <w:szCs w:val="20"/>
         </w:rPr>
       </w:pPr>
       <w:r>
         <w:rPr>
           <w:rFonts w:ascii="Franklin Gothic Medium Cond" w:hAnsi="Franklin Gothic Medium Cond" w:cstheme="minorHAnsi"/>
+          <w:sz w:val="20"/>
+          <w:szCs w:val="20"/>
         </w:rPr>
         <w:t>Displaying client directory files</w:t>
       </w:r>
@@ -865,35 +961,26 @@
           <w:rFonts w:ascii="GOST Common" w:hAnsi="GOST Common" w:cstheme="minorHAnsi"/>
           <w:b/>
           <w:bCs/>
-        </w:rPr>
-      </w:pPr>
-    </w:p>
-    <w:p>
-      <w:pPr>
-        <w:rPr>
-          <w:rFonts w:ascii="GOST Common" w:hAnsi="GOST Common" w:cstheme="minorHAnsi"/>
-          <w:b/>
-          <w:bCs/>
-        </w:rPr>
-      </w:pPr>
-    </w:p>
-    <w:p>
-      <w:pPr>
-        <w:rPr>
-          <w:rFonts w:ascii="GOST Common" w:hAnsi="GOST Common" w:cstheme="minorHAnsi"/>
-          <w:b/>
-          <w:bCs/>
-          <w:sz w:val="24"/>
-          <w:szCs w:val="24"/>
-        </w:rPr>
-      </w:pPr>
-      <w:r>
-        <w:rPr>
-          <w:rFonts w:ascii="GOST Common" w:hAnsi="GOST Common" w:cstheme="minorHAnsi"/>
-          <w:b/>
-          <w:bCs/>
-          <w:sz w:val="24"/>
-          <w:szCs w:val="24"/>
+          <w:sz w:val="20"/>
+          <w:szCs w:val="20"/>
+        </w:rPr>
+      </w:pPr>
+    </w:p>
+    <w:p>
+      <w:pPr>
+        <w:rPr>
+          <w:rFonts w:ascii="GOST Common" w:hAnsi="GOST Common" w:cstheme="minorHAnsi"/>
+          <w:b/>
+          <w:bCs/>
+          <w:u w:val="single"/>
+        </w:rPr>
+      </w:pPr>
+      <w:r>
+        <w:rPr>
+          <w:rFonts w:ascii="GOST Common" w:hAnsi="GOST Common" w:cstheme="minorHAnsi"/>
+          <w:b/>
+          <w:bCs/>
+          <w:u w:val="single"/>
         </w:rPr>
         <w:t>Uploading and downloading</w:t>
       </w:r>
@@ -902,125 +989,154 @@
       <w:pPr>
         <w:rPr>
           <w:rFonts w:ascii="GOST Common" w:hAnsi="GOST Common" w:cstheme="minorHAnsi"/>
-        </w:rPr>
-      </w:pPr>
-      <w:r>
-        <w:rPr>
-          <w:rFonts w:ascii="GOST Common" w:hAnsi="GOST Common" w:cstheme="minorHAnsi"/>
+          <w:sz w:val="20"/>
+          <w:szCs w:val="20"/>
+        </w:rPr>
+      </w:pPr>
+      <w:r>
+        <w:rPr>
+          <w:rFonts w:ascii="GOST Common" w:hAnsi="GOST Common" w:cstheme="minorHAnsi"/>
+          <w:sz w:val="20"/>
+          <w:szCs w:val="20"/>
         </w:rPr>
         <w:t>Also using the command line interfac</w:t>
       </w:r>
       <w:r>
         <w:rPr>
           <w:rFonts w:ascii="GOST Common" w:hAnsi="GOST Common" w:cstheme="minorHAnsi"/>
+          <w:sz w:val="20"/>
+          <w:szCs w:val="20"/>
         </w:rPr>
         <w:t xml:space="preserve">e, the user can </w:t>
       </w:r>
       <w:r>
         <w:rPr>
           <w:rFonts w:ascii="GOST Common" w:hAnsi="GOST Common" w:cstheme="minorHAnsi"/>
+          <w:sz w:val="20"/>
+          <w:szCs w:val="20"/>
         </w:rPr>
         <w:t xml:space="preserve">both upload files to the server, and </w:t>
       </w:r>
       <w:r>
         <w:rPr>
           <w:rFonts w:ascii="GOST Common" w:hAnsi="GOST Common" w:cstheme="minorHAnsi"/>
+          <w:sz w:val="20"/>
+          <w:szCs w:val="20"/>
         </w:rPr>
         <w:t xml:space="preserve">download </w:t>
       </w:r>
       <w:r>
         <w:rPr>
           <w:rFonts w:ascii="GOST Common" w:hAnsi="GOST Common" w:cstheme="minorHAnsi"/>
+          <w:sz w:val="20"/>
+          <w:szCs w:val="20"/>
         </w:rPr>
         <w:t>files from the server</w:t>
       </w:r>
       <w:r>
         <w:rPr>
           <w:rFonts w:ascii="GOST Common" w:hAnsi="GOST Common" w:cstheme="minorHAnsi"/>
+          <w:sz w:val="20"/>
+          <w:szCs w:val="20"/>
         </w:rPr>
         <w:t xml:space="preserve">. </w:t>
       </w:r>
       <w:r>
         <w:rPr>
           <w:rFonts w:ascii="GOST Common" w:hAnsi="GOST Common" w:cstheme="minorHAnsi"/>
+          <w:sz w:val="20"/>
+          <w:szCs w:val="20"/>
         </w:rPr>
         <w:t>This functionality works just as you’d expect</w:t>
       </w:r>
       <w:r>
         <w:rPr>
           <w:rFonts w:ascii="GOST Common" w:hAnsi="GOST Common" w:cstheme="minorHAnsi"/>
+          <w:sz w:val="20"/>
+          <w:szCs w:val="20"/>
         </w:rPr>
         <w:t>. However, a</w:t>
       </w:r>
       <w:r>
         <w:rPr>
           <w:rFonts w:ascii="GOST Common" w:hAnsi="GOST Common" w:cstheme="minorHAnsi"/>
+          <w:sz w:val="20"/>
+          <w:szCs w:val="20"/>
         </w:rPr>
         <w:t>s we know</w:t>
       </w:r>
       <w:r>
         <w:rPr>
           <w:rFonts w:ascii="GOST Common" w:hAnsi="GOST Common" w:cstheme="minorHAnsi"/>
+          <w:sz w:val="20"/>
+          <w:szCs w:val="20"/>
         </w:rPr>
         <w:t>, waiting</w:t>
       </w:r>
       <w:r>
         <w:rPr>
           <w:rFonts w:ascii="GOST Common" w:hAnsi="GOST Common" w:cstheme="minorHAnsi"/>
+          <w:sz w:val="20"/>
+          <w:szCs w:val="20"/>
         </w:rPr>
         <w:t xml:space="preserve"> for files to download is never fun</w:t>
       </w:r>
       <w:r>
         <w:rPr>
           <w:rFonts w:ascii="GOST Common" w:hAnsi="GOST Common" w:cstheme="minorHAnsi"/>
+          <w:sz w:val="20"/>
+          <w:szCs w:val="20"/>
         </w:rPr>
         <w:t xml:space="preserve">. To ease this burden, we have implemented </w:t>
       </w:r>
       <w:r>
         <w:rPr>
           <w:rFonts w:ascii="GOST Common" w:hAnsi="GOST Common" w:cstheme="minorHAnsi"/>
+          <w:sz w:val="20"/>
+          <w:szCs w:val="20"/>
         </w:rPr>
         <w:t xml:space="preserve">a </w:t>
       </w:r>
       <w:r>
         <w:rPr>
           <w:rFonts w:ascii="GOST Common" w:hAnsi="GOST Common" w:cstheme="minorHAnsi"/>
+          <w:sz w:val="20"/>
+          <w:szCs w:val="20"/>
         </w:rPr>
         <w:t xml:space="preserve">loading bar </w:t>
       </w:r>
       <w:r>
         <w:rPr>
           <w:rFonts w:ascii="GOST Common" w:hAnsi="GOST Common" w:cstheme="minorHAnsi"/>
+          <w:sz w:val="20"/>
+          <w:szCs w:val="20"/>
         </w:rPr>
         <w:t>to show the progress of file uploads and downloads.</w:t>
       </w:r>
-    </w:p>
-    <w:p>
-      <w:pPr>
-        <w:rPr>
-          <w:rFonts w:ascii="GOST Common" w:hAnsi="GOST Common" w:cstheme="minorHAnsi"/>
-        </w:rPr>
-      </w:pPr>
-    </w:p>
-    <w:p>
-      <w:pPr>
-        <w:rPr>
-          <w:rFonts w:ascii="GOST Common" w:hAnsi="GOST Common" w:cstheme="minorHAnsi"/>
-        </w:rPr>
-      </w:pPr>
-    </w:p>
-    <w:p>
-      <w:pPr>
-        <w:rPr>
-          <w:rFonts w:ascii="GOST Common" w:hAnsi="GOST Common" w:cstheme="minorHAnsi"/>
-        </w:rPr>
-      </w:pPr>
-      <w:r>
-        <w:rPr>
-          <w:rFonts w:ascii="GOST Common" w:hAnsi="GOST Common" w:cstheme="minorHAnsi"/>
+      <w:r>
+        <w:rPr>
+          <w:rFonts w:ascii="GOST Common" w:hAnsi="GOST Common" w:cstheme="minorHAnsi"/>
+          <w:sz w:val="20"/>
+          <w:szCs w:val="20"/>
+        </w:rPr>
+        <w:t xml:space="preserve"> We also added a feature to</w:t>
+      </w:r>
+    </w:p>
+    <w:p>
+      <w:pPr>
+        <w:rPr>
+          <w:rFonts w:ascii="Franklin Gothic Medium Cond" w:hAnsi="Franklin Gothic Medium Cond" w:cstheme="minorHAnsi"/>
+          <w:sz w:val="20"/>
+          <w:szCs w:val="20"/>
+        </w:rPr>
+      </w:pPr>
+      <w:r>
+        <w:rPr>
+          <w:rFonts w:ascii="Franklin Gothic Medium Cond" w:hAnsi="Franklin Gothic Medium Cond" w:cstheme="minorHAnsi"/>
           <w:noProof/>
-        </w:rPr>
-        <w:lastRenderedPageBreak/>
+          <w:sz w:val="20"/>
+          <w:szCs w:val="20"/>
+        </w:rPr>
         <w:drawing>
           <wp:anchor distT="0" distB="0" distL="114300" distR="114300" simplePos="0" relativeHeight="251663360" behindDoc="0" locked="0" layoutInCell="1" allowOverlap="1" wp14:anchorId="208D6CB5" wp14:editId="2CE1F756">
             <wp:simplePos x="0" y="0"/>
@@ -1047,7 +1163,7 @@
                     </pic:cNvPicPr>
                   </pic:nvPicPr>
                   <pic:blipFill>
-                    <a:blip r:embed="rId15" cstate="print">
+                    <a:blip r:embed="rId16" cstate="print">
                       <a:extLst>
                         <a:ext uri="{28A0092B-C50C-407E-A947-70E740481C1C}">
                           <a14:useLocalDpi xmlns:a14="http://schemas.microsoft.com/office/drawing/2010/main" val="0"/>
@@ -1086,19 +1202,25 @@
       </w:r>
       <w:r>
         <w:rPr>
-          <w:rFonts w:ascii="GOST Common" w:hAnsi="GOST Common" w:cstheme="minorHAnsi"/>
+          <w:rFonts w:ascii="Franklin Gothic Medium Cond" w:hAnsi="Franklin Gothic Medium Cond" w:cstheme="minorHAnsi"/>
+          <w:sz w:val="20"/>
+          <w:szCs w:val="20"/>
         </w:rPr>
         <w:t xml:space="preserve">The server and the client’s response to the client requesting </w:t>
       </w:r>
       <w:r>
         <w:rPr>
-          <w:rFonts w:ascii="GOST Common" w:hAnsi="GOST Common" w:cstheme="minorHAnsi"/>
+          <w:rFonts w:ascii="Franklin Gothic Medium Cond" w:hAnsi="Franklin Gothic Medium Cond" w:cstheme="minorHAnsi"/>
+          <w:sz w:val="20"/>
+          <w:szCs w:val="20"/>
         </w:rPr>
         <w:t xml:space="preserve">for the list of files on the server </w:t>
       </w:r>
       <w:r>
         <w:rPr>
-          <w:rFonts w:ascii="GOST Common" w:hAnsi="GOST Common" w:cstheme="minorHAnsi"/>
+          <w:rFonts w:ascii="Franklin Gothic Medium Cond" w:hAnsi="Franklin Gothic Medium Cond" w:cstheme="minorHAnsi"/>
+          <w:sz w:val="20"/>
+          <w:szCs w:val="20"/>
         </w:rPr>
         <w:t>directory.</w:t>
       </w:r>
@@ -1107,11 +1229,15 @@
       <w:pPr>
         <w:rPr>
           <w:rFonts w:ascii="GOST Common" w:hAnsi="GOST Common" w:cstheme="minorHAnsi"/>
-        </w:rPr>
-      </w:pPr>
-      <w:r>
-        <w:rPr>
-          <w:rFonts w:ascii="GOST Common" w:hAnsi="GOST Common" w:cstheme="minorHAnsi"/>
+          <w:sz w:val="20"/>
+          <w:szCs w:val="20"/>
+        </w:rPr>
+      </w:pPr>
+      <w:r>
+        <w:rPr>
+          <w:rFonts w:ascii="GOST Common" w:hAnsi="GOST Common" w:cstheme="minorHAnsi"/>
+          <w:sz w:val="20"/>
+          <w:szCs w:val="20"/>
         </w:rPr>
         <w:t>Note: If you are new to using this program, or forgot certain features, you can type “h” to view the help menu which displays all client commands, the help menu is show below</w:t>
       </w:r>
@@ -1120,13 +1246,18 @@
       <w:pPr>
         <w:rPr>
           <w:rFonts w:ascii="GOST Common" w:hAnsi="GOST Common" w:cstheme="minorHAnsi"/>
+          <w:sz w:val="20"/>
+          <w:szCs w:val="20"/>
         </w:rPr>
       </w:pPr>
       <w:r>
         <w:rPr>
           <w:rFonts w:ascii="GOST Common" w:hAnsi="GOST Common" w:cstheme="minorHAnsi"/>
           <w:noProof/>
-        </w:rPr>
+          <w:sz w:val="20"/>
+          <w:szCs w:val="20"/>
+        </w:rPr>
+        <w:lastRenderedPageBreak/>
         <w:drawing>
           <wp:anchor distT="0" distB="0" distL="114300" distR="114300" simplePos="0" relativeHeight="251664384" behindDoc="0" locked="0" layoutInCell="1" allowOverlap="1" wp14:anchorId="24B6B9B8" wp14:editId="08BDE7CF">
             <wp:simplePos x="0" y="0"/>
@@ -1153,7 +1284,7 @@
                     </pic:cNvPicPr>
                   </pic:nvPicPr>
                   <pic:blipFill rotWithShape="1">
-                    <a:blip r:embed="rId16" cstate="print">
+                    <a:blip r:embed="rId17" cstate="print">
                       <a:extLst>
                         <a:ext uri="{28A0092B-C50C-407E-A947-70E740481C1C}">
                           <a14:useLocalDpi xmlns:a14="http://schemas.microsoft.com/office/drawing/2010/main" val="0"/>
@@ -1197,12 +1328,16 @@
     <w:p>
       <w:pPr>
         <w:rPr>
-          <w:rFonts w:ascii="GOST Common" w:hAnsi="GOST Common" w:cstheme="minorHAnsi"/>
-        </w:rPr>
-      </w:pPr>
-      <w:r>
-        <w:rPr>
-          <w:rFonts w:ascii="GOST Common" w:hAnsi="GOST Common" w:cstheme="minorHAnsi"/>
+          <w:rFonts w:ascii="Franklin Gothic Medium Cond" w:hAnsi="Franklin Gothic Medium Cond" w:cstheme="minorHAnsi"/>
+          <w:sz w:val="20"/>
+          <w:szCs w:val="20"/>
+        </w:rPr>
+      </w:pPr>
+      <w:r>
+        <w:rPr>
+          <w:rFonts w:ascii="Franklin Gothic Medium Cond" w:hAnsi="Franklin Gothic Medium Cond" w:cstheme="minorHAnsi"/>
+          <w:sz w:val="20"/>
+          <w:szCs w:val="20"/>
         </w:rPr>
         <w:t>Help Menu</w:t>
       </w:r>
@@ -1211,27 +1346,234 @@
       <w:pPr>
         <w:rPr>
           <w:rFonts w:ascii="GOST Common" w:hAnsi="GOST Common" w:cstheme="minorHAnsi"/>
-        </w:rPr>
-      </w:pPr>
-    </w:p>
-    <w:p>
-      <w:pPr>
-        <w:rPr>
-          <w:rFonts w:ascii="GOST Common" w:hAnsi="GOST Common" w:cstheme="minorHAnsi"/>
-          <w:b/>
-          <w:bCs/>
-          <w:sz w:val="24"/>
-          <w:szCs w:val="24"/>
-          <w:u w:val="single"/>
-        </w:rPr>
-      </w:pPr>
-      <w:r>
-        <w:rPr>
-          <w:rFonts w:ascii="GOST Common" w:hAnsi="GOST Common" w:cstheme="minorHAnsi"/>
-          <w:b/>
-          <w:bCs/>
-          <w:sz w:val="24"/>
-          <w:szCs w:val="24"/>
+          <w:sz w:val="20"/>
+          <w:szCs w:val="20"/>
+        </w:rPr>
+      </w:pPr>
+      <w:r>
+        <w:rPr>
+          <w:rFonts w:ascii="GOST Common" w:hAnsi="GOST Common" w:cstheme="minorHAnsi"/>
+          <w:noProof/>
+          <w:sz w:val="20"/>
+          <w:szCs w:val="20"/>
+        </w:rPr>
+        <w:drawing>
+          <wp:inline distT="0" distB="0" distL="0" distR="0" wp14:anchorId="659D5D3D" wp14:editId="6754389F">
+            <wp:extent cx="4312594" cy="2287924"/>
+            <wp:effectExtent l="0" t="0" r="0" b="0"/>
+            <wp:docPr id="6" name="Picture 6"/>
+            <wp:cNvGraphicFramePr>
+              <a:graphicFrameLocks xmlns:a="http://schemas.openxmlformats.org/drawingml/2006/main" noChangeAspect="1"/>
+            </wp:cNvGraphicFramePr>
+            <a:graphic xmlns:a="http://schemas.openxmlformats.org/drawingml/2006/main">
+              <a:graphicData uri="http://schemas.openxmlformats.org/drawingml/2006/picture">
+                <pic:pic xmlns:pic="http://schemas.openxmlformats.org/drawingml/2006/picture">
+                  <pic:nvPicPr>
+                    <pic:cNvPr id="0" name="Picture 1"/>
+                    <pic:cNvPicPr>
+                      <a:picLocks noChangeAspect="1" noChangeArrowheads="1"/>
+                    </pic:cNvPicPr>
+                  </pic:nvPicPr>
+                  <pic:blipFill>
+                    <a:blip r:embed="rId18" cstate="print">
+                      <a:extLst>
+                        <a:ext uri="{28A0092B-C50C-407E-A947-70E740481C1C}">
+                          <a14:useLocalDpi xmlns:a14="http://schemas.microsoft.com/office/drawing/2010/main" val="0"/>
+                        </a:ext>
+                      </a:extLst>
+                    </a:blip>
+                    <a:srcRect/>
+                    <a:stretch>
+                      <a:fillRect/>
+                    </a:stretch>
+                  </pic:blipFill>
+                  <pic:spPr bwMode="auto">
+                    <a:xfrm>
+                      <a:off x="0" y="0"/>
+                      <a:ext cx="4356718" cy="2311333"/>
+                    </a:xfrm>
+                    <a:prstGeom prst="rect">
+                      <a:avLst/>
+                    </a:prstGeom>
+                    <a:noFill/>
+                    <a:ln>
+                      <a:noFill/>
+                    </a:ln>
+                  </pic:spPr>
+                </pic:pic>
+              </a:graphicData>
+            </a:graphic>
+          </wp:inline>
+        </w:drawing>
+      </w:r>
+    </w:p>
+    <w:p>
+      <w:pPr>
+        <w:rPr>
+          <w:rFonts w:ascii="GOST Common" w:hAnsi="GOST Common" w:cstheme="minorHAnsi"/>
+          <w:sz w:val="20"/>
+          <w:szCs w:val="20"/>
+        </w:rPr>
+      </w:pPr>
+      <w:r>
+        <w:rPr>
+          <w:rFonts w:ascii="Franklin Gothic Medium Cond" w:hAnsi="Franklin Gothic Medium Cond" w:cstheme="minorHAnsi"/>
+          <w:sz w:val="20"/>
+          <w:szCs w:val="20"/>
+        </w:rPr>
+        <w:t xml:space="preserve">Client uploading file to </w:t>
+      </w:r>
+      <w:proofErr w:type="gramStart"/>
+      <w:r>
+        <w:rPr>
+          <w:rFonts w:ascii="Franklin Gothic Medium Cond" w:hAnsi="Franklin Gothic Medium Cond" w:cstheme="minorHAnsi"/>
+          <w:sz w:val="20"/>
+          <w:szCs w:val="20"/>
+        </w:rPr>
+        <w:t>server</w:t>
+      </w:r>
+      <w:proofErr w:type="gramEnd"/>
+    </w:p>
+    <w:p>
+      <w:pPr>
+        <w:tabs>
+          <w:tab w:val="left" w:pos="1124"/>
+        </w:tabs>
+        <w:rPr>
+          <w:rFonts w:ascii="GOST Common" w:hAnsi="GOST Common" w:cstheme="minorHAnsi"/>
+          <w:sz w:val="20"/>
+          <w:szCs w:val="20"/>
+        </w:rPr>
+      </w:pPr>
+    </w:p>
+    <w:p>
+      <w:pPr>
+        <w:tabs>
+          <w:tab w:val="left" w:pos="1124"/>
+        </w:tabs>
+        <w:rPr>
+          <w:rFonts w:ascii="GOST Common" w:hAnsi="GOST Common" w:cstheme="minorHAnsi"/>
+          <w:sz w:val="20"/>
+          <w:szCs w:val="20"/>
+        </w:rPr>
+      </w:pPr>
+      <w:r>
+        <w:rPr>
+          <w:noProof/>
+          <w:sz w:val="20"/>
+          <w:szCs w:val="20"/>
+        </w:rPr>
+        <w:drawing>
+          <wp:inline distT="0" distB="0" distL="0" distR="0" wp14:anchorId="4C09B606" wp14:editId="7A1C6519">
+            <wp:extent cx="4165013" cy="2215403"/>
+            <wp:effectExtent l="0" t="0" r="6985" b="0"/>
+            <wp:docPr id="10" name="Picture 10"/>
+            <wp:cNvGraphicFramePr>
+              <a:graphicFrameLocks xmlns:a="http://schemas.openxmlformats.org/drawingml/2006/main" noChangeAspect="1"/>
+            </wp:cNvGraphicFramePr>
+            <a:graphic xmlns:a="http://schemas.openxmlformats.org/drawingml/2006/main">
+              <a:graphicData uri="http://schemas.openxmlformats.org/drawingml/2006/picture">
+                <pic:pic xmlns:pic="http://schemas.openxmlformats.org/drawingml/2006/picture">
+                  <pic:nvPicPr>
+                    <pic:cNvPr id="0" name="Picture 2"/>
+                    <pic:cNvPicPr>
+                      <a:picLocks noChangeAspect="1" noChangeArrowheads="1"/>
+                    </pic:cNvPicPr>
+                  </pic:nvPicPr>
+                  <pic:blipFill>
+                    <a:blip r:embed="rId19" cstate="print">
+                      <a:extLst>
+                        <a:ext uri="{28A0092B-C50C-407E-A947-70E740481C1C}">
+                          <a14:useLocalDpi xmlns:a14="http://schemas.microsoft.com/office/drawing/2010/main" val="0"/>
+                        </a:ext>
+                      </a:extLst>
+                    </a:blip>
+                    <a:srcRect/>
+                    <a:stretch>
+                      <a:fillRect/>
+                    </a:stretch>
+                  </pic:blipFill>
+                  <pic:spPr bwMode="auto">
+                    <a:xfrm>
+                      <a:off x="0" y="0"/>
+                      <a:ext cx="4187103" cy="2227153"/>
+                    </a:xfrm>
+                    <a:prstGeom prst="rect">
+                      <a:avLst/>
+                    </a:prstGeom>
+                    <a:noFill/>
+                    <a:ln>
+                      <a:noFill/>
+                    </a:ln>
+                  </pic:spPr>
+                </pic:pic>
+              </a:graphicData>
+            </a:graphic>
+          </wp:inline>
+        </w:drawing>
+      </w:r>
+    </w:p>
+    <w:p>
+      <w:pPr>
+        <w:rPr>
+          <w:rFonts w:ascii="Franklin Gothic Medium Cond" w:hAnsi="Franklin Gothic Medium Cond" w:cstheme="minorHAnsi"/>
+          <w:sz w:val="20"/>
+          <w:szCs w:val="20"/>
+        </w:rPr>
+      </w:pPr>
+      <w:r>
+        <w:rPr>
+          <w:rFonts w:ascii="Franklin Gothic Medium Cond" w:hAnsi="Franklin Gothic Medium Cond" w:cstheme="minorHAnsi"/>
+          <w:sz w:val="20"/>
+          <w:szCs w:val="20"/>
+        </w:rPr>
+        <w:t xml:space="preserve">Client downloading file from </w:t>
+      </w:r>
+      <w:proofErr w:type="gramStart"/>
+      <w:r>
+        <w:rPr>
+          <w:rFonts w:ascii="Franklin Gothic Medium Cond" w:hAnsi="Franklin Gothic Medium Cond" w:cstheme="minorHAnsi"/>
+          <w:sz w:val="20"/>
+          <w:szCs w:val="20"/>
+        </w:rPr>
+        <w:t>server</w:t>
+      </w:r>
+      <w:proofErr w:type="gramEnd"/>
+    </w:p>
+    <w:p>
+      <w:pPr>
+        <w:rPr>
+          <w:rFonts w:ascii="GOST Common" w:hAnsi="GOST Common" w:cstheme="minorHAnsi"/>
+          <w:b/>
+          <w:bCs/>
+          <w:u w:val="single"/>
+        </w:rPr>
+      </w:pPr>
+    </w:p>
+    <w:p>
+      <w:pPr>
+        <w:rPr>
+          <w:rFonts w:ascii="GOST Common" w:hAnsi="GOST Common" w:cstheme="minorHAnsi"/>
+          <w:b/>
+          <w:bCs/>
+          <w:u w:val="single"/>
+        </w:rPr>
+      </w:pPr>
+    </w:p>
+    <w:p>
+      <w:pPr>
+        <w:rPr>
+          <w:rFonts w:ascii="GOST Common" w:hAnsi="GOST Common" w:cstheme="minorHAnsi"/>
+          <w:b/>
+          <w:bCs/>
+          <w:u w:val="single"/>
+        </w:rPr>
+      </w:pPr>
+      <w:r>
+        <w:rPr>
+          <w:rFonts w:ascii="GOST Common" w:hAnsi="GOST Common" w:cstheme="minorHAnsi"/>
+          <w:b/>
+          <w:bCs/>
           <w:u w:val="single"/>
         </w:rPr>
         <w:t>Encryption</w:t>
@@ -1241,11 +1583,15 @@
       <w:pPr>
         <w:rPr>
           <w:rFonts w:ascii="GOST Common" w:hAnsi="GOST Common" w:cstheme="minorHAnsi"/>
-        </w:rPr>
-      </w:pPr>
-      <w:r>
-        <w:rPr>
-          <w:rFonts w:ascii="GOST Common" w:hAnsi="GOST Common" w:cstheme="minorHAnsi"/>
+          <w:sz w:val="20"/>
+          <w:szCs w:val="20"/>
+        </w:rPr>
+      </w:pPr>
+      <w:r>
+        <w:rPr>
+          <w:rFonts w:ascii="GOST Common" w:hAnsi="GOST Common" w:cstheme="minorHAnsi"/>
+          <w:sz w:val="20"/>
+          <w:szCs w:val="20"/>
         </w:rPr>
         <w:t xml:space="preserve">To protect the files as they are being sent between the client and server, this application has implemented end-to-end encryption. In </w:t>
       </w:r>
@@ -1254,34 +1600,53 @@
           <w:rFonts w:ascii="GOST Common" w:hAnsi="GOST Common" w:cstheme="minorHAnsi"/>
           <w:i/>
           <w:iCs/>
+          <w:sz w:val="20"/>
+          <w:szCs w:val="20"/>
         </w:rPr>
         <w:t xml:space="preserve">connection_manager.py </w:t>
       </w:r>
       <w:r>
         <w:rPr>
           <w:rFonts w:ascii="GOST Common" w:hAnsi="GOST Common" w:cstheme="minorHAnsi"/>
-        </w:rPr>
-        <w:t>we have wrapped the socket in an encryption layer, adding encrypt and decrypt functions that makes use of the built in cryptography library called Fernet. Now if someone intercepts messages being sent between the client and the server, the messages will be unreadable without knowing what the encryption key is, thus keeping users’ files safe from prying eyes. The key can be specified by a server administrator.</w:t>
-      </w:r>
-    </w:p>
-    <w:p>
-      <w:pPr>
-        <w:rPr>
-          <w:rFonts w:ascii="GOST Common" w:hAnsi="GOST Common" w:cstheme="minorHAnsi"/>
-          <w:b/>
-          <w:bCs/>
-          <w:sz w:val="24"/>
-          <w:szCs w:val="24"/>
-          <w:u w:val="single"/>
-        </w:rPr>
-      </w:pPr>
-      <w:r>
-        <w:rPr>
-          <w:rFonts w:ascii="GOST Common" w:hAnsi="GOST Common" w:cstheme="minorHAnsi"/>
-          <w:b/>
-          <w:bCs/>
-          <w:sz w:val="24"/>
-          <w:szCs w:val="24"/>
+          <w:sz w:val="20"/>
+          <w:szCs w:val="20"/>
+        </w:rPr>
+        <w:t xml:space="preserve">we have wrapped the socket in an encryption layer, adding encrypt and decrypt functions that makes use of the built in cryptography library called Fernet. Now if someone intercepts messages being sent between the client and the server, the </w:t>
+      </w:r>
+      <w:r>
+        <w:rPr>
+          <w:rFonts w:ascii="GOST Common" w:hAnsi="GOST Common" w:cstheme="minorHAnsi"/>
+          <w:sz w:val="20"/>
+          <w:szCs w:val="20"/>
+        </w:rPr>
+        <w:lastRenderedPageBreak/>
+        <w:t>messages will be unreadable without knowing what the encryption key is, thus keeping users’ files safe from prying eyes. The key can be specified by a server administrator.</w:t>
+      </w:r>
+    </w:p>
+    <w:p>
+      <w:pPr>
+        <w:rPr>
+          <w:rFonts w:ascii="GOST Common" w:hAnsi="GOST Common" w:cstheme="minorHAnsi"/>
+          <w:b/>
+          <w:bCs/>
+          <w:u w:val="single"/>
+        </w:rPr>
+      </w:pPr>
+    </w:p>
+    <w:p>
+      <w:pPr>
+        <w:rPr>
+          <w:rFonts w:ascii="GOST Common" w:hAnsi="GOST Common" w:cstheme="minorHAnsi"/>
+          <w:b/>
+          <w:bCs/>
+          <w:u w:val="single"/>
+        </w:rPr>
+      </w:pPr>
+      <w:r>
+        <w:rPr>
+          <w:rFonts w:ascii="GOST Common" w:hAnsi="GOST Common" w:cstheme="minorHAnsi"/>
+          <w:b/>
+          <w:bCs/>
           <w:u w:val="single"/>
         </w:rPr>
         <w:t xml:space="preserve">Checksum </w:t>
@@ -1291,71 +1656,95 @@
       <w:pPr>
         <w:rPr>
           <w:rFonts w:ascii="GOST Common" w:hAnsi="GOST Common" w:cstheme="minorHAnsi"/>
-        </w:rPr>
-      </w:pPr>
-      <w:r>
-        <w:rPr>
-          <w:rFonts w:ascii="GOST Common" w:hAnsi="GOST Common" w:cstheme="minorHAnsi"/>
+          <w:sz w:val="20"/>
+          <w:szCs w:val="20"/>
+        </w:rPr>
+      </w:pPr>
+      <w:r>
+        <w:rPr>
+          <w:rFonts w:ascii="GOST Common" w:hAnsi="GOST Common" w:cstheme="minorHAnsi"/>
+          <w:sz w:val="20"/>
+          <w:szCs w:val="20"/>
         </w:rPr>
         <w:t>Th</w:t>
       </w:r>
       <w:r>
         <w:rPr>
           <w:rFonts w:ascii="GOST Common" w:hAnsi="GOST Common" w:cstheme="minorHAnsi"/>
+          <w:sz w:val="20"/>
+          <w:szCs w:val="20"/>
         </w:rPr>
         <w:t>is</w:t>
       </w:r>
       <w:r>
         <w:rPr>
           <w:rFonts w:ascii="GOST Common" w:hAnsi="GOST Common" w:cstheme="minorHAnsi"/>
+          <w:sz w:val="20"/>
+          <w:szCs w:val="20"/>
         </w:rPr>
         <w:t xml:space="preserve"> system</w:t>
       </w:r>
       <w:r>
         <w:rPr>
           <w:rFonts w:ascii="GOST Common" w:hAnsi="GOST Common" w:cstheme="minorHAnsi"/>
+          <w:sz w:val="20"/>
+          <w:szCs w:val="20"/>
         </w:rPr>
         <w:t xml:space="preserve"> </w:t>
       </w:r>
       <w:r>
         <w:rPr>
           <w:rFonts w:ascii="GOST Common" w:hAnsi="GOST Common" w:cstheme="minorHAnsi"/>
+          <w:sz w:val="20"/>
+          <w:szCs w:val="20"/>
         </w:rPr>
         <w:t>include</w:t>
       </w:r>
       <w:r>
         <w:rPr>
           <w:rFonts w:ascii="GOST Common" w:hAnsi="GOST Common" w:cstheme="minorHAnsi"/>
+          <w:sz w:val="20"/>
+          <w:szCs w:val="20"/>
         </w:rPr>
         <w:t>s</w:t>
       </w:r>
       <w:r>
         <w:rPr>
           <w:rFonts w:ascii="GOST Common" w:hAnsi="GOST Common" w:cstheme="minorHAnsi"/>
+          <w:sz w:val="20"/>
+          <w:szCs w:val="20"/>
         </w:rPr>
         <w:t xml:space="preserve"> a file validation </w:t>
       </w:r>
       <w:r>
         <w:rPr>
           <w:rFonts w:ascii="GOST Common" w:hAnsi="GOST Common" w:cstheme="minorHAnsi"/>
+          <w:sz w:val="20"/>
+          <w:szCs w:val="20"/>
         </w:rPr>
         <w:t>system</w:t>
       </w:r>
       <w:r>
         <w:rPr>
           <w:rFonts w:ascii="GOST Common" w:hAnsi="GOST Common" w:cstheme="minorHAnsi"/>
+          <w:sz w:val="20"/>
+          <w:szCs w:val="20"/>
         </w:rPr>
         <w:t xml:space="preserve"> </w:t>
       </w:r>
       <w:r>
         <w:rPr>
           <w:rFonts w:ascii="GOST Common" w:hAnsi="GOST Common" w:cstheme="minorHAnsi"/>
+          <w:sz w:val="20"/>
+          <w:szCs w:val="20"/>
         </w:rPr>
         <w:t>to check that the files sent are not altered in transit or corrupted</w:t>
       </w:r>
       <w:r>
         <w:rPr>
           <w:rFonts w:ascii="GOST Common" w:hAnsi="GOST Common" w:cstheme="minorHAnsi"/>
+          <w:sz w:val="20"/>
+          <w:szCs w:val="20"/>
         </w:rPr>
         <w:t>.</w:t>
       </w:r>
@@ -1364,41 +1753,55 @@
       <w:pPr>
         <w:rPr>
           <w:rFonts w:ascii="GOST Common" w:hAnsi="GOST Common" w:cstheme="minorHAnsi"/>
-        </w:rPr>
-      </w:pPr>
-      <w:r>
-        <w:rPr>
-          <w:rFonts w:ascii="GOST Common" w:hAnsi="GOST Common" w:cstheme="minorHAnsi"/>
+          <w:sz w:val="20"/>
+          <w:szCs w:val="20"/>
+        </w:rPr>
+      </w:pPr>
+      <w:r>
+        <w:rPr>
+          <w:rFonts w:ascii="GOST Common" w:hAnsi="GOST Common" w:cstheme="minorHAnsi"/>
+          <w:sz w:val="20"/>
+          <w:szCs w:val="20"/>
         </w:rPr>
         <w:t xml:space="preserve">This is achieved by using a </w:t>
       </w:r>
       <w:r>
         <w:rPr>
           <w:rFonts w:ascii="GOST Common" w:hAnsi="GOST Common" w:cstheme="minorHAnsi"/>
+          <w:sz w:val="20"/>
+          <w:szCs w:val="20"/>
         </w:rPr>
         <w:t>md5</w:t>
       </w:r>
       <w:r>
         <w:rPr>
           <w:rFonts w:ascii="GOST Common" w:hAnsi="GOST Common" w:cstheme="minorHAnsi"/>
+          <w:sz w:val="20"/>
+          <w:szCs w:val="20"/>
         </w:rPr>
         <w:t xml:space="preserve"> checksum</w:t>
       </w:r>
       <w:r>
         <w:rPr>
           <w:rFonts w:ascii="GOST Common" w:hAnsi="GOST Common" w:cstheme="minorHAnsi"/>
+          <w:sz w:val="20"/>
+          <w:szCs w:val="20"/>
         </w:rPr>
         <w:t xml:space="preserve"> generated in the send methods of both the server and the client</w:t>
       </w:r>
       <w:r>
         <w:rPr>
           <w:rFonts w:ascii="GOST Common" w:hAnsi="GOST Common" w:cstheme="minorHAnsi"/>
+          <w:sz w:val="20"/>
+          <w:szCs w:val="20"/>
         </w:rPr>
         <w:t xml:space="preserve">. The checksum is then passed as an argument in the header and checked on the other side. In the event of </w:t>
       </w:r>
       <w:r>
         <w:rPr>
           <w:rFonts w:ascii="GOST Common" w:hAnsi="GOST Common" w:cstheme="minorHAnsi"/>
+          <w:sz w:val="20"/>
+          <w:szCs w:val="20"/>
         </w:rPr>
         <w:t xml:space="preserve">the checksum not matching up, the corrupted or altered file is deleted. </w:t>
       </w:r>
@@ -1409,18 +1812,24 @@
           <w:rFonts w:ascii="GOST Common" w:hAnsi="GOST Common" w:cstheme="minorHAnsi"/>
           <w:b/>
           <w:bCs/>
-          <w:sz w:val="24"/>
-          <w:szCs w:val="24"/>
-          <w:u w:val="single"/>
-        </w:rPr>
-      </w:pPr>
-      <w:r>
-        <w:rPr>
-          <w:rFonts w:ascii="GOST Common" w:hAnsi="GOST Common" w:cstheme="minorHAnsi"/>
-          <w:b/>
-          <w:bCs/>
-          <w:sz w:val="24"/>
-          <w:szCs w:val="24"/>
+          <w:u w:val="single"/>
+        </w:rPr>
+      </w:pPr>
+    </w:p>
+    <w:p>
+      <w:pPr>
+        <w:rPr>
+          <w:rFonts w:ascii="GOST Common" w:hAnsi="GOST Common" w:cstheme="minorHAnsi"/>
+          <w:b/>
+          <w:bCs/>
+          <w:u w:val="single"/>
+        </w:rPr>
+      </w:pPr>
+      <w:r>
+        <w:rPr>
+          <w:rFonts w:ascii="GOST Common" w:hAnsi="GOST Common" w:cstheme="minorHAnsi"/>
+          <w:b/>
+          <w:bCs/>
           <w:u w:val="single"/>
         </w:rPr>
         <w:t>File Authorisation</w:t>
@@ -1431,56 +1840,65 @@
         <w:spacing w:line="240" w:lineRule="auto"/>
         <w:rPr>
           <w:rFonts w:ascii="GOST Common" w:hAnsi="GOST Common" w:cstheme="minorHAnsi"/>
-        </w:rPr>
-      </w:pPr>
-      <w:r>
-        <w:rPr>
-          <w:rFonts w:ascii="GOST Common" w:hAnsi="GOST Common" w:cstheme="minorHAnsi"/>
+          <w:sz w:val="20"/>
+          <w:szCs w:val="20"/>
+        </w:rPr>
+      </w:pPr>
+      <w:r>
+        <w:rPr>
+          <w:rFonts w:ascii="GOST Common" w:hAnsi="GOST Common" w:cstheme="minorHAnsi"/>
+          <w:sz w:val="20"/>
+          <w:szCs w:val="20"/>
         </w:rPr>
         <w:t xml:space="preserve">The user is prompted to indicate the file sharing permissions by indicating if the file is open (able to be downloaded and removed from the server by any user) or protected (only downloadable and removeable by users who have the secret passcode). If they choose to upload a protected </w:t>
       </w:r>
       <w:r>
         <w:rPr>
           <w:rFonts w:ascii="GOST Common" w:hAnsi="GOST Common" w:cstheme="minorHAnsi"/>
+          <w:sz w:val="20"/>
+          <w:szCs w:val="20"/>
         </w:rPr>
         <w:t>file,</w:t>
       </w:r>
       <w:r>
         <w:rPr>
           <w:rFonts w:ascii="GOST Common" w:hAnsi="GOST Common" w:cstheme="minorHAnsi"/>
+          <w:sz w:val="20"/>
+          <w:szCs w:val="20"/>
         </w:rPr>
         <w:t xml:space="preserve"> they will be promoted to provide a passcode which will be added to a </w:t>
       </w:r>
       <w:r>
         <w:rPr>
           <w:rFonts w:ascii="GOST Common" w:hAnsi="GOST Common" w:cstheme="minorHAnsi"/>
+          <w:sz w:val="20"/>
+          <w:szCs w:val="20"/>
         </w:rPr>
         <w:t>JSON</w:t>
       </w:r>
       <w:r>
         <w:rPr>
           <w:rFonts w:ascii="GOST Common" w:hAnsi="GOST Common" w:cstheme="minorHAnsi"/>
-        </w:rPr>
-        <w:t xml:space="preserve"> file which will store all protected filenames and their corresponding passcode. If this user or another user wishes to download or remove this file they will be prompted to enter the file's passcode. If an incorrect passcode is provided the server goes back to waiting for a new command. If the correct </w:t>
-      </w:r>
-      <w:r>
-        <w:rPr>
-          <w:rFonts w:ascii="GOST Common" w:hAnsi="GOST Common" w:cstheme="minorHAnsi"/>
-        </w:rPr>
-        <w:lastRenderedPageBreak/>
-        <w:t>passcode is provided the file proceeds to download to the client or be removed from the server (depending on what the command was).</w:t>
-      </w:r>
-    </w:p>
-    <w:p>
-      <w:pPr>
-        <w:rPr>
-          <w:rFonts w:ascii="GOST Common" w:hAnsi="GOST Common" w:cstheme="minorHAnsi"/>
-        </w:rPr>
-      </w:pPr>
-      <w:r>
-        <w:rPr>
-          <w:rFonts w:ascii="GOST Common" w:hAnsi="GOST Common" w:cstheme="minorHAnsi"/>
+          <w:sz w:val="20"/>
+          <w:szCs w:val="20"/>
+        </w:rPr>
+        <w:t xml:space="preserve"> file which will store all protected filenames and their corresponding passcode. If this user or another user wishes to download or remove this file they will be prompted to enter the file's passcode. If an incorrect passcode is provided the server goes back to waiting for a new command. If the correct passcode is provided the file proceeds to download to the client or be removed from the server (depending on what the command was).</w:t>
+      </w:r>
+    </w:p>
+    <w:p>
+      <w:pPr>
+        <w:rPr>
+          <w:rFonts w:ascii="Franklin Gothic Medium Cond" w:hAnsi="Franklin Gothic Medium Cond" w:cstheme="minorHAnsi"/>
+          <w:sz w:val="20"/>
+          <w:szCs w:val="20"/>
+        </w:rPr>
+      </w:pPr>
+      <w:r>
+        <w:rPr>
+          <w:rFonts w:ascii="Franklin Gothic Medium Cond" w:hAnsi="Franklin Gothic Medium Cond" w:cstheme="minorHAnsi"/>
           <w:noProof/>
+          <w:sz w:val="20"/>
+          <w:szCs w:val="20"/>
         </w:rPr>
         <w:drawing>
           <wp:anchor distT="0" distB="0" distL="114300" distR="114300" simplePos="0" relativeHeight="251665408" behindDoc="0" locked="0" layoutInCell="1" allowOverlap="1" wp14:anchorId="51755F65" wp14:editId="010EA3D6">
@@ -1508,7 +1926,7 @@
                     </pic:cNvPicPr>
                   </pic:nvPicPr>
                   <pic:blipFill>
-                    <a:blip r:embed="rId17" cstate="print">
+                    <a:blip r:embed="rId20" cstate="print">
                       <a:extLst>
                         <a:ext uri="{28A0092B-C50C-407E-A947-70E740481C1C}">
                           <a14:useLocalDpi xmlns:a14="http://schemas.microsoft.com/office/drawing/2010/main" val="0"/>
@@ -1545,114 +1963,34 @@
           </wp:anchor>
         </w:drawing>
       </w:r>
-    </w:p>
-    <w:p>
-      <w:pPr>
-        <w:rPr>
-          <w:rFonts w:ascii="GOST Common" w:hAnsi="GOST Common" w:cstheme="minorHAnsi"/>
-          <w:sz w:val="28"/>
-          <w:szCs w:val="28"/>
-        </w:rPr>
-      </w:pPr>
-    </w:p>
-    <w:p>
-      <w:pPr>
-        <w:rPr>
-          <w:rFonts w:ascii="GOST Common" w:hAnsi="GOST Common" w:cstheme="minorHAnsi"/>
-          <w:b/>
-          <w:bCs/>
-          <w:sz w:val="28"/>
-          <w:szCs w:val="28"/>
-          <w:u w:val="single"/>
-          <w:shd w:val="clear" w:color="auto" w:fill="FFFFFF"/>
-        </w:rPr>
-      </w:pPr>
-      <w:r>
-        <w:rPr>
-          <w:rFonts w:ascii="GOST Common" w:hAnsi="GOST Common" w:cstheme="minorHAnsi"/>
-          <w:b/>
-          <w:bCs/>
-          <w:sz w:val="28"/>
-          <w:szCs w:val="28"/>
-          <w:u w:val="single"/>
-          <w:shd w:val="clear" w:color="auto" w:fill="FFFFFF"/>
-        </w:rPr>
-        <w:t>Protocol design &amp; specification</w:t>
-      </w:r>
-    </w:p>
-    <w:p>
-      <w:pPr>
-        <w:rPr>
-          <w:rFonts w:ascii="GOST Common" w:hAnsi="GOST Common" w:cstheme="minorHAnsi"/>
-        </w:rPr>
-      </w:pPr>
-      <w:r>
-        <w:rPr>
-          <w:rFonts w:ascii="GOST Common" w:hAnsi="GOST Common" w:cstheme="minorHAnsi"/>
-        </w:rPr>
-        <w:t xml:space="preserve">As per the description brief, this application </w:t>
-      </w:r>
-      <w:r>
-        <w:rPr>
-          <w:rFonts w:ascii="GOST Common" w:hAnsi="GOST Common" w:cstheme="minorHAnsi"/>
-        </w:rPr>
-        <w:t xml:space="preserve">uses </w:t>
-      </w:r>
-      <w:r>
-        <w:rPr>
-          <w:rFonts w:ascii="GOST Common" w:hAnsi="GOST Common" w:cstheme="minorHAnsi"/>
-        </w:rPr>
-        <w:t>Client-Server</w:t>
-      </w:r>
-      <w:r>
-        <w:rPr>
-          <w:rFonts w:ascii="GOST Common" w:hAnsi="GOST Common" w:cstheme="minorHAnsi"/>
-        </w:rPr>
-        <w:t xml:space="preserve"> architecture. Here the server contains all the </w:t>
-      </w:r>
-      <w:r>
-        <w:rPr>
-          <w:rFonts w:ascii="GOST Common" w:hAnsi="GOST Common" w:cstheme="minorHAnsi"/>
-        </w:rPr>
-        <w:t>files,</w:t>
-      </w:r>
-      <w:r>
-        <w:rPr>
-          <w:rFonts w:ascii="GOST Common" w:hAnsi="GOST Common" w:cstheme="minorHAnsi"/>
-        </w:rPr>
-        <w:t xml:space="preserve"> and the clients </w:t>
-      </w:r>
-      <w:r>
-        <w:rPr>
-          <w:rFonts w:ascii="GOST Common" w:hAnsi="GOST Common" w:cstheme="minorHAnsi"/>
-        </w:rPr>
-        <w:t xml:space="preserve">connect to the server to </w:t>
-      </w:r>
-      <w:r>
-        <w:rPr>
-          <w:rFonts w:ascii="GOST Common" w:hAnsi="GOST Common" w:cstheme="minorHAnsi"/>
-        </w:rPr>
-        <w:t>upload and download files.</w:t>
-      </w:r>
-      <w:r>
-        <w:rPr>
-          <w:rFonts w:ascii="GOST Common" w:hAnsi="GOST Common" w:cstheme="minorHAnsi"/>
-        </w:rPr>
-        <w:t xml:space="preserve"> </w:t>
-      </w:r>
-    </w:p>
-    <w:p>
-      <w:pPr>
-        <w:rPr>
-          <w:rFonts w:ascii="GOST Common" w:hAnsi="GOST Common" w:cstheme="minorHAnsi"/>
-          <w:b/>
-          <w:bCs/>
+      <w:r>
+        <w:rPr>
+          <w:rFonts w:ascii="Franklin Gothic Medium Cond" w:hAnsi="Franklin Gothic Medium Cond" w:cstheme="minorHAnsi"/>
+          <w:sz w:val="20"/>
+          <w:szCs w:val="20"/>
+        </w:rPr>
+        <w:t xml:space="preserve">Showcase of </w:t>
+      </w:r>
+      <w:r>
+        <w:rPr>
+          <w:rFonts w:ascii="Franklin Gothic Medium Cond" w:hAnsi="Franklin Gothic Medium Cond" w:cstheme="minorHAnsi"/>
+          <w:sz w:val="20"/>
+          <w:szCs w:val="20"/>
+        </w:rPr>
+        <w:t>file protection</w:t>
+      </w:r>
+    </w:p>
+    <w:p>
+      <w:pPr>
+        <w:rPr>
+          <w:rFonts w:ascii="GOST Common" w:hAnsi="GOST Common" w:cstheme="minorHAnsi"/>
           <w:sz w:val="24"/>
           <w:szCs w:val="24"/>
-          <w:u w:val="single"/>
-        </w:rPr>
-      </w:pPr>
-      <w:r>
+        </w:rPr>
+      </w:pPr>
+    </w:p>
+    <w:p>
+      <w:pPr>
         <w:rPr>
           <w:rFonts w:ascii="GOST Common" w:hAnsi="GOST Common" w:cstheme="minorHAnsi"/>
           <w:b/>
@@ -1660,43 +1998,10 @@
           <w:sz w:val="24"/>
           <w:szCs w:val="24"/>
           <w:u w:val="single"/>
-        </w:rPr>
-        <w:t>Reliable Data transfer</w:t>
-      </w:r>
-    </w:p>
-    <w:p>
-      <w:pPr>
-        <w:rPr>
-          <w:rFonts w:ascii="GOST Common" w:hAnsi="GOST Common" w:cstheme="minorHAnsi"/>
-        </w:rPr>
-      </w:pPr>
-      <w:r>
-        <w:rPr>
-          <w:rFonts w:ascii="GOST Common" w:hAnsi="GOST Common" w:cstheme="minorHAnsi"/>
-        </w:rPr>
-        <w:t xml:space="preserve">The program ensures when files are uploaded or download, they are sent reliably. This means that if the client loses connection midway through transferring a </w:t>
-      </w:r>
-      <w:r>
-        <w:rPr>
-          <w:rFonts w:ascii="GOST Common" w:hAnsi="GOST Common" w:cstheme="minorHAnsi"/>
-        </w:rPr>
-        <w:t>file,</w:t>
-      </w:r>
-      <w:r>
-        <w:rPr>
-          <w:rFonts w:ascii="GOST Common" w:hAnsi="GOST Common" w:cstheme="minorHAnsi"/>
-        </w:rPr>
-        <w:t xml:space="preserve"> they will be able to reconnect and then resume the download of the file.</w:t>
-      </w:r>
-      <w:r>
-        <w:rPr>
-          <w:rFonts w:ascii="GOST Common" w:hAnsi="GOST Common" w:cstheme="minorHAnsi"/>
-        </w:rPr>
-        <w:t xml:space="preserve"> This is achieved by chunking the file. When the connection drops the latest confirmed chunk on the client is recorded and then when the client reconnects it specifies which chunk it needs to start the download from again and continues with the download.</w:t>
-      </w:r>
-    </w:p>
-    <w:p>
-      <w:pPr>
+          <w:shd w:val="clear" w:color="auto" w:fill="FFFFFF"/>
+        </w:rPr>
+      </w:pPr>
+      <w:r>
         <w:rPr>
           <w:rFonts w:ascii="GOST Common" w:hAnsi="GOST Common" w:cstheme="minorHAnsi"/>
           <w:b/>
@@ -1704,15 +2009,167 @@
           <w:sz w:val="24"/>
           <w:szCs w:val="24"/>
           <w:u w:val="single"/>
-        </w:rPr>
-      </w:pPr>
-      <w:r>
-        <w:rPr>
-          <w:rFonts w:ascii="GOST Common" w:hAnsi="GOST Common" w:cstheme="minorHAnsi"/>
-          <w:b/>
-          <w:bCs/>
-          <w:sz w:val="24"/>
-          <w:szCs w:val="24"/>
+          <w:shd w:val="clear" w:color="auto" w:fill="FFFFFF"/>
+        </w:rPr>
+        <w:t>Protocol design &amp; specification</w:t>
+      </w:r>
+    </w:p>
+    <w:p>
+      <w:pPr>
+        <w:rPr>
+          <w:rFonts w:ascii="GOST Common" w:hAnsi="GOST Common" w:cstheme="minorHAnsi"/>
+          <w:sz w:val="20"/>
+          <w:szCs w:val="20"/>
+        </w:rPr>
+      </w:pPr>
+      <w:r>
+        <w:rPr>
+          <w:rFonts w:ascii="GOST Common" w:hAnsi="GOST Common" w:cstheme="minorHAnsi"/>
+          <w:sz w:val="20"/>
+          <w:szCs w:val="20"/>
+        </w:rPr>
+        <w:t xml:space="preserve">As per the description brief, this application </w:t>
+      </w:r>
+      <w:r>
+        <w:rPr>
+          <w:rFonts w:ascii="GOST Common" w:hAnsi="GOST Common" w:cstheme="minorHAnsi"/>
+          <w:sz w:val="20"/>
+          <w:szCs w:val="20"/>
+        </w:rPr>
+        <w:t xml:space="preserve">uses </w:t>
+      </w:r>
+      <w:r>
+        <w:rPr>
+          <w:rFonts w:ascii="GOST Common" w:hAnsi="GOST Common" w:cstheme="minorHAnsi"/>
+          <w:sz w:val="20"/>
+          <w:szCs w:val="20"/>
+        </w:rPr>
+        <w:t>Client-Server</w:t>
+      </w:r>
+      <w:r>
+        <w:rPr>
+          <w:rFonts w:ascii="GOST Common" w:hAnsi="GOST Common" w:cstheme="minorHAnsi"/>
+          <w:sz w:val="20"/>
+          <w:szCs w:val="20"/>
+        </w:rPr>
+        <w:t xml:space="preserve"> architecture. Here the server contains all the </w:t>
+      </w:r>
+      <w:r>
+        <w:rPr>
+          <w:rFonts w:ascii="GOST Common" w:hAnsi="GOST Common" w:cstheme="minorHAnsi"/>
+          <w:sz w:val="20"/>
+          <w:szCs w:val="20"/>
+        </w:rPr>
+        <w:t>files,</w:t>
+      </w:r>
+      <w:r>
+        <w:rPr>
+          <w:rFonts w:ascii="GOST Common" w:hAnsi="GOST Common" w:cstheme="minorHAnsi"/>
+          <w:sz w:val="20"/>
+          <w:szCs w:val="20"/>
+        </w:rPr>
+        <w:t xml:space="preserve"> and the clients </w:t>
+      </w:r>
+      <w:r>
+        <w:rPr>
+          <w:rFonts w:ascii="GOST Common" w:hAnsi="GOST Common" w:cstheme="minorHAnsi"/>
+          <w:sz w:val="20"/>
+          <w:szCs w:val="20"/>
+        </w:rPr>
+        <w:t xml:space="preserve">connect to the server to </w:t>
+      </w:r>
+      <w:r>
+        <w:rPr>
+          <w:rFonts w:ascii="GOST Common" w:hAnsi="GOST Common" w:cstheme="minorHAnsi"/>
+          <w:sz w:val="20"/>
+          <w:szCs w:val="20"/>
+        </w:rPr>
+        <w:t>upload and download files.</w:t>
+      </w:r>
+      <w:r>
+        <w:rPr>
+          <w:rFonts w:ascii="GOST Common" w:hAnsi="GOST Common" w:cstheme="minorHAnsi"/>
+          <w:sz w:val="20"/>
+          <w:szCs w:val="20"/>
+        </w:rPr>
+        <w:t xml:space="preserve"> </w:t>
+      </w:r>
+    </w:p>
+    <w:p>
+      <w:pPr>
+        <w:rPr>
+          <w:rFonts w:ascii="GOST Common" w:hAnsi="GOST Common" w:cstheme="minorHAnsi"/>
+          <w:b/>
+          <w:bCs/>
+          <w:u w:val="single"/>
+        </w:rPr>
+      </w:pPr>
+      <w:r>
+        <w:rPr>
+          <w:rFonts w:ascii="GOST Common" w:hAnsi="GOST Common" w:cstheme="minorHAnsi"/>
+          <w:b/>
+          <w:bCs/>
+          <w:u w:val="single"/>
+        </w:rPr>
+        <w:t>Reliable Data transfer</w:t>
+      </w:r>
+    </w:p>
+    <w:p>
+      <w:pPr>
+        <w:rPr>
+          <w:rFonts w:ascii="GOST Common" w:hAnsi="GOST Common" w:cstheme="minorHAnsi"/>
+          <w:sz w:val="20"/>
+          <w:szCs w:val="20"/>
+        </w:rPr>
+      </w:pPr>
+      <w:r>
+        <w:rPr>
+          <w:rFonts w:ascii="GOST Common" w:hAnsi="GOST Common" w:cstheme="minorHAnsi"/>
+          <w:sz w:val="20"/>
+          <w:szCs w:val="20"/>
+        </w:rPr>
+        <w:lastRenderedPageBreak/>
+        <w:t xml:space="preserve">The program ensures when files are uploaded or download, they are sent reliably. This means that if the client loses connection midway through transferring a </w:t>
+      </w:r>
+      <w:r>
+        <w:rPr>
+          <w:rFonts w:ascii="GOST Common" w:hAnsi="GOST Common" w:cstheme="minorHAnsi"/>
+          <w:sz w:val="20"/>
+          <w:szCs w:val="20"/>
+        </w:rPr>
+        <w:t>file,</w:t>
+      </w:r>
+      <w:r>
+        <w:rPr>
+          <w:rFonts w:ascii="GOST Common" w:hAnsi="GOST Common" w:cstheme="minorHAnsi"/>
+          <w:sz w:val="20"/>
+          <w:szCs w:val="20"/>
+        </w:rPr>
+        <w:t xml:space="preserve"> they will be able to reconnect and then resume the download of the file.</w:t>
+      </w:r>
+      <w:r>
+        <w:rPr>
+          <w:rFonts w:ascii="GOST Common" w:hAnsi="GOST Common" w:cstheme="minorHAnsi"/>
+          <w:sz w:val="20"/>
+          <w:szCs w:val="20"/>
+        </w:rPr>
+        <w:t xml:space="preserve"> This is achieved by chunking the file. When the connection drops the latest confirmed chunk on the client is recorded and then when the client reconnects it specifies which chunk it needs to start the download from again and continues with the download.</w:t>
+      </w:r>
+    </w:p>
+    <w:p>
+      <w:pPr>
+        <w:rPr>
+          <w:rFonts w:ascii="GOST Common" w:hAnsi="GOST Common" w:cstheme="minorHAnsi"/>
+          <w:b/>
+          <w:bCs/>
+          <w:u w:val="single"/>
+        </w:rPr>
+      </w:pPr>
+      <w:r>
+        <w:rPr>
+          <w:rFonts w:ascii="GOST Common" w:hAnsi="GOST Common" w:cstheme="minorHAnsi"/>
+          <w:b/>
+          <w:bCs/>
           <w:u w:val="single"/>
         </w:rPr>
         <w:t>Message Header</w:t>
@@ -1722,8 +2179,6 @@
           <w:rFonts w:ascii="GOST Common" w:hAnsi="GOST Common" w:cstheme="minorHAnsi"/>
           <w:b/>
           <w:bCs/>
-          <w:sz w:val="24"/>
-          <w:szCs w:val="24"/>
           <w:u w:val="single"/>
         </w:rPr>
         <w:t xml:space="preserve"> format</w:t>
@@ -1733,13 +2188,35 @@
       <w:pPr>
         <w:rPr>
           <w:rFonts w:ascii="GOST Common" w:hAnsi="GOST Common" w:cstheme="minorHAnsi"/>
-        </w:rPr>
-      </w:pPr>
-      <w:r>
-        <w:rPr>
-          <w:rFonts w:ascii="GOST Common" w:hAnsi="GOST Common" w:cstheme="minorHAnsi"/>
-        </w:rPr>
-        <w:t>The format of the header message is simple, which allows efficient and fool proof communication between the client and server. The header command are: GET, LIST, POST, DELETE. Here is an example of a header message that will request to download a file:</w:t>
+          <w:sz w:val="20"/>
+          <w:szCs w:val="20"/>
+        </w:rPr>
+      </w:pPr>
+      <w:r>
+        <w:rPr>
+          <w:rFonts w:ascii="GOST Common" w:hAnsi="GOST Common" w:cstheme="minorHAnsi"/>
+          <w:sz w:val="20"/>
+          <w:szCs w:val="20"/>
+        </w:rPr>
+        <w:t xml:space="preserve">The format of the header message is simple, which allows efficient and fool proof communication between the client and server. The header command </w:t>
+      </w:r>
+      <w:proofErr w:type="gramStart"/>
+      <w:r>
+        <w:rPr>
+          <w:rFonts w:ascii="GOST Common" w:hAnsi="GOST Common" w:cstheme="minorHAnsi"/>
+          <w:sz w:val="20"/>
+          <w:szCs w:val="20"/>
+        </w:rPr>
+        <w:t>are</w:t>
+      </w:r>
+      <w:proofErr w:type="gramEnd"/>
+      <w:r>
+        <w:rPr>
+          <w:rFonts w:ascii="GOST Common" w:hAnsi="GOST Common" w:cstheme="minorHAnsi"/>
+          <w:sz w:val="20"/>
+          <w:szCs w:val="20"/>
+        </w:rPr>
+        <w:t>: GET, LIST, POST, DELETE. Here is an example of a header message that will request to download a file:</w:t>
       </w:r>
     </w:p>
     <w:p>
@@ -1747,6 +2224,8 @@
         <w:ind w:firstLine="720"/>
         <w:rPr>
           <w:rFonts w:ascii="Franklin Gothic Medium Cond" w:hAnsi="Franklin Gothic Medium Cond" w:cstheme="minorHAnsi"/>
+          <w:sz w:val="20"/>
+          <w:szCs w:val="20"/>
         </w:rPr>
       </w:pPr>
       <w:r>
@@ -1754,12 +2233,16 @@
           <w:rFonts w:ascii="Franklin Gothic Medium Cond" w:hAnsi="Franklin Gothic Medium Cond" w:cstheme="minorHAnsi"/>
           <w:b/>
           <w:bCs/>
+          <w:sz w:val="20"/>
+          <w:szCs w:val="20"/>
         </w:rPr>
         <w:t>GET#file.txt#</w:t>
       </w:r>
       <w:r>
         <w:rPr>
           <w:rFonts w:ascii="Franklin Gothic Medium Cond" w:hAnsi="Franklin Gothic Medium Cond" w:cstheme="minorHAnsi"/>
+          <w:sz w:val="20"/>
+          <w:szCs w:val="20"/>
         </w:rPr>
         <w:t xml:space="preserve"> </w:t>
       </w:r>
@@ -1768,11 +2251,15 @@
       <w:pPr>
         <w:rPr>
           <w:rFonts w:ascii="GOST Common" w:hAnsi="GOST Common" w:cstheme="minorHAnsi"/>
-        </w:rPr>
-      </w:pPr>
-      <w:r>
-        <w:rPr>
-          <w:rFonts w:ascii="GOST Common" w:hAnsi="GOST Common" w:cstheme="minorHAnsi"/>
+          <w:sz w:val="20"/>
+          <w:szCs w:val="20"/>
+        </w:rPr>
+      </w:pPr>
+      <w:r>
+        <w:rPr>
+          <w:rFonts w:ascii="GOST Common" w:hAnsi="GOST Common" w:cstheme="minorHAnsi"/>
+          <w:sz w:val="20"/>
+          <w:szCs w:val="20"/>
         </w:rPr>
         <w:t>The command is followed by any number of parameters that can be used for various functions.</w:t>
       </w:r>
@@ -1781,30 +2268,40 @@
           <w:rFonts w:ascii="GOST Common" w:hAnsi="GOST Common" w:cstheme="minorHAnsi"/>
           <w:b/>
           <w:bCs/>
+          <w:sz w:val="20"/>
+          <w:szCs w:val="20"/>
         </w:rPr>
         <w:t xml:space="preserve">  </w:t>
       </w:r>
       <w:r>
         <w:rPr>
           <w:rFonts w:ascii="GOST Common" w:hAnsi="GOST Common" w:cstheme="minorHAnsi"/>
+          <w:sz w:val="20"/>
+          <w:szCs w:val="20"/>
         </w:rPr>
         <w:t>The data transfer has a short header containing the size of the file to be transferred and then the checksum of the file. After that the file is then sent through.</w:t>
       </w:r>
       <w:r>
         <w:rPr>
           <w:rFonts w:ascii="GOST Common" w:hAnsi="GOST Common" w:cstheme="minorHAnsi"/>
+          <w:sz w:val="20"/>
+          <w:szCs w:val="20"/>
         </w:rPr>
         <w:t xml:space="preserve"> Control messages are simply messages </w:t>
       </w:r>
       <w:r>
         <w:rPr>
           <w:rFonts w:ascii="GOST Common" w:hAnsi="GOST Common" w:cstheme="minorHAnsi"/>
+          <w:sz w:val="20"/>
+          <w:szCs w:val="20"/>
         </w:rPr>
         <w:t>that can occur during errors such as</w:t>
       </w:r>
       <w:r>
         <w:rPr>
           <w:rFonts w:ascii="GOST Common" w:hAnsi="GOST Common" w:cstheme="minorHAnsi"/>
+          <w:sz w:val="20"/>
+          <w:szCs w:val="20"/>
         </w:rPr>
         <w:t>:</w:t>
       </w:r>
@@ -1816,6 +2313,8 @@
           <w:rFonts w:ascii="Franklin Gothic Medium Cond" w:hAnsi="Franklin Gothic Medium Cond" w:cstheme="minorHAnsi"/>
           <w:b/>
           <w:bCs/>
+          <w:sz w:val="20"/>
+          <w:szCs w:val="20"/>
         </w:rPr>
       </w:pPr>
       <w:r>
@@ -1823,6 +2322,8 @@
           <w:rFonts w:ascii="Franklin Gothic Medium Cond" w:hAnsi="Franklin Gothic Medium Cond" w:cstheme="minorHAnsi"/>
           <w:b/>
           <w:bCs/>
+          <w:sz w:val="20"/>
+          <w:szCs w:val="20"/>
         </w:rPr>
         <w:t>404 – File not Found</w:t>
       </w:r>
@@ -1831,24 +2332,31 @@
       <w:pPr>
         <w:rPr>
           <w:rFonts w:ascii="GOST Common" w:hAnsi="GOST Common" w:cstheme="minorHAnsi"/>
-        </w:rPr>
-      </w:pPr>
-      <w:r>
-        <w:rPr>
-          <w:rFonts w:ascii="GOST Common" w:hAnsi="GOST Common" w:cstheme="minorHAnsi"/>
-        </w:rPr>
-        <w:lastRenderedPageBreak/>
+          <w:sz w:val="20"/>
+          <w:szCs w:val="20"/>
+        </w:rPr>
+      </w:pPr>
+      <w:r>
+        <w:rPr>
+          <w:rFonts w:ascii="GOST Common" w:hAnsi="GOST Common" w:cstheme="minorHAnsi"/>
+          <w:sz w:val="20"/>
+          <w:szCs w:val="20"/>
+        </w:rPr>
         <w:t>The basic rules or framework of communication between the client and server are as follows. Once connection has been established, the server waits for requests from the client. If the client sends a message through the server responds accordingly and then returns to waiting once complete.</w:t>
       </w:r>
       <w:r>
         <w:rPr>
           <w:rFonts w:ascii="GOST Common" w:hAnsi="GOST Common" w:cstheme="minorHAnsi"/>
+          <w:sz w:val="20"/>
+          <w:szCs w:val="20"/>
         </w:rPr>
         <w:t xml:space="preserve"> </w:t>
       </w:r>
       <w:r>
         <w:rPr>
           <w:rFonts w:ascii="GOST Common" w:hAnsi="GOST Common" w:cstheme="minorHAnsi"/>
+          <w:sz w:val="20"/>
+          <w:szCs w:val="20"/>
         </w:rPr>
         <w:t>In the way the server and client are always taking turns.</w:t>
       </w:r>
@@ -1857,11 +2365,15 @@
       <w:pPr>
         <w:rPr>
           <w:rFonts w:ascii="GOST Common" w:hAnsi="GOST Common" w:cstheme="minorHAnsi"/>
-        </w:rPr>
-      </w:pPr>
-      <w:r>
-        <w:rPr>
-          <w:rFonts w:ascii="GOST Common" w:hAnsi="GOST Common" w:cstheme="minorHAnsi"/>
+          <w:sz w:val="20"/>
+          <w:szCs w:val="20"/>
+        </w:rPr>
+      </w:pPr>
+      <w:r>
+        <w:rPr>
+          <w:rFonts w:ascii="GOST Common" w:hAnsi="GOST Common" w:cstheme="minorHAnsi"/>
+          <w:sz w:val="20"/>
+          <w:szCs w:val="20"/>
         </w:rPr>
         <w:t xml:space="preserve">Within the program the transport layer is handled by a single class file called </w:t>
       </w:r>
@@ -1870,12 +2382,16 @@
           <w:rFonts w:ascii="GOST Common" w:hAnsi="GOST Common" w:cstheme="minorHAnsi"/>
           <w:i/>
           <w:iCs/>
+          <w:sz w:val="20"/>
+          <w:szCs w:val="20"/>
         </w:rPr>
         <w:t>connectionManager</w:t>
       </w:r>
       <w:r>
         <w:rPr>
           <w:rFonts w:ascii="GOST Common" w:hAnsi="GOST Common" w:cstheme="minorHAnsi"/>
+          <w:sz w:val="20"/>
+          <w:szCs w:val="20"/>
         </w:rPr>
         <w:t>. It handles the sending of sending of socket messages as well as the conversion of bytes to string messages and encryption/decryption by wrapping the send and receive in another method. It also handles connection errors, such as the connection dropping or aborting.</w:t>
       </w:r>
@@ -1886,45 +2402,275 @@
           <w:rFonts w:ascii="GOST Common" w:hAnsi="GOST Common" w:cstheme="minorHAnsi"/>
           <w:b/>
           <w:bCs/>
-          <w:sz w:val="24"/>
-          <w:szCs w:val="24"/>
-          <w:u w:val="single"/>
-        </w:rPr>
-      </w:pPr>
-      <w:r>
-        <w:rPr>
-          <w:rFonts w:ascii="GOST Common" w:hAnsi="GOST Common" w:cstheme="minorHAnsi"/>
-          <w:b/>
-          <w:bCs/>
-          <w:sz w:val="24"/>
-          <w:szCs w:val="24"/>
-          <w:u w:val="single"/>
-        </w:rPr>
-        <w:t>Server Sequence diagram</w:t>
-      </w:r>
-    </w:p>
-    <w:p>
-      <w:pPr>
-        <w:rPr>
-          <w:rFonts w:ascii="GOST Common" w:hAnsi="GOST Common" w:cstheme="minorHAnsi"/>
-          <w:b/>
-          <w:bCs/>
-          <w:sz w:val="24"/>
-          <w:szCs w:val="24"/>
-          <w:u w:val="single"/>
-        </w:rPr>
-      </w:pPr>
-      <w:r>
-        <w:rPr>
-          <w:rFonts w:ascii="GOST Common" w:hAnsi="GOST Common" w:cstheme="minorHAnsi"/>
-          <w:b/>
-          <w:bCs/>
-          <w:sz w:val="24"/>
-          <w:szCs w:val="24"/>
-          <w:u w:val="single"/>
-        </w:rPr>
-        <w:t>Client Sequence diagram</w:t>
-      </w:r>
+          <w:u w:val="single"/>
+        </w:rPr>
+      </w:pPr>
+    </w:p>
+    <w:p>
+      <w:pPr>
+        <w:rPr>
+          <w:rFonts w:ascii="GOST Common" w:hAnsi="GOST Common" w:cstheme="minorHAnsi"/>
+          <w:b/>
+          <w:bCs/>
+          <w:u w:val="single"/>
+        </w:rPr>
+      </w:pPr>
+    </w:p>
+    <w:p>
+      <w:pPr>
+        <w:rPr>
+          <w:rFonts w:ascii="GOST Common" w:hAnsi="GOST Common" w:cstheme="minorHAnsi"/>
+          <w:b/>
+          <w:bCs/>
+          <w:u w:val="single"/>
+        </w:rPr>
+      </w:pPr>
+      <w:r>
+        <w:rPr>
+          <w:rFonts w:ascii="GOST Common" w:hAnsi="GOST Common" w:cstheme="minorHAnsi"/>
+          <w:b/>
+          <w:bCs/>
+          <w:noProof/>
+          <w:u w:val="single"/>
+        </w:rPr>
+        <w:drawing>
+          <wp:anchor distT="0" distB="0" distL="114300" distR="114300" simplePos="0" relativeHeight="251667456" behindDoc="0" locked="0" layoutInCell="1" allowOverlap="1" wp14:anchorId="7C627347" wp14:editId="01734831">
+            <wp:simplePos x="0" y="0"/>
+            <wp:positionH relativeFrom="column">
+              <wp:posOffset>2837180</wp:posOffset>
+            </wp:positionH>
+            <wp:positionV relativeFrom="paragraph">
+              <wp:posOffset>369570</wp:posOffset>
+            </wp:positionV>
+            <wp:extent cx="2759710" cy="2733675"/>
+            <wp:effectExtent l="0" t="0" r="2540" b="9525"/>
+            <wp:wrapTopAndBottom/>
+            <wp:docPr id="11" name="Picture 11"/>
+            <wp:cNvGraphicFramePr>
+              <a:graphicFrameLocks xmlns:a="http://schemas.openxmlformats.org/drawingml/2006/main" noChangeAspect="1"/>
+            </wp:cNvGraphicFramePr>
+            <a:graphic xmlns:a="http://schemas.openxmlformats.org/drawingml/2006/main">
+              <a:graphicData uri="http://schemas.openxmlformats.org/drawingml/2006/picture">
+                <pic:pic xmlns:pic="http://schemas.openxmlformats.org/drawingml/2006/picture">
+                  <pic:nvPicPr>
+                    <pic:cNvPr id="0" name="Picture 4"/>
+                    <pic:cNvPicPr>
+                      <a:picLocks noChangeAspect="1" noChangeArrowheads="1"/>
+                    </pic:cNvPicPr>
+                  </pic:nvPicPr>
+                  <pic:blipFill>
+                    <a:blip r:embed="rId21" cstate="print">
+                      <a:extLst>
+                        <a:ext uri="{28A0092B-C50C-407E-A947-70E740481C1C}">
+                          <a14:useLocalDpi xmlns:a14="http://schemas.microsoft.com/office/drawing/2010/main" val="0"/>
+                        </a:ext>
+                      </a:extLst>
+                    </a:blip>
+                    <a:srcRect/>
+                    <a:stretch>
+                      <a:fillRect/>
+                    </a:stretch>
+                  </pic:blipFill>
+                  <pic:spPr bwMode="auto">
+                    <a:xfrm>
+                      <a:off x="0" y="0"/>
+                      <a:ext cx="2759710" cy="2733675"/>
+                    </a:xfrm>
+                    <a:prstGeom prst="rect">
+                      <a:avLst/>
+                    </a:prstGeom>
+                    <a:noFill/>
+                    <a:ln>
+                      <a:noFill/>
+                    </a:ln>
+                  </pic:spPr>
+                </pic:pic>
+              </a:graphicData>
+            </a:graphic>
+            <wp14:sizeRelH relativeFrom="page">
+              <wp14:pctWidth>0</wp14:pctWidth>
+            </wp14:sizeRelH>
+            <wp14:sizeRelV relativeFrom="page">
+              <wp14:pctHeight>0</wp14:pctHeight>
+            </wp14:sizeRelV>
+          </wp:anchor>
+        </w:drawing>
+      </w:r>
+      <w:r>
+        <w:rPr>
+          <w:rFonts w:ascii="GOST Common" w:hAnsi="GOST Common" w:cstheme="minorHAnsi"/>
+          <w:b/>
+          <w:bCs/>
+          <w:u w:val="single"/>
+        </w:rPr>
+        <w:t>Upload</w:t>
+      </w:r>
+      <w:r>
+        <w:rPr>
+          <w:rFonts w:ascii="GOST Common" w:hAnsi="GOST Common" w:cstheme="minorHAnsi"/>
+          <w:b/>
+          <w:bCs/>
+          <w:u w:val="single"/>
+        </w:rPr>
+        <w:t xml:space="preserve"> Sequence diagram</w:t>
+      </w:r>
+      <w:r>
+        <w:rPr>
+          <w:rFonts w:ascii="GOST Common" w:hAnsi="GOST Common" w:cstheme="minorHAnsi"/>
+          <w:b/>
+          <w:bCs/>
+          <w:u w:val="single"/>
+        </w:rPr>
+        <w:tab/>
+      </w:r>
+      <w:r>
+        <w:rPr>
+          <w:rFonts w:ascii="GOST Common" w:hAnsi="GOST Common" w:cstheme="minorHAnsi"/>
+          <w:b/>
+          <w:bCs/>
+          <w:u w:val="single"/>
+        </w:rPr>
+        <w:tab/>
+      </w:r>
+      <w:proofErr w:type="gramStart"/>
+      <w:r>
+        <w:rPr>
+          <w:rFonts w:ascii="GOST Common" w:hAnsi="GOST Common" w:cstheme="minorHAnsi"/>
+          <w:b/>
+          <w:bCs/>
+          <w:u w:val="single"/>
+        </w:rPr>
+        <w:tab/>
+        <w:t xml:space="preserve">  Download</w:t>
+      </w:r>
+      <w:proofErr w:type="gramEnd"/>
+      <w:r>
+        <w:rPr>
+          <w:rFonts w:ascii="GOST Common" w:hAnsi="GOST Common" w:cstheme="minorHAnsi"/>
+          <w:b/>
+          <w:bCs/>
+          <w:u w:val="single"/>
+        </w:rPr>
+        <w:t xml:space="preserve"> Sequence Diagram</w:t>
+      </w:r>
+      <w:r>
+        <w:rPr>
+          <w:rFonts w:ascii="GOST Common" w:hAnsi="GOST Common" w:cstheme="minorHAnsi"/>
+          <w:b/>
+          <w:bCs/>
+          <w:u w:val="single"/>
+        </w:rPr>
+        <w:tab/>
+      </w:r>
+      <w:r>
+        <w:rPr>
+          <w:rFonts w:ascii="GOST Common" w:hAnsi="GOST Common" w:cstheme="minorHAnsi"/>
+          <w:b/>
+          <w:bCs/>
+          <w:u w:val="single"/>
+        </w:rPr>
+        <w:tab/>
+      </w:r>
+      <w:r>
+        <w:rPr>
+          <w:rFonts w:ascii="GOST Common" w:hAnsi="GOST Common" w:cstheme="minorHAnsi"/>
+          <w:b/>
+          <w:bCs/>
+          <w:u w:val="single"/>
+        </w:rPr>
+        <w:tab/>
+      </w:r>
+    </w:p>
+    <w:p>
+      <w:pPr>
+        <w:rPr>
+          <w:rFonts w:ascii="GOST Common" w:hAnsi="GOST Common" w:cstheme="minorHAnsi"/>
+          <w:b/>
+          <w:bCs/>
+          <w:u w:val="single"/>
+        </w:rPr>
+      </w:pPr>
+      <w:r>
+        <w:rPr>
+          <w:rFonts w:ascii="GOST Common" w:hAnsi="GOST Common" w:cstheme="minorHAnsi"/>
+          <w:b/>
+          <w:bCs/>
+          <w:noProof/>
+          <w:u w:val="single"/>
+        </w:rPr>
+        <w:drawing>
+          <wp:anchor distT="0" distB="0" distL="114300" distR="114300" simplePos="0" relativeHeight="251666432" behindDoc="0" locked="0" layoutInCell="1" allowOverlap="1" wp14:anchorId="6970D43E" wp14:editId="316CA413">
+            <wp:simplePos x="0" y="0"/>
+            <wp:positionH relativeFrom="column">
+              <wp:posOffset>0</wp:posOffset>
+            </wp:positionH>
+            <wp:positionV relativeFrom="paragraph">
+              <wp:posOffset>1471</wp:posOffset>
+            </wp:positionV>
+            <wp:extent cx="2666984" cy="2644815"/>
+            <wp:effectExtent l="0" t="0" r="635" b="3175"/>
+            <wp:wrapTopAndBottom/>
+            <wp:docPr id="12" name="Picture 12"/>
+            <wp:cNvGraphicFramePr>
+              <a:graphicFrameLocks xmlns:a="http://schemas.openxmlformats.org/drawingml/2006/main" noChangeAspect="1"/>
+            </wp:cNvGraphicFramePr>
+            <a:graphic xmlns:a="http://schemas.openxmlformats.org/drawingml/2006/main">
+              <a:graphicData uri="http://schemas.openxmlformats.org/drawingml/2006/picture">
+                <pic:pic xmlns:pic="http://schemas.openxmlformats.org/drawingml/2006/picture">
+                  <pic:nvPicPr>
+                    <pic:cNvPr id="0" name="Picture 5"/>
+                    <pic:cNvPicPr>
+                      <a:picLocks noChangeAspect="1" noChangeArrowheads="1"/>
+                    </pic:cNvPicPr>
+                  </pic:nvPicPr>
+                  <pic:blipFill>
+                    <a:blip r:embed="rId22" cstate="print">
+                      <a:extLst>
+                        <a:ext uri="{28A0092B-C50C-407E-A947-70E740481C1C}">
+                          <a14:useLocalDpi xmlns:a14="http://schemas.microsoft.com/office/drawing/2010/main" val="0"/>
+                        </a:ext>
+                      </a:extLst>
+                    </a:blip>
+                    <a:srcRect/>
+                    <a:stretch>
+                      <a:fillRect/>
+                    </a:stretch>
+                  </pic:blipFill>
+                  <pic:spPr bwMode="auto">
+                    <a:xfrm>
+                      <a:off x="0" y="0"/>
+                      <a:ext cx="2666984" cy="2644815"/>
+                    </a:xfrm>
+                    <a:prstGeom prst="rect">
+                      <a:avLst/>
+                    </a:prstGeom>
+                    <a:noFill/>
+                    <a:ln>
+                      <a:noFill/>
+                    </a:ln>
+                  </pic:spPr>
+                </pic:pic>
+              </a:graphicData>
+            </a:graphic>
+            <wp14:sizeRelH relativeFrom="page">
+              <wp14:pctWidth>0</wp14:pctWidth>
+            </wp14:sizeRelH>
+            <wp14:sizeRelV relativeFrom="page">
+              <wp14:pctHeight>0</wp14:pctHeight>
+            </wp14:sizeRelV>
+          </wp:anchor>
+        </w:drawing>
+      </w:r>
+    </w:p>
+    <w:p>
+      <w:pPr>
+        <w:rPr>
+          <w:rFonts w:ascii="GOST Common" w:hAnsi="GOST Common" w:cstheme="minorHAnsi"/>
+          <w:b/>
+          <w:bCs/>
+          <w:u w:val="single"/>
+        </w:rPr>
+      </w:pPr>
     </w:p>
     <w:p>
       <w:pPr>
@@ -1934,12 +2680,66 @@
           <w:b/>
           <w:bCs/>
           <w:color w:val="000000"/>
-          <w:sz w:val="24"/>
-          <w:szCs w:val="24"/>
           <w:u w:val="single"/>
           <w:lang w:eastAsia="en-ZA"/>
         </w:rPr>
       </w:pPr>
+      <w:r>
+        <w:rPr>
+          <w:rFonts w:ascii="GOST Common" w:eastAsia="Times New Roman" w:hAnsi="GOST Common" w:cstheme="minorHAnsi"/>
+          <w:b/>
+          <w:bCs/>
+          <w:color w:val="000000"/>
+          <w:u w:val="single"/>
+          <w:lang w:eastAsia="en-ZA"/>
+        </w:rPr>
+        <w:lastRenderedPageBreak/>
+        <w:t>Robust protocol implementation (</w:t>
+      </w:r>
+      <w:r>
+        <w:rPr>
+          <w:rFonts w:ascii="GOST Common" w:eastAsia="Times New Roman" w:hAnsi="GOST Common" w:cstheme="minorHAnsi"/>
+          <w:b/>
+          <w:bCs/>
+          <w:color w:val="000000"/>
+          <w:u w:val="single"/>
+          <w:lang w:eastAsia="en-ZA"/>
+        </w:rPr>
+        <w:t>S</w:t>
+      </w:r>
+      <w:r>
+        <w:rPr>
+          <w:rFonts w:ascii="GOST Common" w:eastAsia="Times New Roman" w:hAnsi="GOST Common" w:cstheme="minorHAnsi"/>
+          <w:b/>
+          <w:bCs/>
+          <w:color w:val="000000"/>
+          <w:u w:val="single"/>
+          <w:lang w:eastAsia="en-ZA"/>
+        </w:rPr>
+        <w:t xml:space="preserve">tress </w:t>
+      </w:r>
+      <w:r>
+        <w:rPr>
+          <w:rFonts w:ascii="GOST Common" w:eastAsia="Times New Roman" w:hAnsi="GOST Common" w:cstheme="minorHAnsi"/>
+          <w:b/>
+          <w:bCs/>
+          <w:color w:val="000000"/>
+          <w:u w:val="single"/>
+          <w:lang w:eastAsia="en-ZA"/>
+        </w:rPr>
+        <w:t>T</w:t>
+      </w:r>
+      <w:r>
+        <w:rPr>
+          <w:rFonts w:ascii="GOST Common" w:eastAsia="Times New Roman" w:hAnsi="GOST Common" w:cstheme="minorHAnsi"/>
+          <w:b/>
+          <w:bCs/>
+          <w:color w:val="000000"/>
+          <w:u w:val="single"/>
+          <w:lang w:eastAsia="en-ZA"/>
+        </w:rPr>
+        <w:t>ests)</w:t>
+      </w:r>
     </w:p>
     <w:p>
       <w:pPr>
@@ -1949,99 +2749,25 @@
           <w:b/>
           <w:bCs/>
           <w:color w:val="000000"/>
-          <w:sz w:val="24"/>
-          <w:szCs w:val="24"/>
-          <w:u w:val="single"/>
+          <w:sz w:val="20"/>
+          <w:szCs w:val="20"/>
           <w:lang w:eastAsia="en-ZA"/>
         </w:rPr>
       </w:pPr>
-      <w:r>
-        <w:rPr>
-          <w:rFonts w:ascii="GOST Common" w:eastAsia="Times New Roman" w:hAnsi="GOST Common" w:cstheme="minorHAnsi"/>
-          <w:b/>
-          <w:bCs/>
-          <w:color w:val="000000"/>
-          <w:sz w:val="24"/>
-          <w:szCs w:val="24"/>
-          <w:u w:val="single"/>
-          <w:lang w:eastAsia="en-ZA"/>
-        </w:rPr>
-        <w:t>Robust protocol implementation (</w:t>
-      </w:r>
-      <w:r>
-        <w:rPr>
-          <w:rFonts w:ascii="GOST Common" w:eastAsia="Times New Roman" w:hAnsi="GOST Common" w:cstheme="minorHAnsi"/>
-          <w:b/>
-          <w:bCs/>
-          <w:color w:val="000000"/>
-          <w:sz w:val="24"/>
-          <w:szCs w:val="24"/>
-          <w:u w:val="single"/>
-          <w:lang w:eastAsia="en-ZA"/>
-        </w:rPr>
-        <w:t>S</w:t>
-      </w:r>
-      <w:r>
-        <w:rPr>
-          <w:rFonts w:ascii="GOST Common" w:eastAsia="Times New Roman" w:hAnsi="GOST Common" w:cstheme="minorHAnsi"/>
-          <w:b/>
-          <w:bCs/>
-          <w:color w:val="000000"/>
-          <w:sz w:val="24"/>
-          <w:szCs w:val="24"/>
-          <w:u w:val="single"/>
-          <w:lang w:eastAsia="en-ZA"/>
-        </w:rPr>
-        <w:t xml:space="preserve">tress </w:t>
-      </w:r>
-      <w:r>
-        <w:rPr>
-          <w:rFonts w:ascii="GOST Common" w:eastAsia="Times New Roman" w:hAnsi="GOST Common" w:cstheme="minorHAnsi"/>
-          <w:b/>
-          <w:bCs/>
-          <w:color w:val="000000"/>
-          <w:sz w:val="24"/>
-          <w:szCs w:val="24"/>
-          <w:u w:val="single"/>
-          <w:lang w:eastAsia="en-ZA"/>
-        </w:rPr>
-        <w:t>T</w:t>
-      </w:r>
-      <w:r>
-        <w:rPr>
-          <w:rFonts w:ascii="GOST Common" w:eastAsia="Times New Roman" w:hAnsi="GOST Common" w:cstheme="minorHAnsi"/>
-          <w:b/>
-          <w:bCs/>
-          <w:color w:val="000000"/>
-          <w:sz w:val="24"/>
-          <w:szCs w:val="24"/>
-          <w:u w:val="single"/>
-          <w:lang w:eastAsia="en-ZA"/>
-        </w:rPr>
-        <w:t>ests)</w:t>
-      </w:r>
-    </w:p>
-    <w:p>
-      <w:pPr>
-        <w:spacing w:after="0" w:line="240" w:lineRule="auto"/>
-        <w:rPr>
-          <w:rFonts w:ascii="GOST Common" w:eastAsia="Times New Roman" w:hAnsi="GOST Common" w:cstheme="minorHAnsi"/>
-          <w:b/>
-          <w:bCs/>
-          <w:color w:val="000000"/>
-          <w:lang w:eastAsia="en-ZA"/>
-        </w:rPr>
-      </w:pPr>
-    </w:p>
-    <w:p>
-      <w:pPr>
-        <w:rPr>
-          <w:rFonts w:ascii="GOST Common" w:hAnsi="GOST Common" w:cstheme="minorHAnsi"/>
-        </w:rPr>
-      </w:pPr>
-      <w:r>
-        <w:rPr>
-          <w:rFonts w:ascii="GOST Common" w:hAnsi="GOST Common" w:cstheme="minorHAnsi"/>
+    </w:p>
+    <w:p>
+      <w:pPr>
+        <w:rPr>
+          <w:rFonts w:ascii="GOST Common" w:hAnsi="GOST Common" w:cstheme="minorHAnsi"/>
+          <w:sz w:val="20"/>
+          <w:szCs w:val="20"/>
+        </w:rPr>
+      </w:pPr>
+      <w:r>
+        <w:rPr>
+          <w:rFonts w:ascii="GOST Common" w:hAnsi="GOST Common" w:cstheme="minorHAnsi"/>
+          <w:sz w:val="20"/>
+          <w:szCs w:val="20"/>
         </w:rPr>
         <w:t xml:space="preserve">This program aims to use effective error catching to make sure the user cannot crash the client or server, being built on the principle of GIGO (garbage in, garbage out), not allowing the server to process anything unless the input matches very specific server commands. If the user inputs an unknown server command, an appropriate error is displayed, then they are prompted to input a new command or input. Because of this (and our effective protocol controlling server and client messages), no input from a client can crash the server, thus the server service is very reliable. </w:t>
       </w:r>
@@ -2050,11 +2776,15 @@
       <w:pPr>
         <w:rPr>
           <w:rFonts w:ascii="GOST Common" w:hAnsi="GOST Common" w:cstheme="minorHAnsi"/>
-        </w:rPr>
-      </w:pPr>
-      <w:r>
-        <w:rPr>
-          <w:rFonts w:ascii="GOST Common" w:hAnsi="GOST Common" w:cstheme="minorHAnsi"/>
+          <w:sz w:val="20"/>
+          <w:szCs w:val="20"/>
+        </w:rPr>
+      </w:pPr>
+      <w:r>
+        <w:rPr>
+          <w:rFonts w:ascii="GOST Common" w:hAnsi="GOST Common" w:cstheme="minorHAnsi"/>
+          <w:sz w:val="20"/>
+          <w:szCs w:val="20"/>
         </w:rPr>
         <w:t xml:space="preserve">Many filetypes have been tested and various sizes (some of these examples have been uploaded with the project, look under the </w:t>
       </w:r>
@@ -2063,12 +2793,16 @@
           <w:rFonts w:ascii="GOST Common" w:hAnsi="GOST Common" w:cstheme="minorHAnsi"/>
           <w:i/>
           <w:iCs/>
+          <w:sz w:val="20"/>
+          <w:szCs w:val="20"/>
         </w:rPr>
         <w:t>files</w:t>
       </w:r>
       <w:r>
         <w:rPr>
           <w:rFonts w:ascii="GOST Common" w:hAnsi="GOST Common" w:cstheme="minorHAnsi"/>
+          <w:sz w:val="20"/>
+          <w:szCs w:val="20"/>
         </w:rPr>
         <w:t xml:space="preserve"> folder) when uploading and downloading. We did encounter errors when trying to upload an image with hex values, but that was only when using a shift cypher to encrypt and decrypt messages. The encryption type was later changed.</w:t>
       </w:r>
@@ -2078,12 +2812,16 @@
         <w:spacing w:after="0" w:line="240" w:lineRule="auto"/>
         <w:rPr>
           <w:rFonts w:ascii="GOST Common" w:eastAsia="Times New Roman" w:hAnsi="GOST Common" w:cstheme="minorHAnsi"/>
+          <w:sz w:val="20"/>
+          <w:szCs w:val="20"/>
           <w:lang w:eastAsia="en-ZA"/>
         </w:rPr>
       </w:pPr>
       <w:r>
         <w:rPr>
           <w:rFonts w:ascii="GOST Common" w:eastAsia="Times New Roman" w:hAnsi="GOST Common" w:cstheme="minorHAnsi"/>
+          <w:sz w:val="20"/>
+          <w:szCs w:val="20"/>
           <w:lang w:eastAsia="en-ZA"/>
         </w:rPr>
         <w:t>We also tested many clients connecting to the server</w:t>
@@ -2091,6 +2829,8 @@
       <w:r>
         <w:rPr>
           <w:rFonts w:ascii="GOST Common" w:eastAsia="Times New Roman" w:hAnsi="GOST Common" w:cstheme="minorHAnsi"/>
+          <w:sz w:val="20"/>
+          <w:szCs w:val="20"/>
           <w:lang w:eastAsia="en-ZA"/>
         </w:rPr>
         <w:t>, we noted the server could easily host 10 clients, yet the theoretical number is much higher.</w:t>
@@ -2101,6 +2841,8 @@
         <w:spacing w:after="0" w:line="240" w:lineRule="auto"/>
         <w:rPr>
           <w:rFonts w:ascii="GOST Common" w:eastAsia="Times New Roman" w:hAnsi="GOST Common" w:cstheme="minorHAnsi"/>
+          <w:sz w:val="20"/>
+          <w:szCs w:val="20"/>
           <w:lang w:eastAsia="en-ZA"/>
         </w:rPr>
       </w:pPr>
@@ -2110,12 +2852,16 @@
         <w:spacing w:after="0" w:line="240" w:lineRule="auto"/>
         <w:rPr>
           <w:rFonts w:ascii="GOST Common" w:eastAsia="Times New Roman" w:hAnsi="GOST Common" w:cstheme="minorHAnsi"/>
+          <w:sz w:val="20"/>
+          <w:szCs w:val="20"/>
           <w:lang w:eastAsia="en-ZA"/>
         </w:rPr>
       </w:pPr>
       <w:r>
         <w:rPr>
           <w:rFonts w:ascii="GOST Common" w:eastAsia="Times New Roman" w:hAnsi="GOST Common" w:cstheme="minorHAnsi"/>
+          <w:sz w:val="20"/>
+          <w:szCs w:val="20"/>
           <w:lang w:eastAsia="en-ZA"/>
         </w:rPr>
         <w:t xml:space="preserve">We also have various performance </w:t>
@@ -2123,6 +2869,8 @@
       <w:r>
         <w:rPr>
           <w:rFonts w:ascii="GOST Common" w:eastAsia="Times New Roman" w:hAnsi="GOST Common" w:cstheme="minorHAnsi"/>
+          <w:sz w:val="20"/>
+          <w:szCs w:val="20"/>
           <w:lang w:eastAsia="en-ZA"/>
         </w:rPr>
         <w:t>gaining features, such as the server killing off threads when the client disconnects.</w:t>
@@ -2132,6 +2880,17 @@
       <w:pPr>
         <w:rPr>
           <w:rFonts w:ascii="GOST Common" w:hAnsi="GOST Common" w:cstheme="minorHAnsi"/>
+          <w:sz w:val="20"/>
+          <w:szCs w:val="20"/>
+        </w:rPr>
+      </w:pPr>
+    </w:p>
+    <w:p>
+      <w:pPr>
+        <w:rPr>
+          <w:rFonts w:ascii="GOST Common" w:hAnsi="GOST Common" w:cstheme="minorHAnsi"/>
+          <w:sz w:val="20"/>
+          <w:szCs w:val="20"/>
         </w:rPr>
       </w:pPr>
     </w:p>
@@ -2143,8 +2902,6 @@
           <w:b/>
           <w:bCs/>
           <w:color w:val="000000"/>
-          <w:sz w:val="24"/>
-          <w:szCs w:val="24"/>
           <w:u w:val="single"/>
           <w:lang w:eastAsia="en-ZA"/>
         </w:rPr>
@@ -2155,8 +2912,6 @@
           <w:b/>
           <w:bCs/>
           <w:color w:val="000000"/>
-          <w:sz w:val="24"/>
-          <w:szCs w:val="24"/>
           <w:u w:val="single"/>
           <w:lang w:eastAsia="en-ZA"/>
         </w:rPr>
@@ -2169,6 +2924,8 @@
         <w:rPr>
           <w:rFonts w:ascii="GOST Common" w:eastAsia="Times New Roman" w:hAnsi="GOST Common" w:cstheme="minorHAnsi"/>
           <w:color w:val="000000"/>
+          <w:sz w:val="20"/>
+          <w:szCs w:val="20"/>
           <w:lang w:eastAsia="en-ZA"/>
         </w:rPr>
       </w:pPr>
@@ -2179,6 +2936,8 @@
         <w:rPr>
           <w:rFonts w:ascii="GOST Common" w:eastAsia="Times New Roman" w:hAnsi="GOST Common" w:cstheme="minorHAnsi"/>
           <w:color w:val="000000"/>
+          <w:sz w:val="20"/>
+          <w:szCs w:val="20"/>
           <w:lang w:eastAsia="en-ZA"/>
         </w:rPr>
       </w:pPr>
@@ -2186,6 +2945,8 @@
         <w:rPr>
           <w:rFonts w:ascii="GOST Common" w:eastAsia="Times New Roman" w:hAnsi="GOST Common" w:cstheme="minorHAnsi"/>
           <w:color w:val="000000"/>
+          <w:sz w:val="20"/>
+          <w:szCs w:val="20"/>
           <w:lang w:eastAsia="en-ZA"/>
         </w:rPr>
         <w:t>As part of our design, we have implemented an extensive error checking list to help give the user useful information if a problem occurs (or if they have done something wrong) and to avoid unwanted crashes.</w:t>
@@ -2197,6 +2958,8 @@
         <w:rPr>
           <w:rFonts w:ascii="GOST Common" w:eastAsia="Times New Roman" w:hAnsi="GOST Common" w:cstheme="minorHAnsi"/>
           <w:color w:val="000000"/>
+          <w:sz w:val="20"/>
+          <w:szCs w:val="20"/>
           <w:lang w:eastAsia="en-ZA"/>
         </w:rPr>
       </w:pPr>
@@ -2207,6 +2970,8 @@
         <w:rPr>
           <w:rFonts w:ascii="GOST Common" w:eastAsia="Times New Roman" w:hAnsi="GOST Common" w:cstheme="minorHAnsi"/>
           <w:color w:val="000000"/>
+          <w:sz w:val="20"/>
+          <w:szCs w:val="20"/>
           <w:lang w:eastAsia="en-ZA"/>
         </w:rPr>
       </w:pPr>
@@ -2214,6 +2979,8 @@
         <w:rPr>
           <w:rFonts w:ascii="GOST Common" w:eastAsia="Times New Roman" w:hAnsi="GOST Common" w:cstheme="minorHAnsi"/>
           <w:color w:val="000000"/>
+          <w:sz w:val="20"/>
+          <w:szCs w:val="20"/>
           <w:lang w:eastAsia="en-ZA"/>
         </w:rPr>
         <w:t>This list includes, but is not restricted to:</w:t>
@@ -2262,6 +3029,8 @@
               <w:rPr>
                 <w:rFonts w:ascii="GOST Common" w:eastAsia="Times New Roman" w:hAnsi="GOST Common" w:cstheme="minorHAnsi"/>
                 <w:color w:val="000000"/>
+                <w:sz w:val="20"/>
+                <w:szCs w:val="20"/>
                 <w:lang w:eastAsia="en-ZA"/>
               </w:rPr>
             </w:pPr>
@@ -2288,8 +3057,8 @@
                       <w:b/>
                       <w:bCs/>
                       <w:color w:val="000000"/>
-                      <w:sz w:val="28"/>
-                      <w:szCs w:val="28"/>
+                      <w:sz w:val="24"/>
+                      <w:szCs w:val="24"/>
                       <w:lang w:eastAsia="en-ZA"/>
                     </w:rPr>
                   </w:pPr>
@@ -2299,8 +3068,8 @@
                       <w:b/>
                       <w:bCs/>
                       <w:color w:val="000000"/>
-                      <w:sz w:val="28"/>
-                      <w:szCs w:val="28"/>
+                      <w:sz w:val="24"/>
+                      <w:szCs w:val="24"/>
                       <w:lang w:eastAsia="en-ZA"/>
                     </w:rPr>
                     <w:t>Error</w:t>
@@ -2318,8 +3087,8 @@
                       <w:b/>
                       <w:bCs/>
                       <w:color w:val="000000"/>
-                      <w:sz w:val="28"/>
-                      <w:szCs w:val="28"/>
+                      <w:sz w:val="24"/>
+                      <w:szCs w:val="24"/>
                       <w:lang w:eastAsia="en-ZA"/>
                     </w:rPr>
                   </w:pPr>
@@ -2329,8 +3098,8 @@
                       <w:b/>
                       <w:bCs/>
                       <w:color w:val="000000"/>
-                      <w:sz w:val="28"/>
-                      <w:szCs w:val="28"/>
+                      <w:sz w:val="24"/>
+                      <w:szCs w:val="24"/>
                       <w:lang w:eastAsia="en-ZA"/>
                     </w:rPr>
                     <w:t>Program action</w:t>
@@ -2349,6 +3118,8 @@
                     <w:rPr>
                       <w:rFonts w:ascii="GOST Common" w:eastAsia="Times New Roman" w:hAnsi="GOST Common" w:cstheme="minorHAnsi"/>
                       <w:color w:val="000000"/>
+                      <w:sz w:val="20"/>
+                      <w:szCs w:val="20"/>
                       <w:lang w:eastAsia="en-ZA"/>
                     </w:rPr>
                   </w:pPr>
@@ -2356,6 +3127,8 @@
                     <w:rPr>
                       <w:rFonts w:ascii="GOST Common" w:eastAsia="Times New Roman" w:hAnsi="GOST Common" w:cstheme="minorHAnsi"/>
                       <w:color w:val="000000"/>
+                      <w:sz w:val="20"/>
+                      <w:szCs w:val="20"/>
                       <w:lang w:eastAsia="en-ZA"/>
                     </w:rPr>
                     <w:t>Incorrect password on protected file</w:t>
@@ -2367,6 +3140,8 @@
                     <w:rPr>
                       <w:rFonts w:ascii="GOST Common" w:eastAsia="Times New Roman" w:hAnsi="GOST Common" w:cstheme="minorHAnsi"/>
                       <w:color w:val="000000"/>
+                      <w:sz w:val="20"/>
+                      <w:szCs w:val="20"/>
                       <w:lang w:eastAsia="en-ZA"/>
                     </w:rPr>
                   </w:pPr>
@@ -2382,6 +3157,8 @@
                     <w:rPr>
                       <w:rFonts w:ascii="GOST Common" w:eastAsia="Times New Roman" w:hAnsi="GOST Common" w:cstheme="minorHAnsi"/>
                       <w:color w:val="000000"/>
+                      <w:sz w:val="20"/>
+                      <w:szCs w:val="20"/>
                       <w:lang w:eastAsia="en-ZA"/>
                     </w:rPr>
                   </w:pPr>
@@ -2389,6 +3166,8 @@
                     <w:rPr>
                       <w:rFonts w:ascii="GOST Common" w:eastAsia="Times New Roman" w:hAnsi="GOST Common" w:cstheme="minorHAnsi"/>
                       <w:color w:val="000000"/>
+                      <w:sz w:val="20"/>
+                      <w:szCs w:val="20"/>
                       <w:lang w:eastAsia="en-ZA"/>
                     </w:rPr>
                     <w:t>Deny user access to protected file</w:t>
@@ -2407,6 +3186,8 @@
                     <w:rPr>
                       <w:rFonts w:ascii="GOST Common" w:eastAsia="Times New Roman" w:hAnsi="GOST Common" w:cstheme="minorHAnsi"/>
                       <w:color w:val="000000"/>
+                      <w:sz w:val="20"/>
+                      <w:szCs w:val="20"/>
                       <w:lang w:eastAsia="en-ZA"/>
                     </w:rPr>
                   </w:pPr>
@@ -2414,6 +3195,8 @@
                     <w:rPr>
                       <w:rFonts w:ascii="GOST Common" w:eastAsia="Times New Roman" w:hAnsi="GOST Common" w:cstheme="minorHAnsi"/>
                       <w:color w:val="000000"/>
+                      <w:sz w:val="20"/>
+                      <w:szCs w:val="20"/>
                       <w:lang w:eastAsia="en-ZA"/>
                     </w:rPr>
                     <w:t>User inputs wrong file name when downloading</w:t>
@@ -2425,6 +3208,8 @@
                     <w:rPr>
                       <w:rFonts w:ascii="GOST Common" w:eastAsia="Times New Roman" w:hAnsi="GOST Common" w:cstheme="minorHAnsi"/>
                       <w:color w:val="000000"/>
+                      <w:sz w:val="20"/>
+                      <w:szCs w:val="20"/>
                       <w:lang w:eastAsia="en-ZA"/>
                     </w:rPr>
                   </w:pPr>
@@ -2440,6 +3225,8 @@
                     <w:rPr>
                       <w:rFonts w:ascii="GOST Common" w:eastAsia="Times New Roman" w:hAnsi="GOST Common" w:cstheme="minorHAnsi"/>
                       <w:color w:val="000000"/>
+                      <w:sz w:val="20"/>
+                      <w:szCs w:val="20"/>
                       <w:lang w:eastAsia="en-ZA"/>
                     </w:rPr>
                   </w:pPr>
@@ -2447,6 +3234,8 @@
                     <w:rPr>
                       <w:rFonts w:ascii="GOST Common" w:eastAsia="Times New Roman" w:hAnsi="GOST Common" w:cstheme="minorHAnsi"/>
                       <w:color w:val="000000"/>
+                      <w:sz w:val="20"/>
+                      <w:szCs w:val="20"/>
                       <w:lang w:eastAsia="en-ZA"/>
                     </w:rPr>
                     <w:t>Discard input and ask for a new input</w:t>
@@ -2465,6 +3254,8 @@
                     <w:rPr>
                       <w:rFonts w:ascii="GOST Common" w:eastAsia="Times New Roman" w:hAnsi="GOST Common" w:cstheme="minorHAnsi"/>
                       <w:color w:val="000000"/>
+                      <w:sz w:val="20"/>
+                      <w:szCs w:val="20"/>
                       <w:lang w:eastAsia="en-ZA"/>
                     </w:rPr>
                   </w:pPr>
@@ -2472,9 +3263,10 @@
                     <w:rPr>
                       <w:rFonts w:ascii="GOST Common" w:eastAsia="Times New Roman" w:hAnsi="GOST Common" w:cstheme="minorHAnsi"/>
                       <w:color w:val="000000"/>
+                      <w:sz w:val="20"/>
+                      <w:szCs w:val="20"/>
                       <w:lang w:eastAsia="en-ZA"/>
                     </w:rPr>
-                    <w:lastRenderedPageBreak/>
                     <w:t>Checksum Mismatch</w:t>
                   </w:r>
                 </w:p>
@@ -2484,6 +3276,8 @@
                     <w:rPr>
                       <w:rFonts w:ascii="GOST Common" w:eastAsia="Times New Roman" w:hAnsi="GOST Common" w:cstheme="minorHAnsi"/>
                       <w:color w:val="000000"/>
+                      <w:sz w:val="20"/>
+                      <w:szCs w:val="20"/>
                       <w:lang w:eastAsia="en-ZA"/>
                     </w:rPr>
                   </w:pPr>
@@ -2499,6 +3293,8 @@
                     <w:rPr>
                       <w:rFonts w:ascii="GOST Common" w:eastAsia="Times New Roman" w:hAnsi="GOST Common" w:cstheme="minorHAnsi"/>
                       <w:color w:val="000000"/>
+                      <w:sz w:val="20"/>
+                      <w:szCs w:val="20"/>
                       <w:lang w:eastAsia="en-ZA"/>
                     </w:rPr>
                   </w:pPr>
@@ -2506,6 +3302,8 @@
                     <w:rPr>
                       <w:rFonts w:ascii="GOST Common" w:eastAsia="Times New Roman" w:hAnsi="GOST Common" w:cstheme="minorHAnsi"/>
                       <w:color w:val="000000"/>
+                      <w:sz w:val="20"/>
+                      <w:szCs w:val="20"/>
                       <w:lang w:eastAsia="en-ZA"/>
                     </w:rPr>
                     <w:t>Delete corrupt file</w:t>
@@ -2524,6 +3322,8 @@
                     <w:rPr>
                       <w:rFonts w:ascii="GOST Common" w:eastAsia="Times New Roman" w:hAnsi="GOST Common" w:cstheme="minorHAnsi"/>
                       <w:color w:val="000000"/>
+                      <w:sz w:val="20"/>
+                      <w:szCs w:val="20"/>
                       <w:lang w:eastAsia="en-ZA"/>
                     </w:rPr>
                   </w:pPr>
@@ -2531,6 +3331,8 @@
                     <w:rPr>
                       <w:rFonts w:ascii="GOST Common" w:eastAsia="Times New Roman" w:hAnsi="GOST Common" w:cstheme="minorHAnsi"/>
                       <w:color w:val="000000"/>
+                      <w:sz w:val="20"/>
+                      <w:szCs w:val="20"/>
                       <w:lang w:eastAsia="en-ZA"/>
                     </w:rPr>
                     <w:t>User doesn’t specify a file directory.</w:t>
@@ -2542,6 +3344,8 @@
                     <w:rPr>
                       <w:rFonts w:ascii="GOST Common" w:eastAsia="Times New Roman" w:hAnsi="GOST Common" w:cstheme="minorHAnsi"/>
                       <w:color w:val="000000"/>
+                      <w:sz w:val="20"/>
+                      <w:szCs w:val="20"/>
                       <w:lang w:eastAsia="en-ZA"/>
                     </w:rPr>
                   </w:pPr>
@@ -2557,6 +3361,8 @@
                     <w:rPr>
                       <w:rFonts w:ascii="GOST Common" w:eastAsia="Times New Roman" w:hAnsi="GOST Common" w:cstheme="minorHAnsi"/>
                       <w:color w:val="000000"/>
+                      <w:sz w:val="20"/>
+                      <w:szCs w:val="20"/>
                       <w:lang w:eastAsia="en-ZA"/>
                     </w:rPr>
                   </w:pPr>
@@ -2564,6 +3370,8 @@
                     <w:rPr>
                       <w:rFonts w:ascii="GOST Common" w:eastAsia="Times New Roman" w:hAnsi="GOST Common" w:cstheme="minorHAnsi"/>
                       <w:color w:val="000000"/>
+                      <w:sz w:val="20"/>
+                      <w:szCs w:val="20"/>
                       <w:lang w:eastAsia="en-ZA"/>
                     </w:rPr>
                     <w:t>Use current working directory of the client</w:t>
@@ -2582,6 +3390,8 @@
                     <w:rPr>
                       <w:rFonts w:ascii="GOST Common" w:eastAsia="Times New Roman" w:hAnsi="GOST Common" w:cstheme="minorHAnsi"/>
                       <w:color w:val="000000"/>
+                      <w:sz w:val="20"/>
+                      <w:szCs w:val="20"/>
                       <w:lang w:eastAsia="en-ZA"/>
                     </w:rPr>
                   </w:pPr>
@@ -2589,6 +3399,8 @@
                     <w:rPr>
                       <w:rFonts w:ascii="GOST Common" w:eastAsia="Times New Roman" w:hAnsi="GOST Common" w:cstheme="minorHAnsi"/>
                       <w:color w:val="000000"/>
+                      <w:sz w:val="20"/>
+                      <w:szCs w:val="20"/>
                       <w:lang w:eastAsia="en-ZA"/>
                     </w:rPr>
                     <w:t>Unknown server command</w:t>
@@ -2605,6 +3417,8 @@
                     <w:rPr>
                       <w:rFonts w:ascii="GOST Common" w:eastAsia="Times New Roman" w:hAnsi="GOST Common" w:cstheme="minorHAnsi"/>
                       <w:color w:val="000000"/>
+                      <w:sz w:val="20"/>
+                      <w:szCs w:val="20"/>
                       <w:lang w:eastAsia="en-ZA"/>
                     </w:rPr>
                   </w:pPr>
@@ -2612,6 +3426,8 @@
                     <w:rPr>
                       <w:rFonts w:ascii="GOST Common" w:eastAsia="Times New Roman" w:hAnsi="GOST Common" w:cstheme="minorHAnsi"/>
                       <w:color w:val="000000"/>
+                      <w:sz w:val="20"/>
+                      <w:szCs w:val="20"/>
                       <w:lang w:eastAsia="en-ZA"/>
                     </w:rPr>
                     <w:t>Discard input and ask for a new input</w:t>
@@ -2630,6 +3446,8 @@
                     <w:rPr>
                       <w:rFonts w:ascii="GOST Common" w:eastAsia="Times New Roman" w:hAnsi="GOST Common" w:cstheme="minorHAnsi"/>
                       <w:color w:val="000000"/>
+                      <w:sz w:val="20"/>
+                      <w:szCs w:val="20"/>
                       <w:lang w:eastAsia="en-ZA"/>
                     </w:rPr>
                   </w:pPr>
@@ -2637,6 +3455,8 @@
                     <w:rPr>
                       <w:rFonts w:ascii="GOST Common" w:eastAsia="Times New Roman" w:hAnsi="GOST Common" w:cstheme="minorHAnsi"/>
                       <w:color w:val="000000"/>
+                      <w:sz w:val="20"/>
+                      <w:szCs w:val="20"/>
                       <w:lang w:eastAsia="en-ZA"/>
                     </w:rPr>
                     <w:t>Client loses connection</w:t>
@@ -2653,6 +3473,8 @@
                     <w:rPr>
                       <w:rFonts w:ascii="GOST Common" w:eastAsia="Times New Roman" w:hAnsi="GOST Common" w:cstheme="minorHAnsi"/>
                       <w:color w:val="000000"/>
+                      <w:sz w:val="20"/>
+                      <w:szCs w:val="20"/>
                       <w:lang w:eastAsia="en-ZA"/>
                     </w:rPr>
                   </w:pPr>
@@ -2660,6 +3482,8 @@
                     <w:rPr>
                       <w:rFonts w:ascii="GOST Common" w:eastAsia="Times New Roman" w:hAnsi="GOST Common" w:cstheme="minorHAnsi"/>
                       <w:color w:val="000000"/>
+                      <w:sz w:val="20"/>
+                      <w:szCs w:val="20"/>
                       <w:lang w:eastAsia="en-ZA"/>
                     </w:rPr>
                     <w:t>Notify Server</w:t>
@@ -2674,6 +3498,8 @@
               <w:rPr>
                 <w:rFonts w:ascii="GOST Common" w:eastAsia="Times New Roman" w:hAnsi="GOST Common" w:cstheme="minorHAnsi"/>
                 <w:color w:val="000000"/>
+                <w:sz w:val="20"/>
+                <w:szCs w:val="20"/>
                 <w:lang w:eastAsia="en-ZA"/>
               </w:rPr>
             </w:pPr>
@@ -2685,11 +3511,13 @@
       <w:pPr>
         <w:rPr>
           <w:rFonts w:ascii="GOST Common" w:hAnsi="GOST Common" w:cstheme="minorHAnsi"/>
+          <w:sz w:val="20"/>
+          <w:szCs w:val="20"/>
         </w:rPr>
       </w:pPr>
     </w:p>
     <w:sectPr>
-      <w:headerReference w:type="default" r:id="rId18"/>
+      <w:headerReference w:type="default" r:id="rId23"/>
       <w:pgSz w:w="11906" w:h="16838"/>
       <w:pgMar w:top="1440" w:right="1440" w:bottom="1440" w:left="1440" w:header="708" w:footer="708" w:gutter="0"/>
       <w:cols w:space="708"/>
@@ -3853,6 +4681,10 @@
 </p:properties>
 </file>
 
+<file path=customXml/item4.xml><?xml version="1.0" encoding="utf-8"?>
+<b:Sources xmlns:b="http://schemas.openxmlformats.org/officeDocument/2006/bibliography" xmlns="http://schemas.openxmlformats.org/officeDocument/2006/bibliography" SelectedStyle="\APASixthEditionOfficeOnline.xsl" StyleName="APA" Version="6"/>
+</file>
+
 <file path=customXml/itemProps1.xml><?xml version="1.0" encoding="utf-8"?>
 <ds:datastoreItem xmlns:ds="http://schemas.openxmlformats.org/officeDocument/2006/customXml" ds:itemID="{542DDC17-DDA8-4833-9C4A-6A41CDA9793B}">
   <ds:schemaRefs>
@@ -3886,4 +4718,12 @@
     <ds:schemaRef ds:uri="http://schemas.microsoft.com/office/infopath/2007/PartnerControls"/>
   </ds:schemaRefs>
 </ds:datastoreItem>
+</file>
+
+<file path=customXml/itemProps4.xml><?xml version="1.0" encoding="utf-8"?>
+<ds:datastoreItem xmlns:ds="http://schemas.openxmlformats.org/officeDocument/2006/customXml" ds:itemID="{14F3366A-E98F-40E9-8AF5-DF32A0097C69}">
+  <ds:schemaRefs>
+    <ds:schemaRef ds:uri="http://schemas.openxmlformats.org/officeDocument/2006/bibliography"/>
+  </ds:schemaRefs>
+</ds:datastoreItem>
 </file>
</xml_diff>